<commit_message>
Version 0.31 of specification (kHome RF, update of maximal telegram length)
</commit_message>
<xml_diff>
--- a/doc/spec/kHome-Spezifikation.docx
+++ b/doc/spec/kHome-Spezifikation.docx
@@ -102,6 +102,13 @@
         </w:rPr>
         <w:t>0.3</w:t>
       </w:r>
+      <w:r>
+        <w:rPr>
+          <w:rFonts w:ascii="Open Sans Semibold" w:hAnsi="Open Sans Semibold" w:cs="Open Sans Semibold"/>
+          <w:sz w:val="44"/>
+        </w:rPr>
+        <w:t>1</w:t>
+      </w:r>
     </w:p>
     <w:p>
       <w:pPr>
@@ -146,7 +153,7 @@
         <w:rPr>
           <w:noProof/>
         </w:rPr>
-        <w:t>25.03.2017 16:49</w:t>
+        <w:t>26.03.2017 18:32</w:t>
       </w:r>
       <w:r>
         <w:fldChar w:fldCharType="end"/>
@@ -165,7 +172,7 @@
       <w:pPr>
         <w:pStyle w:val="berschrift1"/>
       </w:pPr>
-      <w:bookmarkStart w:id="1" w:name="_Toc478223885"/>
+      <w:bookmarkStart w:id="1" w:name="_Toc478316236"/>
       <w:r>
         <w:lastRenderedPageBreak/>
         <w:t>Inhalt</w:t>
@@ -191,7 +198,7 @@
       <w:r>
         <w:fldChar w:fldCharType="separate"/>
       </w:r>
-      <w:hyperlink w:anchor="_Toc478223885" w:history="1">
+      <w:hyperlink w:anchor="_Toc478316236" w:history="1">
         <w:r>
           <w:rPr>
             <w:rStyle w:val="Hyperlink"/>
@@ -233,7 +240,7 @@
             <w:noProof/>
             <w:webHidden/>
           </w:rPr>
-          <w:instrText xml:space="preserve"> PAGEREF _Toc478223885 \h </w:instrText>
+          <w:instrText xml:space="preserve"> PAGEREF _Toc478316236 \h </w:instrText>
         </w:r>
         <w:r>
           <w:rPr>
@@ -273,7 +280,7 @@
           <w:lang w:eastAsia="de-DE"/>
         </w:rPr>
       </w:pPr>
-      <w:hyperlink w:anchor="_Toc478223886" w:history="1">
+      <w:hyperlink w:anchor="_Toc478316237" w:history="1">
         <w:r>
           <w:rPr>
             <w:rStyle w:val="Hyperlink"/>
@@ -315,7 +322,7 @@
             <w:noProof/>
             <w:webHidden/>
           </w:rPr>
-          <w:instrText xml:space="preserve"> PAGEREF _Toc478223886 \h </w:instrText>
+          <w:instrText xml:space="preserve"> PAGEREF _Toc478316237 \h </w:instrText>
         </w:r>
         <w:r>
           <w:rPr>
@@ -355,7 +362,7 @@
           <w:lang w:eastAsia="de-DE"/>
         </w:rPr>
       </w:pPr>
-      <w:hyperlink w:anchor="_Toc478223887" w:history="1">
+      <w:hyperlink w:anchor="_Toc478316238" w:history="1">
         <w:r>
           <w:rPr>
             <w:rStyle w:val="Hyperlink"/>
@@ -397,7 +404,7 @@
             <w:noProof/>
             <w:webHidden/>
           </w:rPr>
-          <w:instrText xml:space="preserve"> PAGEREF _Toc478223887 \h </w:instrText>
+          <w:instrText xml:space="preserve"> PAGEREF _Toc478316238 \h </w:instrText>
         </w:r>
         <w:r>
           <w:rPr>
@@ -437,7 +444,7 @@
           <w:lang w:eastAsia="de-DE"/>
         </w:rPr>
       </w:pPr>
-      <w:hyperlink w:anchor="_Toc478223888" w:history="1">
+      <w:hyperlink w:anchor="_Toc478316239" w:history="1">
         <w:r>
           <w:rPr>
             <w:rStyle w:val="Hyperlink"/>
@@ -479,7 +486,7 @@
             <w:noProof/>
             <w:webHidden/>
           </w:rPr>
-          <w:instrText xml:space="preserve"> PAGEREF _Toc478223888 \h </w:instrText>
+          <w:instrText xml:space="preserve"> PAGEREF _Toc478316239 \h </w:instrText>
         </w:r>
         <w:r>
           <w:rPr>
@@ -519,7 +526,7 @@
           <w:lang w:eastAsia="de-DE"/>
         </w:rPr>
       </w:pPr>
-      <w:hyperlink w:anchor="_Toc478223889" w:history="1">
+      <w:hyperlink w:anchor="_Toc478316240" w:history="1">
         <w:r>
           <w:rPr>
             <w:rStyle w:val="Hyperlink"/>
@@ -561,7 +568,7 @@
             <w:noProof/>
             <w:webHidden/>
           </w:rPr>
-          <w:instrText xml:space="preserve"> PAGEREF _Toc478223889 \h </w:instrText>
+          <w:instrText xml:space="preserve"> PAGEREF _Toc478316240 \h </w:instrText>
         </w:r>
         <w:r>
           <w:rPr>
@@ -601,7 +608,7 @@
           <w:lang w:eastAsia="de-DE"/>
         </w:rPr>
       </w:pPr>
-      <w:hyperlink w:anchor="_Toc478223890" w:history="1">
+      <w:hyperlink w:anchor="_Toc478316241" w:history="1">
         <w:r>
           <w:rPr>
             <w:rStyle w:val="Hyperlink"/>
@@ -643,7 +650,7 @@
             <w:noProof/>
             <w:webHidden/>
           </w:rPr>
-          <w:instrText xml:space="preserve"> PAGEREF _Toc478223890 \h </w:instrText>
+          <w:instrText xml:space="preserve"> PAGEREF _Toc478316241 \h </w:instrText>
         </w:r>
         <w:r>
           <w:rPr>
@@ -683,7 +690,7 @@
           <w:lang w:eastAsia="de-DE"/>
         </w:rPr>
       </w:pPr>
-      <w:hyperlink w:anchor="_Toc478223891" w:history="1">
+      <w:hyperlink w:anchor="_Toc478316242" w:history="1">
         <w:r>
           <w:rPr>
             <w:rStyle w:val="Hyperlink"/>
@@ -725,7 +732,7 @@
             <w:noProof/>
             <w:webHidden/>
           </w:rPr>
-          <w:instrText xml:space="preserve"> PAGEREF _Toc478223891 \h </w:instrText>
+          <w:instrText xml:space="preserve"> PAGEREF _Toc478316242 \h </w:instrText>
         </w:r>
         <w:r>
           <w:rPr>
@@ -765,7 +772,7 @@
           <w:lang w:eastAsia="de-DE"/>
         </w:rPr>
       </w:pPr>
-      <w:hyperlink w:anchor="_Toc478223892" w:history="1">
+      <w:hyperlink w:anchor="_Toc478316243" w:history="1">
         <w:r>
           <w:rPr>
             <w:rStyle w:val="Hyperlink"/>
@@ -807,7 +814,7 @@
             <w:noProof/>
             <w:webHidden/>
           </w:rPr>
-          <w:instrText xml:space="preserve"> PAGEREF _Toc478223892 \h </w:instrText>
+          <w:instrText xml:space="preserve"> PAGEREF _Toc478316243 \h </w:instrText>
         </w:r>
         <w:r>
           <w:rPr>
@@ -847,7 +854,7 @@
           <w:lang w:eastAsia="de-DE"/>
         </w:rPr>
       </w:pPr>
-      <w:hyperlink w:anchor="_Toc478223893" w:history="1">
+      <w:hyperlink w:anchor="_Toc478316244" w:history="1">
         <w:r>
           <w:rPr>
             <w:rStyle w:val="Hyperlink"/>
@@ -889,7 +896,7 @@
             <w:noProof/>
             <w:webHidden/>
           </w:rPr>
-          <w:instrText xml:space="preserve"> PAGEREF _Toc478223893 \h </w:instrText>
+          <w:instrText xml:space="preserve"> PAGEREF _Toc478316244 \h </w:instrText>
         </w:r>
         <w:r>
           <w:rPr>
@@ -929,7 +936,7 @@
           <w:lang w:eastAsia="de-DE"/>
         </w:rPr>
       </w:pPr>
-      <w:hyperlink w:anchor="_Toc478223894" w:history="1">
+      <w:hyperlink w:anchor="_Toc478316245" w:history="1">
         <w:r>
           <w:rPr>
             <w:rStyle w:val="Hyperlink"/>
@@ -971,7 +978,7 @@
             <w:noProof/>
             <w:webHidden/>
           </w:rPr>
-          <w:instrText xml:space="preserve"> PAGEREF _Toc478223894 \h </w:instrText>
+          <w:instrText xml:space="preserve"> PAGEREF _Toc478316245 \h </w:instrText>
         </w:r>
         <w:r>
           <w:rPr>
@@ -1011,7 +1018,7 @@
           <w:lang w:eastAsia="de-DE"/>
         </w:rPr>
       </w:pPr>
-      <w:hyperlink w:anchor="_Toc478223895" w:history="1">
+      <w:hyperlink w:anchor="_Toc478316246" w:history="1">
         <w:r>
           <w:rPr>
             <w:rStyle w:val="Hyperlink"/>
@@ -1053,7 +1060,7 @@
             <w:noProof/>
             <w:webHidden/>
           </w:rPr>
-          <w:instrText xml:space="preserve"> PAGEREF _Toc478223895 \h </w:instrText>
+          <w:instrText xml:space="preserve"> PAGEREF _Toc478316246 \h </w:instrText>
         </w:r>
         <w:r>
           <w:rPr>
@@ -1093,7 +1100,7 @@
           <w:lang w:eastAsia="de-DE"/>
         </w:rPr>
       </w:pPr>
-      <w:hyperlink w:anchor="_Toc478223896" w:history="1">
+      <w:hyperlink w:anchor="_Toc478316247" w:history="1">
         <w:r>
           <w:rPr>
             <w:rStyle w:val="Hyperlink"/>
@@ -1135,7 +1142,7 @@
             <w:noProof/>
             <w:webHidden/>
           </w:rPr>
-          <w:instrText xml:space="preserve"> PAGEREF _Toc478223896 \h </w:instrText>
+          <w:instrText xml:space="preserve"> PAGEREF _Toc478316247 \h </w:instrText>
         </w:r>
         <w:r>
           <w:rPr>
@@ -1175,7 +1182,7 @@
           <w:lang w:eastAsia="de-DE"/>
         </w:rPr>
       </w:pPr>
-      <w:hyperlink w:anchor="_Toc478223897" w:history="1">
+      <w:hyperlink w:anchor="_Toc478316248" w:history="1">
         <w:r>
           <w:rPr>
             <w:rStyle w:val="Hyperlink"/>
@@ -1217,7 +1224,7 @@
             <w:noProof/>
             <w:webHidden/>
           </w:rPr>
-          <w:instrText xml:space="preserve"> PAGEREF _Toc478223897 \h </w:instrText>
+          <w:instrText xml:space="preserve"> PAGEREF _Toc478316248 \h </w:instrText>
         </w:r>
         <w:r>
           <w:rPr>
@@ -1257,7 +1264,7 @@
           <w:lang w:eastAsia="de-DE"/>
         </w:rPr>
       </w:pPr>
-      <w:hyperlink w:anchor="_Toc478223898" w:history="1">
+      <w:hyperlink w:anchor="_Toc478316249" w:history="1">
         <w:r>
           <w:rPr>
             <w:rStyle w:val="Hyperlink"/>
@@ -1299,7 +1306,7 @@
             <w:noProof/>
             <w:webHidden/>
           </w:rPr>
-          <w:instrText xml:space="preserve"> PAGEREF _Toc478223898 \h </w:instrText>
+          <w:instrText xml:space="preserve"> PAGEREF _Toc478316249 \h </w:instrText>
         </w:r>
         <w:r>
           <w:rPr>
@@ -1339,7 +1346,7 @@
           <w:lang w:eastAsia="de-DE"/>
         </w:rPr>
       </w:pPr>
-      <w:hyperlink w:anchor="_Toc478223899" w:history="1">
+      <w:hyperlink w:anchor="_Toc478316250" w:history="1">
         <w:r>
           <w:rPr>
             <w:rStyle w:val="Hyperlink"/>
@@ -1381,7 +1388,7 @@
             <w:noProof/>
             <w:webHidden/>
           </w:rPr>
-          <w:instrText xml:space="preserve"> PAGEREF _Toc478223899 \h </w:instrText>
+          <w:instrText xml:space="preserve"> PAGEREF _Toc478316250 \h </w:instrText>
         </w:r>
         <w:r>
           <w:rPr>
@@ -1421,7 +1428,7 @@
           <w:lang w:eastAsia="de-DE"/>
         </w:rPr>
       </w:pPr>
-      <w:hyperlink w:anchor="_Toc478223900" w:history="1">
+      <w:hyperlink w:anchor="_Toc478316251" w:history="1">
         <w:r>
           <w:rPr>
             <w:rStyle w:val="Hyperlink"/>
@@ -1463,7 +1470,7 @@
             <w:noProof/>
             <w:webHidden/>
           </w:rPr>
-          <w:instrText xml:space="preserve"> PAGEREF _Toc478223900 \h </w:instrText>
+          <w:instrText xml:space="preserve"> PAGEREF _Toc478316251 \h </w:instrText>
         </w:r>
         <w:r>
           <w:rPr>
@@ -1503,7 +1510,7 @@
           <w:lang w:eastAsia="de-DE"/>
         </w:rPr>
       </w:pPr>
-      <w:hyperlink w:anchor="_Toc478223901" w:history="1">
+      <w:hyperlink w:anchor="_Toc478316252" w:history="1">
         <w:r>
           <w:rPr>
             <w:rStyle w:val="Hyperlink"/>
@@ -1545,7 +1552,7 @@
             <w:noProof/>
             <w:webHidden/>
           </w:rPr>
-          <w:instrText xml:space="preserve"> PAGEREF _Toc478223901 \h </w:instrText>
+          <w:instrText xml:space="preserve"> PAGEREF _Toc478316252 \h </w:instrText>
         </w:r>
         <w:r>
           <w:rPr>
@@ -1585,7 +1592,7 @@
           <w:lang w:eastAsia="de-DE"/>
         </w:rPr>
       </w:pPr>
-      <w:hyperlink w:anchor="_Toc478223902" w:history="1">
+      <w:hyperlink w:anchor="_Toc478316253" w:history="1">
         <w:r>
           <w:rPr>
             <w:rStyle w:val="Hyperlink"/>
@@ -1627,7 +1634,7 @@
             <w:noProof/>
             <w:webHidden/>
           </w:rPr>
-          <w:instrText xml:space="preserve"> PAGEREF _Toc478223902 \h </w:instrText>
+          <w:instrText xml:space="preserve"> PAGEREF _Toc478316253 \h </w:instrText>
         </w:r>
         <w:r>
           <w:rPr>
@@ -1667,7 +1674,7 @@
           <w:lang w:eastAsia="de-DE"/>
         </w:rPr>
       </w:pPr>
-      <w:hyperlink w:anchor="_Toc478223903" w:history="1">
+      <w:hyperlink w:anchor="_Toc478316254" w:history="1">
         <w:r>
           <w:rPr>
             <w:rStyle w:val="Hyperlink"/>
@@ -1709,7 +1716,7 @@
             <w:noProof/>
             <w:webHidden/>
           </w:rPr>
-          <w:instrText xml:space="preserve"> PAGEREF _Toc478223903 \h </w:instrText>
+          <w:instrText xml:space="preserve"> PAGEREF _Toc478316254 \h </w:instrText>
         </w:r>
         <w:r>
           <w:rPr>
@@ -1749,7 +1756,7 @@
           <w:lang w:eastAsia="de-DE"/>
         </w:rPr>
       </w:pPr>
-      <w:hyperlink w:anchor="_Toc478223904" w:history="1">
+      <w:hyperlink w:anchor="_Toc478316255" w:history="1">
         <w:r>
           <w:rPr>
             <w:rStyle w:val="Hyperlink"/>
@@ -1791,7 +1798,7 @@
             <w:noProof/>
             <w:webHidden/>
           </w:rPr>
-          <w:instrText xml:space="preserve"> PAGEREF _Toc478223904 \h </w:instrText>
+          <w:instrText xml:space="preserve"> PAGEREF _Toc478316255 \h </w:instrText>
         </w:r>
         <w:r>
           <w:rPr>
@@ -1831,7 +1838,7 @@
           <w:lang w:eastAsia="de-DE"/>
         </w:rPr>
       </w:pPr>
-      <w:hyperlink w:anchor="_Toc478223905" w:history="1">
+      <w:hyperlink w:anchor="_Toc478316256" w:history="1">
         <w:r>
           <w:rPr>
             <w:rStyle w:val="Hyperlink"/>
@@ -1873,7 +1880,7 @@
             <w:noProof/>
             <w:webHidden/>
           </w:rPr>
-          <w:instrText xml:space="preserve"> PAGEREF _Toc478223905 \h </w:instrText>
+          <w:instrText xml:space="preserve"> PAGEREF _Toc478316256 \h </w:instrText>
         </w:r>
         <w:r>
           <w:rPr>
@@ -1913,7 +1920,7 @@
           <w:lang w:eastAsia="de-DE"/>
         </w:rPr>
       </w:pPr>
-      <w:hyperlink w:anchor="_Toc478223906" w:history="1">
+      <w:hyperlink w:anchor="_Toc478316257" w:history="1">
         <w:r>
           <w:rPr>
             <w:rStyle w:val="Hyperlink"/>
@@ -1955,7 +1962,7 @@
             <w:noProof/>
             <w:webHidden/>
           </w:rPr>
-          <w:instrText xml:space="preserve"> PAGEREF _Toc478223906 \h </w:instrText>
+          <w:instrText xml:space="preserve"> PAGEREF _Toc478316257 \h </w:instrText>
         </w:r>
         <w:r>
           <w:rPr>
@@ -1995,7 +2002,7 @@
           <w:lang w:eastAsia="de-DE"/>
         </w:rPr>
       </w:pPr>
-      <w:hyperlink w:anchor="_Toc478223907" w:history="1">
+      <w:hyperlink w:anchor="_Toc478316258" w:history="1">
         <w:r>
           <w:rPr>
             <w:rStyle w:val="Hyperlink"/>
@@ -2037,7 +2044,7 @@
             <w:noProof/>
             <w:webHidden/>
           </w:rPr>
-          <w:instrText xml:space="preserve"> PAGEREF _Toc478223907 \h </w:instrText>
+          <w:instrText xml:space="preserve"> PAGEREF _Toc478316258 \h </w:instrText>
         </w:r>
         <w:r>
           <w:rPr>
@@ -2077,7 +2084,7 @@
           <w:lang w:eastAsia="de-DE"/>
         </w:rPr>
       </w:pPr>
-      <w:hyperlink w:anchor="_Toc478223908" w:history="1">
+      <w:hyperlink w:anchor="_Toc478316259" w:history="1">
         <w:r>
           <w:rPr>
             <w:rStyle w:val="Hyperlink"/>
@@ -2119,7 +2126,7 @@
             <w:noProof/>
             <w:webHidden/>
           </w:rPr>
-          <w:instrText xml:space="preserve"> PAGEREF _Toc478223908 \h </w:instrText>
+          <w:instrText xml:space="preserve"> PAGEREF _Toc478316259 \h </w:instrText>
         </w:r>
         <w:r>
           <w:rPr>
@@ -2159,7 +2166,7 @@
           <w:lang w:eastAsia="de-DE"/>
         </w:rPr>
       </w:pPr>
-      <w:hyperlink w:anchor="_Toc478223909" w:history="1">
+      <w:hyperlink w:anchor="_Toc478316260" w:history="1">
         <w:r>
           <w:rPr>
             <w:rStyle w:val="Hyperlink"/>
@@ -2201,7 +2208,7 @@
             <w:noProof/>
             <w:webHidden/>
           </w:rPr>
-          <w:instrText xml:space="preserve"> PAGEREF _Toc478223909 \h </w:instrText>
+          <w:instrText xml:space="preserve"> PAGEREF _Toc478316260 \h </w:instrText>
         </w:r>
         <w:r>
           <w:rPr>
@@ -2241,7 +2248,7 @@
           <w:lang w:eastAsia="de-DE"/>
         </w:rPr>
       </w:pPr>
-      <w:hyperlink w:anchor="_Toc478223910" w:history="1">
+      <w:hyperlink w:anchor="_Toc478316261" w:history="1">
         <w:r>
           <w:rPr>
             <w:rStyle w:val="Hyperlink"/>
@@ -2283,7 +2290,7 @@
             <w:noProof/>
             <w:webHidden/>
           </w:rPr>
-          <w:instrText xml:space="preserve"> PAGEREF _Toc478223910 \h </w:instrText>
+          <w:instrText xml:space="preserve"> PAGEREF _Toc478316261 \h </w:instrText>
         </w:r>
         <w:r>
           <w:rPr>
@@ -2342,7 +2349,7 @@
       <w:pPr>
         <w:pStyle w:val="berschrift1"/>
       </w:pPr>
-      <w:bookmarkStart w:id="2" w:name="_Toc478223886"/>
+      <w:bookmarkStart w:id="2" w:name="_Toc478316237"/>
       <w:r>
         <w:lastRenderedPageBreak/>
         <w:t>Aufbau</w:t>
@@ -2361,7 +2368,7 @@
       <w:pPr>
         <w:pStyle w:val="berschrift2"/>
       </w:pPr>
-      <w:bookmarkStart w:id="3" w:name="_Toc478223887"/>
+      <w:bookmarkStart w:id="3" w:name="_Toc478316238"/>
       <w:r>
         <w:t>Medien</w:t>
       </w:r>
@@ -2376,7 +2383,7 @@
       <w:pPr>
         <w:pStyle w:val="berschrift3"/>
       </w:pPr>
-      <w:bookmarkStart w:id="4" w:name="_Toc478223888"/>
+      <w:bookmarkStart w:id="4" w:name="_Toc478316239"/>
       <w:r>
         <w:t>kHome RF</w:t>
       </w:r>
@@ -2384,14 +2391,70 @@
     </w:p>
     <w:p>
       <w:r>
-        <w:t>kHome-Telegramme können im 868 MHz-Band über Funk übertragen werden. Dieser Übertragungsweg ist momentan mit den Texas Instruments CC1310-Chips in Evaluierung.</w:t>
+        <w:t xml:space="preserve">kHome-Telegramme können im 868 MHz-Band über </w:t>
+      </w:r>
+      <w:r>
+        <w:t xml:space="preserve">Funk, mit den Texas Instruments CC1310-Chips, übertragen werden. Ein kHome-Telegramm wird dabei in das CC1310-Datenpaket aus dem Proprietary-Mode eingebunden. </w:t>
+      </w:r>
+    </w:p>
+    <w:p>
+      <w:r>
+        <w:t>Diese Einstellungen wurden verwendet:</w:t>
+      </w:r>
+    </w:p>
+    <w:p>
+      <w:pPr>
+        <w:pStyle w:val="Listenabsatz"/>
+        <w:numPr>
+          <w:ilvl w:val="0"/>
+          <w:numId w:val="9"/>
+        </w:numPr>
+      </w:pPr>
+      <w:r>
+        <w:t>868,0 MHz Frequenz, 50 kbps Symbol Rate, 25 kHz Deviation</w:t>
+      </w:r>
+    </w:p>
+    <w:p>
+      <w:pPr>
+        <w:pStyle w:val="Listenabsatz"/>
+        <w:numPr>
+          <w:ilvl w:val="0"/>
+          <w:numId w:val="9"/>
+        </w:numPr>
+      </w:pPr>
+      <w:r>
+        <w:t>4 Byte Präambel</w:t>
+      </w:r>
+    </w:p>
+    <w:p>
+      <w:pPr>
+        <w:pStyle w:val="Listenabsatz"/>
+        <w:numPr>
+          <w:ilvl w:val="0"/>
+          <w:numId w:val="9"/>
+        </w:numPr>
+      </w:pPr>
+      <w:r>
+        <w:t>32 Bit Sync-Word, 0x930b51dde</w:t>
+      </w:r>
+    </w:p>
+    <w:p>
+      <w:pPr>
+        <w:pStyle w:val="Listenabsatz"/>
+        <w:numPr>
+          <w:ilvl w:val="0"/>
+          <w:numId w:val="9"/>
+        </w:numPr>
+      </w:pPr>
+      <w:r>
+        <w:t>keine Sequenznummer, keine paketseitige Adresse</w:t>
       </w:r>
     </w:p>
     <w:p>
       <w:pPr>
         <w:pStyle w:val="berschrift3"/>
       </w:pPr>
-      <w:bookmarkStart w:id="5" w:name="_Toc478223889"/>
+      <w:bookmarkStart w:id="5" w:name="_Toc478316240"/>
       <w:r>
         <w:t>kHome Serial</w:t>
       </w:r>
@@ -2576,8 +2639,9 @@
         <w:pStyle w:val="berschrift2"/>
       </w:pPr>
       <w:bookmarkStart w:id="6" w:name="_Ref477030774"/>
-      <w:bookmarkStart w:id="7" w:name="_Toc478223890"/>
-      <w:r>
+      <w:bookmarkStart w:id="7" w:name="_Toc478316241"/>
+      <w:r>
+        <w:lastRenderedPageBreak/>
         <w:t>Standardtelegramm</w:t>
       </w:r>
       <w:bookmarkEnd w:id="6"/>
@@ -2951,7 +3015,7 @@
         <w:pStyle w:val="berschrift3"/>
       </w:pPr>
       <w:bookmarkStart w:id="8" w:name="_Ref476032999"/>
-      <w:bookmarkStart w:id="9" w:name="_Toc478223891"/>
+      <w:bookmarkStart w:id="9" w:name="_Toc478316242"/>
       <w:r>
         <w:t>Protokolltyp</w:t>
       </w:r>
@@ -2988,9 +3052,8 @@
         <w:pStyle w:val="berschrift3"/>
       </w:pPr>
       <w:bookmarkStart w:id="10" w:name="_Ref476033009"/>
-      <w:bookmarkStart w:id="11" w:name="_Toc478223892"/>
-      <w:r>
-        <w:lastRenderedPageBreak/>
+      <w:bookmarkStart w:id="11" w:name="_Toc478316243"/>
+      <w:r>
         <w:t>Telegrammtyp</w:t>
       </w:r>
       <w:bookmarkEnd w:id="10"/>
@@ -3611,7 +3674,7 @@
         <w:pStyle w:val="berschrift4"/>
       </w:pPr>
       <w:bookmarkStart w:id="12" w:name="_Ref475994657"/>
-      <w:bookmarkStart w:id="13" w:name="_Toc478223893"/>
+      <w:bookmarkStart w:id="13" w:name="_Toc478316244"/>
       <w:r>
         <w:t>REG_W</w:t>
       </w:r>
@@ -3656,6 +3719,7 @@
     </w:p>
     <w:p>
       <w:r>
+        <w:lastRenderedPageBreak/>
         <w:t>Je nach Geräteimplementierung kann mit dem Schreiben eines Registers eine Funktion aufgerufen/ getriggert werden (z.B. Starten eines Sensor-Lesevorgangs, Schalten eines Ausgangs). Dies ist in der Gerätedokumentation hinterlegt.</w:t>
       </w:r>
     </w:p>
@@ -3673,7 +3737,7 @@
     <w:tbl>
       <w:tblPr>
         <w:tblStyle w:val="kHome-telegramm"/>
-        <w:tblW w:w="0" w:type="auto"/>
+        <w:tblW w:w="9308" w:type="dxa"/>
         <w:tblLook w:val="04A0" w:firstRow="1" w:lastRow="0" w:firstColumn="1" w:lastColumn="0" w:noHBand="0" w:noVBand="1"/>
       </w:tblPr>
       <w:tblGrid>
@@ -3681,7 +3745,7 @@
         <w:gridCol w:w="1578"/>
         <w:gridCol w:w="1578"/>
         <w:gridCol w:w="1838"/>
-        <w:gridCol w:w="1773"/>
+        <w:gridCol w:w="2009"/>
         <w:gridCol w:w="1130"/>
       </w:tblGrid>
       <w:tr>
@@ -3690,10 +3754,12 @@
         </w:trPr>
         <w:tc>
           <w:tcPr>
-            <w:tcW w:w="1337" w:type="dxa"/>
-          </w:tcPr>
-          <w:p>
-            <w:pPr>
+            <w:tcW w:w="1175" w:type="dxa"/>
+          </w:tcPr>
+          <w:p>
+            <w:pPr>
+              <w:keepNext w:val="0"/>
+              <w:keepLines w:val="0"/>
               <w:tabs>
                 <w:tab w:val="center" w:pos="798"/>
               </w:tabs>
@@ -3702,10 +3768,14 @@
         </w:tc>
         <w:tc>
           <w:tcPr>
-            <w:tcW w:w="1638" w:type="dxa"/>
+            <w:tcW w:w="1578" w:type="dxa"/>
             <w:shd w:val="clear" w:color="auto" w:fill="auto"/>
           </w:tcPr>
           <w:p>
+            <w:pPr>
+              <w:keepNext w:val="0"/>
+              <w:keepLines w:val="0"/>
+            </w:pPr>
             <w:r>
               <w:t>4</w:t>
             </w:r>
@@ -3713,9 +3783,13 @@
         </w:tc>
         <w:tc>
           <w:tcPr>
-            <w:tcW w:w="1638" w:type="dxa"/>
-          </w:tcPr>
-          <w:p>
+            <w:tcW w:w="1578" w:type="dxa"/>
+          </w:tcPr>
+          <w:p>
+            <w:pPr>
+              <w:keepNext w:val="0"/>
+              <w:keepLines w:val="0"/>
+            </w:pPr>
             <w:r>
               <w:t>5</w:t>
             </w:r>
@@ -3727,6 +3801,10 @@
             <w:shd w:val="clear" w:color="auto" w:fill="auto"/>
           </w:tcPr>
           <w:p>
+            <w:pPr>
+              <w:keepNext w:val="0"/>
+              <w:keepLines w:val="0"/>
+            </w:pPr>
             <w:r>
               <w:t>6</w:t>
             </w:r>
@@ -3734,9 +3812,13 @@
         </w:tc>
         <w:tc>
           <w:tcPr>
-            <w:tcW w:w="1338" w:type="dxa"/>
-          </w:tcPr>
-          <w:p>
+            <w:tcW w:w="2009" w:type="dxa"/>
+          </w:tcPr>
+          <w:p>
+            <w:pPr>
+              <w:keepNext w:val="0"/>
+              <w:keepLines w:val="0"/>
+            </w:pPr>
             <w:r>
               <w:t>7</w:t>
             </w:r>
@@ -3744,18 +3826,27 @@
         </w:tc>
         <w:tc>
           <w:tcPr>
-            <w:tcW w:w="1283" w:type="dxa"/>
+            <w:tcW w:w="1130" w:type="dxa"/>
             <w:shd w:val="clear" w:color="auto" w:fill="auto"/>
           </w:tcPr>
-          <w:p/>
+          <w:p>
+            <w:pPr>
+              <w:keepNext w:val="0"/>
+              <w:keepLines w:val="0"/>
+            </w:pPr>
+          </w:p>
         </w:tc>
       </w:tr>
       <w:tr>
         <w:tc>
           <w:tcPr>
-            <w:tcW w:w="1337" w:type="dxa"/>
-          </w:tcPr>
-          <w:p>
+            <w:tcW w:w="1175" w:type="dxa"/>
+          </w:tcPr>
+          <w:p>
+            <w:pPr>
+              <w:keepNext w:val="0"/>
+              <w:keepLines w:val="0"/>
+            </w:pPr>
             <w:r>
               <w:t>…</w:t>
             </w:r>
@@ -3763,10 +3854,14 @@
         </w:tc>
         <w:tc>
           <w:tcPr>
-            <w:tcW w:w="1638" w:type="dxa"/>
+            <w:tcW w:w="1578" w:type="dxa"/>
             <w:shd w:val="clear" w:color="auto" w:fill="auto"/>
           </w:tcPr>
           <w:p>
+            <w:pPr>
+              <w:keepNext w:val="0"/>
+              <w:keepLines w:val="0"/>
+            </w:pPr>
             <w:r>
               <w:t>Länge der Nutzdaten</w:t>
             </w:r>
@@ -3774,9 +3869,13 @@
         </w:tc>
         <w:tc>
           <w:tcPr>
-            <w:tcW w:w="1638" w:type="dxa"/>
-          </w:tcPr>
-          <w:p>
+            <w:tcW w:w="1578" w:type="dxa"/>
+          </w:tcPr>
+          <w:p>
+            <w:pPr>
+              <w:keepNext w:val="0"/>
+              <w:keepLines w:val="0"/>
+            </w:pPr>
             <w:r>
               <w:t>Nutzdaten Byte 0</w:t>
             </w:r>
@@ -3788,6 +3887,10 @@
             <w:shd w:val="clear" w:color="auto" w:fill="auto"/>
           </w:tcPr>
           <w:p>
+            <w:pPr>
+              <w:keepNext w:val="0"/>
+              <w:keepLines w:val="0"/>
+            </w:pPr>
             <w:r>
               <w:t>Nutzdaten Byte 1</w:t>
             </w:r>
@@ -3795,9 +3898,13 @@
         </w:tc>
         <w:tc>
           <w:tcPr>
-            <w:tcW w:w="1338" w:type="dxa"/>
-          </w:tcPr>
-          <w:p>
+            <w:tcW w:w="2009" w:type="dxa"/>
+          </w:tcPr>
+          <w:p>
+            <w:pPr>
+              <w:keepNext w:val="0"/>
+              <w:keepLines w:val="0"/>
+            </w:pPr>
             <w:r>
               <w:t>Nutzdaten Byte 2</w:t>
             </w:r>
@@ -3805,10 +3912,14 @@
         </w:tc>
         <w:tc>
           <w:tcPr>
-            <w:tcW w:w="1283" w:type="dxa"/>
+            <w:tcW w:w="1130" w:type="dxa"/>
             <w:shd w:val="clear" w:color="auto" w:fill="auto"/>
           </w:tcPr>
           <w:p>
+            <w:pPr>
+              <w:keepNext w:val="0"/>
+              <w:keepLines w:val="0"/>
+            </w:pPr>
             <w:r>
               <w:t>…</w:t>
             </w:r>
@@ -3818,20 +3929,26 @@
       <w:tr>
         <w:tc>
           <w:tcPr>
-            <w:tcW w:w="1337" w:type="dxa"/>
-          </w:tcPr>
-          <w:p>
-            <w:pPr>
+            <w:tcW w:w="1175" w:type="dxa"/>
+          </w:tcPr>
+          <w:p>
+            <w:pPr>
+              <w:keepNext w:val="0"/>
+              <w:keepLines w:val="0"/>
               <w:spacing w:after="120"/>
             </w:pPr>
           </w:p>
         </w:tc>
         <w:tc>
           <w:tcPr>
-            <w:tcW w:w="1638" w:type="dxa"/>
+            <w:tcW w:w="1578" w:type="dxa"/>
             <w:shd w:val="clear" w:color="auto" w:fill="auto"/>
           </w:tcPr>
           <w:p>
+            <w:pPr>
+              <w:keepNext w:val="0"/>
+              <w:keepLines w:val="0"/>
+            </w:pPr>
             <w:r>
               <w:t>0x02</w:t>
             </w:r>
@@ -3839,9 +3956,13 @@
         </w:tc>
         <w:tc>
           <w:tcPr>
-            <w:tcW w:w="1638" w:type="dxa"/>
-          </w:tcPr>
-          <w:p>
+            <w:tcW w:w="1578" w:type="dxa"/>
+          </w:tcPr>
+          <w:p>
+            <w:pPr>
+              <w:keepNext w:val="0"/>
+              <w:keepLines w:val="0"/>
+            </w:pPr>
             <w:r>
               <w:t>Adresse des Registers</w:t>
             </w:r>
@@ -3853,6 +3974,10 @@
             <w:shd w:val="clear" w:color="auto" w:fill="auto"/>
           </w:tcPr>
           <w:p>
+            <w:pPr>
+              <w:keepNext w:val="0"/>
+              <w:keepLines w:val="0"/>
+            </w:pPr>
             <w:r>
               <w:t>Wert, der in das Register geschrieben werden soll. (höchstwertiges Byte)</w:t>
             </w:r>
@@ -3860,9 +3985,13 @@
         </w:tc>
         <w:tc>
           <w:tcPr>
-            <w:tcW w:w="1338" w:type="dxa"/>
-          </w:tcPr>
-          <w:p>
+            <w:tcW w:w="2009" w:type="dxa"/>
+          </w:tcPr>
+          <w:p>
+            <w:pPr>
+              <w:keepNext w:val="0"/>
+              <w:keepLines w:val="0"/>
+            </w:pPr>
             <w:r>
               <w:t>Wert, der in das Register geschrieben werden soll (zweit-höchstwertiges Byte)</w:t>
             </w:r>
@@ -3873,10 +4002,15 @@
         </w:tc>
         <w:tc>
           <w:tcPr>
-            <w:tcW w:w="1283" w:type="dxa"/>
+            <w:tcW w:w="1130" w:type="dxa"/>
             <w:shd w:val="clear" w:color="auto" w:fill="auto"/>
           </w:tcPr>
-          <w:p/>
+          <w:p>
+            <w:pPr>
+              <w:keepNext w:val="0"/>
+              <w:keepLines w:val="0"/>
+            </w:pPr>
+          </w:p>
         </w:tc>
       </w:tr>
     </w:tbl>
@@ -4268,7 +4402,7 @@
         <w:pStyle w:val="berschrift4"/>
       </w:pPr>
       <w:bookmarkStart w:id="14" w:name="_Ref476032839"/>
-      <w:bookmarkStart w:id="15" w:name="_Toc478223894"/>
+      <w:bookmarkStart w:id="15" w:name="_Toc478316245"/>
       <w:r>
         <w:t>REG_R</w:t>
       </w:r>
@@ -4304,6 +4438,7 @@
     </w:p>
     <w:p>
       <w:r>
+        <w:lastRenderedPageBreak/>
         <w:t>Je nach Geräteimplementierung kann mit dem Lesen eines Registers eine Funktion aufgerufen/ getriggert werden (z.B. Starten eines Sensor-Lesevorgangs, Schalten eines Ausgangs). Dies ist in der Gerätedokumentation hinterlegt.</w:t>
       </w:r>
     </w:p>
@@ -4466,7 +4601,6 @@
         <w:keepLines/>
       </w:pPr>
       <w:r>
-        <w:lastRenderedPageBreak/>
         <w:t>Folgende Antworten sind möglich:</w:t>
       </w:r>
     </w:p>
@@ -4716,7 +4850,7 @@
       <w:pPr>
         <w:pStyle w:val="berschrift4"/>
       </w:pPr>
-      <w:bookmarkStart w:id="18" w:name="_Toc478223895"/>
+      <w:bookmarkStart w:id="18" w:name="_Toc478316246"/>
       <w:r>
         <w:t>REG_B</w:t>
       </w:r>
@@ -4977,7 +5111,7 @@
         <w:pStyle w:val="berschrift4"/>
       </w:pPr>
       <w:bookmarkStart w:id="19" w:name="_Ref476032854"/>
-      <w:bookmarkStart w:id="20" w:name="_Toc478223896"/>
+      <w:bookmarkStart w:id="20" w:name="_Toc478316247"/>
       <w:r>
         <w:t>CNF_W</w:t>
       </w:r>
@@ -5014,7 +5148,6 @@
         <w:keepLines/>
       </w:pPr>
       <w:r>
-        <w:lastRenderedPageBreak/>
         <w:t>Mit der kHome-Protokollspezifikation werden folgende Registeradressen normiert:</w:t>
       </w:r>
     </w:p>
@@ -5287,6 +5420,7 @@
     </w:p>
     <w:p>
       <w:r>
+        <w:lastRenderedPageBreak/>
         <w:t>Folgende Antworten sind möglich:</w:t>
       </w:r>
     </w:p>
@@ -5612,7 +5746,7 @@
       <w:pPr>
         <w:pStyle w:val="berschrift4"/>
       </w:pPr>
-      <w:bookmarkStart w:id="22" w:name="_Toc478223897"/>
+      <w:bookmarkStart w:id="22" w:name="_Toc478316248"/>
       <w:r>
         <w:t>CNF_R</w:t>
       </w:r>
@@ -5665,7 +5799,6 @@
         <w:keepLines/>
       </w:pPr>
       <w:r>
-        <w:lastRenderedPageBreak/>
         <w:t>Die Länge der Nutzdaten beträgt für einen CNF_W-Befehl beträgt immer ein Byte:</w:t>
       </w:r>
     </w:p>
@@ -5691,8 +5824,6 @@
           </w:tcPr>
           <w:p>
             <w:pPr>
-              <w:keepNext/>
-              <w:keepLines/>
               <w:tabs>
                 <w:tab w:val="center" w:pos="798"/>
               </w:tabs>
@@ -5705,10 +5836,6 @@
             <w:shd w:val="clear" w:color="auto" w:fill="auto"/>
           </w:tcPr>
           <w:p>
-            <w:pPr>
-              <w:keepNext/>
-              <w:keepLines/>
-            </w:pPr>
             <w:r>
               <w:t>4</w:t>
             </w:r>
@@ -5719,10 +5846,6 @@
             <w:tcW w:w="1250" w:type="pct"/>
           </w:tcPr>
           <w:p>
-            <w:pPr>
-              <w:keepNext/>
-              <w:keepLines/>
-            </w:pPr>
             <w:r>
               <w:t>5</w:t>
             </w:r>
@@ -5733,12 +5856,7 @@
             <w:tcW w:w="1250" w:type="pct"/>
             <w:shd w:val="clear" w:color="auto" w:fill="auto"/>
           </w:tcPr>
-          <w:p>
-            <w:pPr>
-              <w:keepNext/>
-              <w:keepLines/>
-            </w:pPr>
-          </w:p>
+          <w:p/>
         </w:tc>
       </w:tr>
       <w:tr>
@@ -5747,10 +5865,6 @@
             <w:tcW w:w="1250" w:type="pct"/>
           </w:tcPr>
           <w:p>
-            <w:pPr>
-              <w:keepNext/>
-              <w:keepLines/>
-            </w:pPr>
             <w:r>
               <w:t>…</w:t>
             </w:r>
@@ -5762,10 +5876,6 @@
             <w:shd w:val="clear" w:color="auto" w:fill="auto"/>
           </w:tcPr>
           <w:p>
-            <w:pPr>
-              <w:keepNext/>
-              <w:keepLines/>
-            </w:pPr>
             <w:r>
               <w:t>Länge der Nutzdaten</w:t>
             </w:r>
@@ -5776,10 +5886,6 @@
             <w:tcW w:w="1250" w:type="pct"/>
           </w:tcPr>
           <w:p>
-            <w:pPr>
-              <w:keepNext/>
-              <w:keepLines/>
-            </w:pPr>
             <w:r>
               <w:t>Nutzdaten Byte 0</w:t>
             </w:r>
@@ -5791,10 +5897,6 @@
             <w:shd w:val="clear" w:color="auto" w:fill="auto"/>
           </w:tcPr>
           <w:p>
-            <w:pPr>
-              <w:keepNext/>
-              <w:keepLines/>
-            </w:pPr>
             <w:r>
               <w:t>…</w:t>
             </w:r>
@@ -5806,12 +5908,7 @@
           <w:tcPr>
             <w:tcW w:w="1250" w:type="pct"/>
           </w:tcPr>
-          <w:p>
-            <w:pPr>
-              <w:keepNext/>
-              <w:keepLines/>
-            </w:pPr>
-          </w:p>
+          <w:p/>
         </w:tc>
         <w:tc>
           <w:tcPr>
@@ -5819,10 +5916,6 @@
             <w:shd w:val="clear" w:color="auto" w:fill="auto"/>
           </w:tcPr>
           <w:p>
-            <w:pPr>
-              <w:keepNext/>
-              <w:keepLines/>
-            </w:pPr>
             <w:r>
               <w:t>0x02</w:t>
             </w:r>
@@ -5833,10 +5926,6 @@
             <w:tcW w:w="1250" w:type="pct"/>
           </w:tcPr>
           <w:p>
-            <w:pPr>
-              <w:keepNext/>
-              <w:keepLines/>
-            </w:pPr>
             <w:r>
               <w:t>Adresse des Konfigurations-registers</w:t>
             </w:r>
@@ -5847,12 +5936,7 @@
             <w:tcW w:w="1250" w:type="pct"/>
             <w:shd w:val="clear" w:color="auto" w:fill="auto"/>
           </w:tcPr>
-          <w:p>
-            <w:pPr>
-              <w:keepNext/>
-              <w:keepLines/>
-            </w:pPr>
-          </w:p>
+          <w:p/>
         </w:tc>
       </w:tr>
     </w:tbl>
@@ -6085,7 +6169,7 @@
         <w:pStyle w:val="berschrift4"/>
       </w:pPr>
       <w:bookmarkStart w:id="24" w:name="_Ref477003395"/>
-      <w:bookmarkStart w:id="25" w:name="_Toc478223898"/>
+      <w:bookmarkStart w:id="25" w:name="_Toc478316249"/>
       <w:r>
         <w:t>STS_R</w:t>
       </w:r>
@@ -6124,6 +6208,7 @@
           </w:tcPr>
           <w:p>
             <w:r>
+              <w:lastRenderedPageBreak/>
               <w:t>Statusbyte-adresse</w:t>
             </w:r>
           </w:p>
@@ -6327,7 +6412,6 @@
         <w:keepLines/>
       </w:pPr>
       <w:r>
-        <w:lastRenderedPageBreak/>
         <w:t>Die Länge der Nutzdaten für einen STS_R-Befehl beträgt immer genau ein Byte:</w:t>
       </w:r>
     </w:p>
@@ -6353,8 +6437,6 @@
           </w:tcPr>
           <w:p>
             <w:pPr>
-              <w:keepNext/>
-              <w:keepLines/>
               <w:tabs>
                 <w:tab w:val="center" w:pos="798"/>
               </w:tabs>
@@ -6367,10 +6449,6 @@
             <w:shd w:val="clear" w:color="auto" w:fill="auto"/>
           </w:tcPr>
           <w:p>
-            <w:pPr>
-              <w:keepNext/>
-              <w:keepLines/>
-            </w:pPr>
             <w:r>
               <w:t>4</w:t>
             </w:r>
@@ -6381,10 +6459,6 @@
             <w:tcW w:w="1250" w:type="pct"/>
           </w:tcPr>
           <w:p>
-            <w:pPr>
-              <w:keepNext/>
-              <w:keepLines/>
-            </w:pPr>
             <w:r>
               <w:t>5</w:t>
             </w:r>
@@ -6395,12 +6469,7 @@
             <w:tcW w:w="1250" w:type="pct"/>
             <w:shd w:val="clear" w:color="auto" w:fill="auto"/>
           </w:tcPr>
-          <w:p>
-            <w:pPr>
-              <w:keepNext/>
-              <w:keepLines/>
-            </w:pPr>
-          </w:p>
+          <w:p/>
         </w:tc>
       </w:tr>
       <w:tr>
@@ -6409,10 +6478,6 @@
             <w:tcW w:w="1250" w:type="pct"/>
           </w:tcPr>
           <w:p>
-            <w:pPr>
-              <w:keepNext/>
-              <w:keepLines/>
-            </w:pPr>
             <w:r>
               <w:t>…</w:t>
             </w:r>
@@ -6424,10 +6489,6 @@
             <w:shd w:val="clear" w:color="auto" w:fill="auto"/>
           </w:tcPr>
           <w:p>
-            <w:pPr>
-              <w:keepNext/>
-              <w:keepLines/>
-            </w:pPr>
             <w:r>
               <w:t>Länge der Nutzdaten</w:t>
             </w:r>
@@ -6438,10 +6499,6 @@
             <w:tcW w:w="1250" w:type="pct"/>
           </w:tcPr>
           <w:p>
-            <w:pPr>
-              <w:keepNext/>
-              <w:keepLines/>
-            </w:pPr>
             <w:r>
               <w:t>Nutzdaten Byte 0</w:t>
             </w:r>
@@ -6453,10 +6510,6 @@
             <w:shd w:val="clear" w:color="auto" w:fill="auto"/>
           </w:tcPr>
           <w:p>
-            <w:pPr>
-              <w:keepNext/>
-              <w:keepLines/>
-            </w:pPr>
             <w:r>
               <w:t>…</w:t>
             </w:r>
@@ -6468,12 +6521,7 @@
           <w:tcPr>
             <w:tcW w:w="1250" w:type="pct"/>
           </w:tcPr>
-          <w:p>
-            <w:pPr>
-              <w:keepNext/>
-              <w:keepLines/>
-            </w:pPr>
-          </w:p>
+          <w:p/>
         </w:tc>
         <w:tc>
           <w:tcPr>
@@ -6481,10 +6529,6 @@
             <w:shd w:val="clear" w:color="auto" w:fill="auto"/>
           </w:tcPr>
           <w:p>
-            <w:pPr>
-              <w:keepNext/>
-              <w:keepLines/>
-            </w:pPr>
             <w:r>
               <w:t>0x02</w:t>
             </w:r>
@@ -6495,10 +6539,6 @@
             <w:tcW w:w="1250" w:type="pct"/>
           </w:tcPr>
           <w:p>
-            <w:pPr>
-              <w:keepNext/>
-              <w:keepLines/>
-            </w:pPr>
             <w:r>
               <w:t>Adresse des Statusregisters</w:t>
             </w:r>
@@ -6509,12 +6549,7 @@
             <w:tcW w:w="1250" w:type="pct"/>
             <w:shd w:val="clear" w:color="auto" w:fill="auto"/>
           </w:tcPr>
-          <w:p>
-            <w:pPr>
-              <w:keepNext/>
-              <w:keepLines/>
-            </w:pPr>
-          </w:p>
+          <w:p/>
         </w:tc>
       </w:tr>
     </w:tbl>
@@ -6722,7 +6757,7 @@
       <w:pPr>
         <w:pStyle w:val="berschrift4"/>
       </w:pPr>
-      <w:bookmarkStart w:id="27" w:name="_Toc478223899"/>
+      <w:bookmarkStart w:id="27" w:name="_Toc478316250"/>
       <w:r>
         <w:t>ANS</w:t>
       </w:r>
@@ -6957,7 +6992,6 @@
         <w:keepLines/>
       </w:pPr>
       <w:r>
-        <w:lastRenderedPageBreak/>
         <w:t>Folgende Antwortcodes sind spezifi</w:t>
       </w:r>
       <w:r>
@@ -7519,7 +7553,7 @@
         <w:pStyle w:val="berschrift3"/>
       </w:pPr>
       <w:bookmarkStart w:id="28" w:name="_Ref475980550"/>
-      <w:bookmarkStart w:id="29" w:name="_Toc478223900"/>
+      <w:bookmarkStart w:id="29" w:name="_Toc478316251"/>
       <w:r>
         <w:t>Adresse des Senders</w:t>
       </w:r>
@@ -7536,7 +7570,7 @@
         <w:pStyle w:val="berschrift3"/>
       </w:pPr>
       <w:bookmarkStart w:id="30" w:name="_Ref476033039"/>
-      <w:bookmarkStart w:id="31" w:name="_Toc478223901"/>
+      <w:bookmarkStart w:id="31" w:name="_Toc478316252"/>
       <w:r>
         <w:t>Adresse des Empfängers</w:t>
       </w:r>
@@ -7589,16 +7623,23 @@
         <w:pStyle w:val="berschrift3"/>
       </w:pPr>
       <w:bookmarkStart w:id="32" w:name="_Nutzdaten"/>
-      <w:bookmarkStart w:id="33" w:name="_Toc478223902"/>
+      <w:bookmarkStart w:id="33" w:name="_Toc478316253"/>
       <w:bookmarkEnd w:id="32"/>
       <w:r>
+        <w:lastRenderedPageBreak/>
         <w:t>Nutzdaten</w:t>
       </w:r>
       <w:bookmarkEnd w:id="33"/>
     </w:p>
     <w:p>
       <w:r>
-        <w:t>Im Telegramm folgen die Länge der Nutzdaten und die Nutzdaten selbst. Es können 0 bis 255 Byte Nutzdaten übertragen werden. Jeweilige Anforderungen an die Nutzdaten und deren Bedeutung ist vom Telegrammtyp abhängig.</w:t>
+        <w:t xml:space="preserve">Im Telegramm folgen die Länge der Nutzdaten und die Nutzdaten selbst. Es können 0 bis </w:t>
+      </w:r>
+      <w:r>
+        <w:t>200</w:t>
+      </w:r>
+      <w:r>
+        <w:t xml:space="preserve"> Byte Nutzdaten übertragen werden. Jeweilige Anforderungen an die Nutzdaten und deren Bedeutung ist vom Telegrammtyp abhängig.</w:t>
       </w:r>
     </w:p>
     <w:p>
@@ -7611,7 +7652,7 @@
         <w:pStyle w:val="berschrift3"/>
       </w:pPr>
       <w:bookmarkStart w:id="34" w:name="_Ref476033059"/>
-      <w:bookmarkStart w:id="35" w:name="_Toc478223903"/>
+      <w:bookmarkStart w:id="35" w:name="_Toc478316254"/>
       <w:r>
         <w:t>CRC</w:t>
       </w:r>
@@ -7620,35 +7661,921 @@
     </w:p>
     <w:p>
       <w:r>
-        <w:t>Zur Verifizierung der korrekten Übertragung wird eine CRC-Wert über die Daten, vom Protokolltypbyte bis zum letzten Nutzdatenbyte.</w:t>
-      </w:r>
-    </w:p>
-    <w:p>
-      <w:r>
-        <w:t>Verwendet wird eine CRC-8-Wert mit dem Grundpolynom 0x07.</w:t>
-      </w:r>
-    </w:p>
-    <w:p>
-      <w:r>
-        <w:lastRenderedPageBreak/>
-        <w:t>Informationen zur Berechnung, eine C#-Beispielimplementierung sowie ein Online-CRC-Rechner sind auf folgenden Webseiten zu finden:</w:t>
-      </w:r>
-    </w:p>
-    <w:p>
-      <w:hyperlink r:id="rId11" w:anchor="ch44" w:history="1">
+        <w:t>Zur Verifizierung der korrekten Übertragung wird eine CRC-Wert über die Daten, vom Protokolltypbyte bis zum letzten Nutzdatenbyte</w:t>
+      </w:r>
+      <w:r>
+        <w:t xml:space="preserve"> an das Telegramm angehangen</w:t>
+      </w:r>
+      <w:r>
+        <w:t>.</w:t>
+      </w:r>
+    </w:p>
+    <w:p>
+      <w:r>
+        <w:t>Verwendet wird eine CRC-8-Wert mit dem Grundpolynom 0x07</w:t>
+      </w:r>
+      <w:r>
+        <w:t>, der initiale Wert der CRC-Generierung ist 0x0</w:t>
+      </w:r>
+      <w:r>
+        <w:t>.</w:t>
+      </w:r>
+    </w:p>
+    <w:p>
+      <w:r>
+        <w:t xml:space="preserve">Bei der Entwicklung wurde ein Online-Tool verwendet, dass die CRC-8 Summe aus gegebenen Werten berechnet: </w:t>
+      </w:r>
+      <w:hyperlink r:id="rId11" w:history="1">
         <w:r>
           <w:rPr>
             <w:rStyle w:val="Hyperlink"/>
           </w:rPr>
-          <w:t>http://www.sunshine2k.de/articles/coding/crc/understanding_crc.html#ch44</w:t>
+          <w:t>http://www.sunshine2k.de/coding/javascript/crc/crc_js.html</w:t>
         </w:r>
       </w:hyperlink>
-    </w:p>
-    <w:p>
-      <w:r>
-        <w:t>http://www.sunshine2k.de/coding/javascript/crc/crc_js.html</w:t>
-      </w:r>
-    </w:p>
+      <w:r>
+        <w:t>.</w:t>
+      </w:r>
+    </w:p>
+    <w:p>
+      <w:r>
+        <w:t>In der aktuellen C-Software wurde folgende Routine zur Berechnung des CRC-Bytes über ein Byte-Array genutzt:</w:t>
+      </w:r>
+    </w:p>
+    <w:tbl>
+      <w:tblPr>
+        <w:tblStyle w:val="Tabellenraster"/>
+        <w:tblW w:w="0" w:type="auto"/>
+        <w:tblLook w:val="04A0" w:firstRow="1" w:lastRow="0" w:firstColumn="1" w:lastColumn="0" w:noHBand="0" w:noVBand="1"/>
+      </w:tblPr>
+      <w:tblGrid>
+        <w:gridCol w:w="9062"/>
+      </w:tblGrid>
+      <w:tr>
+        <w:tc>
+          <w:tcPr>
+            <w:tcW w:w="9062" w:type="dxa"/>
+            <w:shd w:val="clear" w:color="auto" w:fill="F2F2F2" w:themeFill="background1" w:themeFillShade="F2"/>
+          </w:tcPr>
+          <w:p>
+            <w:pPr>
+              <w:autoSpaceDE w:val="0"/>
+              <w:autoSpaceDN w:val="0"/>
+              <w:adjustRightInd w:val="0"/>
+              <w:rPr>
+                <w:rFonts w:ascii="Consolas" w:hAnsi="Consolas" w:cs="Consolas"/>
+                <w:sz w:val="20"/>
+                <w:szCs w:val="20"/>
+              </w:rPr>
+            </w:pPr>
+            <w:r>
+              <w:rPr>
+                <w:rFonts w:ascii="Consolas" w:hAnsi="Consolas" w:cs="Consolas"/>
+                <w:color w:val="3F7F5F"/>
+                <w:sz w:val="20"/>
+                <w:szCs w:val="20"/>
+              </w:rPr>
+              <w:t>/**</w:t>
+            </w:r>
+          </w:p>
+          <w:p>
+            <w:pPr>
+              <w:autoSpaceDE w:val="0"/>
+              <w:autoSpaceDN w:val="0"/>
+              <w:adjustRightInd w:val="0"/>
+              <w:rPr>
+                <w:rFonts w:ascii="Consolas" w:hAnsi="Consolas" w:cs="Consolas"/>
+                <w:sz w:val="20"/>
+                <w:szCs w:val="20"/>
+              </w:rPr>
+            </w:pPr>
+            <w:r>
+              <w:rPr>
+                <w:rFonts w:ascii="Consolas" w:hAnsi="Consolas" w:cs="Consolas"/>
+                <w:color w:val="3F7F5F"/>
+                <w:sz w:val="20"/>
+                <w:szCs w:val="20"/>
+              </w:rPr>
+              <w:t xml:space="preserve"> * @brief calculate the CRC-8 of a uint8_t array</w:t>
+            </w:r>
+          </w:p>
+          <w:p>
+            <w:pPr>
+              <w:autoSpaceDE w:val="0"/>
+              <w:autoSpaceDN w:val="0"/>
+              <w:adjustRightInd w:val="0"/>
+              <w:rPr>
+                <w:rFonts w:ascii="Consolas" w:hAnsi="Consolas" w:cs="Consolas"/>
+                <w:sz w:val="20"/>
+                <w:szCs w:val="20"/>
+              </w:rPr>
+            </w:pPr>
+            <w:r>
+              <w:rPr>
+                <w:rFonts w:ascii="Consolas" w:hAnsi="Consolas" w:cs="Consolas"/>
+                <w:color w:val="3F7F5F"/>
+                <w:sz w:val="20"/>
+                <w:szCs w:val="20"/>
+              </w:rPr>
+              <w:t xml:space="preserve"> * @</w:t>
+            </w:r>
+            <w:r>
+              <w:rPr>
+                <w:rFonts w:ascii="Consolas" w:hAnsi="Consolas" w:cs="Consolas"/>
+                <w:color w:val="3F7F5F"/>
+                <w:sz w:val="20"/>
+                <w:szCs w:val="20"/>
+                <w:u w:val="single"/>
+              </w:rPr>
+              <w:t>param</w:t>
+            </w:r>
+            <w:r>
+              <w:rPr>
+                <w:rFonts w:ascii="Consolas" w:hAnsi="Consolas" w:cs="Consolas"/>
+                <w:color w:val="3F7F5F"/>
+                <w:sz w:val="20"/>
+                <w:szCs w:val="20"/>
+              </w:rPr>
+              <w:t>[in] byteArray     pointer to a array</w:t>
+            </w:r>
+          </w:p>
+          <w:p>
+            <w:pPr>
+              <w:autoSpaceDE w:val="0"/>
+              <w:autoSpaceDN w:val="0"/>
+              <w:adjustRightInd w:val="0"/>
+              <w:rPr>
+                <w:rFonts w:ascii="Consolas" w:hAnsi="Consolas" w:cs="Consolas"/>
+                <w:sz w:val="20"/>
+                <w:szCs w:val="20"/>
+              </w:rPr>
+            </w:pPr>
+            <w:r>
+              <w:rPr>
+                <w:rFonts w:ascii="Consolas" w:hAnsi="Consolas" w:cs="Consolas"/>
+                <w:color w:val="3F7F5F"/>
+                <w:sz w:val="20"/>
+                <w:szCs w:val="20"/>
+              </w:rPr>
+              <w:t xml:space="preserve"> * @</w:t>
+            </w:r>
+            <w:r>
+              <w:rPr>
+                <w:rFonts w:ascii="Consolas" w:hAnsi="Consolas" w:cs="Consolas"/>
+                <w:color w:val="3F7F5F"/>
+                <w:sz w:val="20"/>
+                <w:szCs w:val="20"/>
+                <w:u w:val="single"/>
+              </w:rPr>
+              <w:t>param</w:t>
+            </w:r>
+            <w:r>
+              <w:rPr>
+                <w:rFonts w:ascii="Consolas" w:hAnsi="Consolas" w:cs="Consolas"/>
+                <w:color w:val="3F7F5F"/>
+                <w:sz w:val="20"/>
+                <w:szCs w:val="20"/>
+              </w:rPr>
+              <w:t>[in] length        length of the array</w:t>
+            </w:r>
+          </w:p>
+          <w:p>
+            <w:pPr>
+              <w:autoSpaceDE w:val="0"/>
+              <w:autoSpaceDN w:val="0"/>
+              <w:adjustRightInd w:val="0"/>
+              <w:rPr>
+                <w:rFonts w:ascii="Consolas" w:hAnsi="Consolas" w:cs="Consolas"/>
+                <w:sz w:val="20"/>
+                <w:szCs w:val="20"/>
+              </w:rPr>
+            </w:pPr>
+            <w:r>
+              <w:rPr>
+                <w:rFonts w:ascii="Consolas" w:hAnsi="Consolas" w:cs="Consolas"/>
+                <w:color w:val="3F7F5F"/>
+                <w:sz w:val="20"/>
+                <w:szCs w:val="20"/>
+              </w:rPr>
+              <w:t xml:space="preserve"> *</w:t>
+            </w:r>
+          </w:p>
+          <w:p>
+            <w:pPr>
+              <w:autoSpaceDE w:val="0"/>
+              <w:autoSpaceDN w:val="0"/>
+              <w:adjustRightInd w:val="0"/>
+              <w:rPr>
+                <w:rFonts w:ascii="Consolas" w:hAnsi="Consolas" w:cs="Consolas"/>
+                <w:sz w:val="20"/>
+                <w:szCs w:val="20"/>
+              </w:rPr>
+            </w:pPr>
+            <w:r>
+              <w:rPr>
+                <w:rFonts w:ascii="Consolas" w:hAnsi="Consolas" w:cs="Consolas"/>
+                <w:color w:val="3F7F5F"/>
+                <w:sz w:val="20"/>
+                <w:szCs w:val="20"/>
+              </w:rPr>
+              <w:t xml:space="preserve"> * @return CRC-8 of the value</w:t>
+            </w:r>
+          </w:p>
+          <w:p>
+            <w:pPr>
+              <w:autoSpaceDE w:val="0"/>
+              <w:autoSpaceDN w:val="0"/>
+              <w:adjustRightInd w:val="0"/>
+              <w:rPr>
+                <w:rFonts w:ascii="Consolas" w:hAnsi="Consolas" w:cs="Consolas"/>
+                <w:sz w:val="20"/>
+                <w:szCs w:val="20"/>
+              </w:rPr>
+            </w:pPr>
+            <w:r>
+              <w:rPr>
+                <w:rFonts w:ascii="Consolas" w:hAnsi="Consolas" w:cs="Consolas"/>
+                <w:color w:val="3F7F5F"/>
+                <w:sz w:val="20"/>
+                <w:szCs w:val="20"/>
+              </w:rPr>
+              <w:t xml:space="preserve"> */</w:t>
+            </w:r>
+          </w:p>
+          <w:p>
+            <w:pPr>
+              <w:autoSpaceDE w:val="0"/>
+              <w:autoSpaceDN w:val="0"/>
+              <w:adjustRightInd w:val="0"/>
+              <w:rPr>
+                <w:rFonts w:ascii="Consolas" w:hAnsi="Consolas" w:cs="Consolas"/>
+                <w:sz w:val="20"/>
+                <w:szCs w:val="20"/>
+              </w:rPr>
+            </w:pPr>
+            <w:r>
+              <w:rPr>
+                <w:rFonts w:ascii="Consolas" w:hAnsi="Consolas" w:cs="Consolas"/>
+                <w:color w:val="005032"/>
+                <w:sz w:val="20"/>
+                <w:szCs w:val="20"/>
+              </w:rPr>
+              <w:t>uint8_t</w:t>
+            </w:r>
+            <w:r>
+              <w:rPr>
+                <w:rFonts w:ascii="Consolas" w:hAnsi="Consolas" w:cs="Consolas"/>
+                <w:color w:val="000000"/>
+                <w:sz w:val="20"/>
+                <w:szCs w:val="20"/>
+              </w:rPr>
+              <w:t xml:space="preserve"> </w:t>
+            </w:r>
+            <w:r>
+              <w:rPr>
+                <w:rFonts w:ascii="Consolas" w:hAnsi="Consolas" w:cs="Consolas"/>
+                <w:b/>
+                <w:bCs/>
+                <w:color w:val="000000"/>
+                <w:sz w:val="20"/>
+                <w:szCs w:val="20"/>
+              </w:rPr>
+              <w:t>khCalculateCRC8OfByteArray</w:t>
+            </w:r>
+            <w:r>
+              <w:rPr>
+                <w:rFonts w:ascii="Consolas" w:hAnsi="Consolas" w:cs="Consolas"/>
+                <w:color w:val="000000"/>
+                <w:sz w:val="20"/>
+                <w:szCs w:val="20"/>
+              </w:rPr>
+              <w:t>(</w:t>
+            </w:r>
+            <w:r>
+              <w:rPr>
+                <w:rFonts w:ascii="Consolas" w:hAnsi="Consolas" w:cs="Consolas"/>
+                <w:color w:val="005032"/>
+                <w:sz w:val="20"/>
+                <w:szCs w:val="20"/>
+              </w:rPr>
+              <w:t>uint8_t</w:t>
+            </w:r>
+            <w:r>
+              <w:rPr>
+                <w:rFonts w:ascii="Consolas" w:hAnsi="Consolas" w:cs="Consolas"/>
+                <w:color w:val="000000"/>
+                <w:sz w:val="20"/>
+                <w:szCs w:val="20"/>
+              </w:rPr>
+              <w:t xml:space="preserve">* byteArray, </w:t>
+            </w:r>
+            <w:r>
+              <w:rPr>
+                <w:rFonts w:ascii="Consolas" w:hAnsi="Consolas" w:cs="Consolas"/>
+                <w:color w:val="005032"/>
+                <w:sz w:val="20"/>
+                <w:szCs w:val="20"/>
+              </w:rPr>
+              <w:t>uint8_t</w:t>
+            </w:r>
+            <w:r>
+              <w:rPr>
+                <w:rFonts w:ascii="Consolas" w:hAnsi="Consolas" w:cs="Consolas"/>
+                <w:color w:val="000000"/>
+                <w:sz w:val="20"/>
+                <w:szCs w:val="20"/>
+              </w:rPr>
+              <w:t xml:space="preserve"> length){</w:t>
+            </w:r>
+          </w:p>
+          <w:p>
+            <w:pPr>
+              <w:autoSpaceDE w:val="0"/>
+              <w:autoSpaceDN w:val="0"/>
+              <w:adjustRightInd w:val="0"/>
+              <w:rPr>
+                <w:rFonts w:ascii="Consolas" w:hAnsi="Consolas" w:cs="Consolas"/>
+                <w:sz w:val="20"/>
+                <w:szCs w:val="20"/>
+              </w:rPr>
+            </w:pPr>
+            <w:r>
+              <w:rPr>
+                <w:rFonts w:ascii="Consolas" w:hAnsi="Consolas" w:cs="Consolas"/>
+                <w:color w:val="000000"/>
+                <w:sz w:val="20"/>
+                <w:szCs w:val="20"/>
+              </w:rPr>
+              <w:t xml:space="preserve">    </w:t>
+            </w:r>
+            <w:r>
+              <w:rPr>
+                <w:rFonts w:ascii="Consolas" w:hAnsi="Consolas" w:cs="Consolas"/>
+                <w:color w:val="3F7F5F"/>
+                <w:sz w:val="20"/>
+                <w:szCs w:val="20"/>
+              </w:rPr>
+              <w:t>//Implementation is from Texas Instruments DN502, but modified for CRC-8</w:t>
+            </w:r>
+          </w:p>
+          <w:p>
+            <w:pPr>
+              <w:autoSpaceDE w:val="0"/>
+              <w:autoSpaceDN w:val="0"/>
+              <w:adjustRightInd w:val="0"/>
+              <w:rPr>
+                <w:rFonts w:ascii="Consolas" w:hAnsi="Consolas" w:cs="Consolas"/>
+                <w:sz w:val="20"/>
+                <w:szCs w:val="20"/>
+              </w:rPr>
+            </w:pPr>
+            <w:r>
+              <w:rPr>
+                <w:rFonts w:ascii="Consolas" w:hAnsi="Consolas" w:cs="Consolas"/>
+                <w:color w:val="000000"/>
+                <w:sz w:val="20"/>
+                <w:szCs w:val="20"/>
+              </w:rPr>
+              <w:t xml:space="preserve">    </w:t>
+            </w:r>
+            <w:r>
+              <w:rPr>
+                <w:rFonts w:ascii="Consolas" w:hAnsi="Consolas" w:cs="Consolas"/>
+                <w:b/>
+                <w:bCs/>
+                <w:color w:val="7F0055"/>
+                <w:sz w:val="20"/>
+                <w:szCs w:val="20"/>
+              </w:rPr>
+              <w:t>const</w:t>
+            </w:r>
+            <w:r>
+              <w:rPr>
+                <w:rFonts w:ascii="Consolas" w:hAnsi="Consolas" w:cs="Consolas"/>
+                <w:color w:val="000000"/>
+                <w:sz w:val="20"/>
+                <w:szCs w:val="20"/>
+              </w:rPr>
+              <w:t xml:space="preserve"> </w:t>
+            </w:r>
+            <w:r>
+              <w:rPr>
+                <w:rFonts w:ascii="Consolas" w:hAnsi="Consolas" w:cs="Consolas"/>
+                <w:color w:val="005032"/>
+                <w:sz w:val="20"/>
+                <w:szCs w:val="20"/>
+              </w:rPr>
+              <w:t>uint8_t</w:t>
+            </w:r>
+            <w:r>
+              <w:rPr>
+                <w:rFonts w:ascii="Consolas" w:hAnsi="Consolas" w:cs="Consolas"/>
+                <w:color w:val="000000"/>
+                <w:sz w:val="20"/>
+                <w:szCs w:val="20"/>
+              </w:rPr>
+              <w:t xml:space="preserve"> polynomial = 0x07;        </w:t>
+            </w:r>
+            <w:r>
+              <w:rPr>
+                <w:rFonts w:ascii="Consolas" w:hAnsi="Consolas" w:cs="Consolas"/>
+                <w:color w:val="3F7F5F"/>
+                <w:sz w:val="20"/>
+                <w:szCs w:val="20"/>
+              </w:rPr>
+              <w:t>//CRC polynomial</w:t>
+            </w:r>
+          </w:p>
+          <w:p>
+            <w:pPr>
+              <w:autoSpaceDE w:val="0"/>
+              <w:autoSpaceDN w:val="0"/>
+              <w:adjustRightInd w:val="0"/>
+              <w:rPr>
+                <w:rFonts w:ascii="Consolas" w:hAnsi="Consolas" w:cs="Consolas"/>
+                <w:sz w:val="20"/>
+                <w:szCs w:val="20"/>
+              </w:rPr>
+            </w:pPr>
+            <w:r>
+              <w:rPr>
+                <w:rFonts w:ascii="Consolas" w:hAnsi="Consolas" w:cs="Consolas"/>
+                <w:color w:val="000000"/>
+                <w:sz w:val="20"/>
+                <w:szCs w:val="20"/>
+              </w:rPr>
+              <w:t xml:space="preserve">    </w:t>
+            </w:r>
+            <w:r>
+              <w:rPr>
+                <w:rFonts w:ascii="Consolas" w:hAnsi="Consolas" w:cs="Consolas"/>
+                <w:color w:val="005032"/>
+                <w:sz w:val="20"/>
+                <w:szCs w:val="20"/>
+              </w:rPr>
+              <w:t>uint8_t</w:t>
+            </w:r>
+            <w:r>
+              <w:rPr>
+                <w:rFonts w:ascii="Consolas" w:hAnsi="Consolas" w:cs="Consolas"/>
+                <w:color w:val="000000"/>
+                <w:sz w:val="20"/>
+                <w:szCs w:val="20"/>
+              </w:rPr>
+              <w:t xml:space="preserve"> checksum = 0;                   </w:t>
+            </w:r>
+            <w:r>
+              <w:rPr>
+                <w:rFonts w:ascii="Consolas" w:hAnsi="Consolas" w:cs="Consolas"/>
+                <w:color w:val="3F7F5F"/>
+                <w:sz w:val="20"/>
+                <w:szCs w:val="20"/>
+              </w:rPr>
+              <w:t>//initial value</w:t>
+            </w:r>
+          </w:p>
+          <w:p>
+            <w:pPr>
+              <w:autoSpaceDE w:val="0"/>
+              <w:autoSpaceDN w:val="0"/>
+              <w:adjustRightInd w:val="0"/>
+              <w:rPr>
+                <w:rFonts w:ascii="Consolas" w:hAnsi="Consolas" w:cs="Consolas"/>
+                <w:sz w:val="20"/>
+                <w:szCs w:val="20"/>
+              </w:rPr>
+            </w:pPr>
+          </w:p>
+          <w:p>
+            <w:pPr>
+              <w:autoSpaceDE w:val="0"/>
+              <w:autoSpaceDN w:val="0"/>
+              <w:adjustRightInd w:val="0"/>
+              <w:rPr>
+                <w:rFonts w:ascii="Consolas" w:hAnsi="Consolas" w:cs="Consolas"/>
+                <w:sz w:val="20"/>
+                <w:szCs w:val="20"/>
+              </w:rPr>
+            </w:pPr>
+            <w:r>
+              <w:rPr>
+                <w:rFonts w:ascii="Consolas" w:hAnsi="Consolas" w:cs="Consolas"/>
+                <w:color w:val="000000"/>
+                <w:sz w:val="20"/>
+                <w:szCs w:val="20"/>
+              </w:rPr>
+              <w:t xml:space="preserve">    </w:t>
+            </w:r>
+            <w:r>
+              <w:rPr>
+                <w:rFonts w:ascii="Consolas" w:hAnsi="Consolas" w:cs="Consolas"/>
+                <w:color w:val="005032"/>
+                <w:sz w:val="20"/>
+                <w:szCs w:val="20"/>
+              </w:rPr>
+              <w:t>uint8_t</w:t>
+            </w:r>
+            <w:r>
+              <w:rPr>
+                <w:rFonts w:ascii="Consolas" w:hAnsi="Consolas" w:cs="Consolas"/>
+                <w:color w:val="000000"/>
+                <w:sz w:val="20"/>
+                <w:szCs w:val="20"/>
+              </w:rPr>
+              <w:t xml:space="preserve"> i, j, currentCRCByte;</w:t>
+            </w:r>
+          </w:p>
+          <w:p>
+            <w:pPr>
+              <w:autoSpaceDE w:val="0"/>
+              <w:autoSpaceDN w:val="0"/>
+              <w:adjustRightInd w:val="0"/>
+              <w:rPr>
+                <w:rFonts w:ascii="Consolas" w:hAnsi="Consolas" w:cs="Consolas"/>
+                <w:sz w:val="20"/>
+                <w:szCs w:val="20"/>
+              </w:rPr>
+            </w:pPr>
+          </w:p>
+          <w:p>
+            <w:pPr>
+              <w:autoSpaceDE w:val="0"/>
+              <w:autoSpaceDN w:val="0"/>
+              <w:adjustRightInd w:val="0"/>
+              <w:rPr>
+                <w:rFonts w:ascii="Consolas" w:hAnsi="Consolas" w:cs="Consolas"/>
+                <w:sz w:val="20"/>
+                <w:szCs w:val="20"/>
+              </w:rPr>
+            </w:pPr>
+            <w:r>
+              <w:rPr>
+                <w:rFonts w:ascii="Consolas" w:hAnsi="Consolas" w:cs="Consolas"/>
+                <w:color w:val="000000"/>
+                <w:sz w:val="20"/>
+                <w:szCs w:val="20"/>
+              </w:rPr>
+              <w:t xml:space="preserve">    </w:t>
+            </w:r>
+            <w:r>
+              <w:rPr>
+                <w:rFonts w:ascii="Consolas" w:hAnsi="Consolas" w:cs="Consolas"/>
+                <w:b/>
+                <w:bCs/>
+                <w:color w:val="7F0055"/>
+                <w:sz w:val="20"/>
+                <w:szCs w:val="20"/>
+              </w:rPr>
+              <w:t>for</w:t>
+            </w:r>
+            <w:r>
+              <w:rPr>
+                <w:rFonts w:ascii="Consolas" w:hAnsi="Consolas" w:cs="Consolas"/>
+                <w:color w:val="000000"/>
+                <w:sz w:val="20"/>
+                <w:szCs w:val="20"/>
+              </w:rPr>
+              <w:t>(j = 0; j &lt; length; j++){</w:t>
+            </w:r>
+          </w:p>
+          <w:p>
+            <w:pPr>
+              <w:autoSpaceDE w:val="0"/>
+              <w:autoSpaceDN w:val="0"/>
+              <w:adjustRightInd w:val="0"/>
+              <w:rPr>
+                <w:rFonts w:ascii="Consolas" w:hAnsi="Consolas" w:cs="Consolas"/>
+                <w:sz w:val="20"/>
+                <w:szCs w:val="20"/>
+              </w:rPr>
+            </w:pPr>
+            <w:r>
+              <w:rPr>
+                <w:rFonts w:ascii="Consolas" w:hAnsi="Consolas" w:cs="Consolas"/>
+                <w:color w:val="000000"/>
+                <w:sz w:val="20"/>
+                <w:szCs w:val="20"/>
+              </w:rPr>
+              <w:t xml:space="preserve">        currentCRCByte = byteArray[j];</w:t>
+            </w:r>
+          </w:p>
+          <w:p>
+            <w:pPr>
+              <w:autoSpaceDE w:val="0"/>
+              <w:autoSpaceDN w:val="0"/>
+              <w:adjustRightInd w:val="0"/>
+              <w:rPr>
+                <w:rFonts w:ascii="Consolas" w:hAnsi="Consolas" w:cs="Consolas"/>
+                <w:sz w:val="20"/>
+                <w:szCs w:val="20"/>
+              </w:rPr>
+            </w:pPr>
+            <w:r>
+              <w:rPr>
+                <w:rFonts w:ascii="Consolas" w:hAnsi="Consolas" w:cs="Consolas"/>
+                <w:color w:val="000000"/>
+                <w:sz w:val="20"/>
+                <w:szCs w:val="20"/>
+              </w:rPr>
+              <w:t xml:space="preserve">        </w:t>
+            </w:r>
+            <w:r>
+              <w:rPr>
+                <w:rFonts w:ascii="Consolas" w:hAnsi="Consolas" w:cs="Consolas"/>
+                <w:b/>
+                <w:bCs/>
+                <w:color w:val="7F0055"/>
+                <w:sz w:val="20"/>
+                <w:szCs w:val="20"/>
+              </w:rPr>
+              <w:t>for</w:t>
+            </w:r>
+            <w:r>
+              <w:rPr>
+                <w:rFonts w:ascii="Consolas" w:hAnsi="Consolas" w:cs="Consolas"/>
+                <w:color w:val="000000"/>
+                <w:sz w:val="20"/>
+                <w:szCs w:val="20"/>
+              </w:rPr>
+              <w:t>(i = 0; i &lt; 8; i++){</w:t>
+            </w:r>
+          </w:p>
+          <w:p>
+            <w:pPr>
+              <w:autoSpaceDE w:val="0"/>
+              <w:autoSpaceDN w:val="0"/>
+              <w:adjustRightInd w:val="0"/>
+              <w:rPr>
+                <w:rFonts w:ascii="Consolas" w:hAnsi="Consolas" w:cs="Consolas"/>
+                <w:sz w:val="20"/>
+                <w:szCs w:val="20"/>
+              </w:rPr>
+            </w:pPr>
+            <w:r>
+              <w:rPr>
+                <w:rFonts w:ascii="Consolas" w:hAnsi="Consolas" w:cs="Consolas"/>
+                <w:color w:val="000000"/>
+                <w:sz w:val="20"/>
+                <w:szCs w:val="20"/>
+              </w:rPr>
+              <w:t xml:space="preserve">            </w:t>
+            </w:r>
+            <w:r>
+              <w:rPr>
+                <w:rFonts w:ascii="Consolas" w:hAnsi="Consolas" w:cs="Consolas"/>
+                <w:b/>
+                <w:bCs/>
+                <w:color w:val="7F0055"/>
+                <w:sz w:val="20"/>
+                <w:szCs w:val="20"/>
+              </w:rPr>
+              <w:t>if</w:t>
+            </w:r>
+            <w:r>
+              <w:rPr>
+                <w:rFonts w:ascii="Consolas" w:hAnsi="Consolas" w:cs="Consolas"/>
+                <w:color w:val="000000"/>
+                <w:sz w:val="20"/>
+                <w:szCs w:val="20"/>
+              </w:rPr>
+              <w:t>((checksum &amp; 0x80) ^ (currentCRCByte &amp; 0x80)){</w:t>
+            </w:r>
+          </w:p>
+          <w:p>
+            <w:pPr>
+              <w:autoSpaceDE w:val="0"/>
+              <w:autoSpaceDN w:val="0"/>
+              <w:adjustRightInd w:val="0"/>
+              <w:rPr>
+                <w:rFonts w:ascii="Consolas" w:hAnsi="Consolas" w:cs="Consolas"/>
+                <w:sz w:val="20"/>
+                <w:szCs w:val="20"/>
+              </w:rPr>
+            </w:pPr>
+            <w:r>
+              <w:rPr>
+                <w:rFonts w:ascii="Consolas" w:hAnsi="Consolas" w:cs="Consolas"/>
+                <w:color w:val="000000"/>
+                <w:sz w:val="20"/>
+                <w:szCs w:val="20"/>
+              </w:rPr>
+              <w:t xml:space="preserve">                checksum = (checksum &lt;&lt; 1) ^ polynomial;</w:t>
+            </w:r>
+          </w:p>
+          <w:p>
+            <w:pPr>
+              <w:autoSpaceDE w:val="0"/>
+              <w:autoSpaceDN w:val="0"/>
+              <w:adjustRightInd w:val="0"/>
+              <w:rPr>
+                <w:rFonts w:ascii="Consolas" w:hAnsi="Consolas" w:cs="Consolas"/>
+                <w:sz w:val="20"/>
+                <w:szCs w:val="20"/>
+              </w:rPr>
+            </w:pPr>
+            <w:r>
+              <w:rPr>
+                <w:rFonts w:ascii="Consolas" w:hAnsi="Consolas" w:cs="Consolas"/>
+                <w:color w:val="000000"/>
+                <w:sz w:val="20"/>
+                <w:szCs w:val="20"/>
+              </w:rPr>
+              <w:t xml:space="preserve">            }</w:t>
+            </w:r>
+            <w:r>
+              <w:rPr>
+                <w:rFonts w:ascii="Consolas" w:hAnsi="Consolas" w:cs="Consolas"/>
+                <w:b/>
+                <w:bCs/>
+                <w:color w:val="7F0055"/>
+                <w:sz w:val="20"/>
+                <w:szCs w:val="20"/>
+              </w:rPr>
+              <w:t>else</w:t>
+            </w:r>
+            <w:r>
+              <w:rPr>
+                <w:rFonts w:ascii="Consolas" w:hAnsi="Consolas" w:cs="Consolas"/>
+                <w:color w:val="000000"/>
+                <w:sz w:val="20"/>
+                <w:szCs w:val="20"/>
+              </w:rPr>
+              <w:t>{</w:t>
+            </w:r>
+          </w:p>
+          <w:p>
+            <w:pPr>
+              <w:autoSpaceDE w:val="0"/>
+              <w:autoSpaceDN w:val="0"/>
+              <w:adjustRightInd w:val="0"/>
+              <w:rPr>
+                <w:rFonts w:ascii="Consolas" w:hAnsi="Consolas" w:cs="Consolas"/>
+                <w:sz w:val="20"/>
+                <w:szCs w:val="20"/>
+              </w:rPr>
+            </w:pPr>
+            <w:r>
+              <w:rPr>
+                <w:rFonts w:ascii="Consolas" w:hAnsi="Consolas" w:cs="Consolas"/>
+                <w:color w:val="000000"/>
+                <w:sz w:val="20"/>
+                <w:szCs w:val="20"/>
+              </w:rPr>
+              <w:t xml:space="preserve">                checksum = (checksum &lt;&lt; 1);</w:t>
+            </w:r>
+          </w:p>
+          <w:p>
+            <w:pPr>
+              <w:autoSpaceDE w:val="0"/>
+              <w:autoSpaceDN w:val="0"/>
+              <w:adjustRightInd w:val="0"/>
+              <w:rPr>
+                <w:rFonts w:ascii="Consolas" w:hAnsi="Consolas" w:cs="Consolas"/>
+                <w:sz w:val="20"/>
+                <w:szCs w:val="20"/>
+              </w:rPr>
+            </w:pPr>
+            <w:r>
+              <w:rPr>
+                <w:rFonts w:ascii="Consolas" w:hAnsi="Consolas" w:cs="Consolas"/>
+                <w:color w:val="000000"/>
+                <w:sz w:val="20"/>
+                <w:szCs w:val="20"/>
+              </w:rPr>
+              <w:t xml:space="preserve">            }</w:t>
+            </w:r>
+          </w:p>
+          <w:p>
+            <w:pPr>
+              <w:autoSpaceDE w:val="0"/>
+              <w:autoSpaceDN w:val="0"/>
+              <w:adjustRightInd w:val="0"/>
+              <w:rPr>
+                <w:rFonts w:ascii="Consolas" w:hAnsi="Consolas" w:cs="Consolas"/>
+                <w:sz w:val="20"/>
+                <w:szCs w:val="20"/>
+              </w:rPr>
+            </w:pPr>
+            <w:r>
+              <w:rPr>
+                <w:rFonts w:ascii="Consolas" w:hAnsi="Consolas" w:cs="Consolas"/>
+                <w:color w:val="000000"/>
+                <w:sz w:val="20"/>
+                <w:szCs w:val="20"/>
+              </w:rPr>
+              <w:t xml:space="preserve">            currentCRCByte &lt;&lt;= 1;</w:t>
+            </w:r>
+          </w:p>
+          <w:p>
+            <w:pPr>
+              <w:autoSpaceDE w:val="0"/>
+              <w:autoSpaceDN w:val="0"/>
+              <w:adjustRightInd w:val="0"/>
+              <w:rPr>
+                <w:rFonts w:ascii="Consolas" w:hAnsi="Consolas" w:cs="Consolas"/>
+                <w:sz w:val="20"/>
+                <w:szCs w:val="20"/>
+              </w:rPr>
+            </w:pPr>
+            <w:r>
+              <w:rPr>
+                <w:rFonts w:ascii="Consolas" w:hAnsi="Consolas" w:cs="Consolas"/>
+                <w:color w:val="000000"/>
+                <w:sz w:val="20"/>
+                <w:szCs w:val="20"/>
+              </w:rPr>
+              <w:t xml:space="preserve">        }</w:t>
+            </w:r>
+          </w:p>
+          <w:p>
+            <w:pPr>
+              <w:autoSpaceDE w:val="0"/>
+              <w:autoSpaceDN w:val="0"/>
+              <w:adjustRightInd w:val="0"/>
+              <w:rPr>
+                <w:rFonts w:ascii="Consolas" w:hAnsi="Consolas" w:cs="Consolas"/>
+                <w:sz w:val="20"/>
+                <w:szCs w:val="20"/>
+              </w:rPr>
+            </w:pPr>
+            <w:r>
+              <w:rPr>
+                <w:rFonts w:ascii="Consolas" w:hAnsi="Consolas" w:cs="Consolas"/>
+                <w:color w:val="000000"/>
+                <w:sz w:val="20"/>
+                <w:szCs w:val="20"/>
+              </w:rPr>
+              <w:t xml:space="preserve">    }</w:t>
+            </w:r>
+          </w:p>
+          <w:p>
+            <w:pPr>
+              <w:autoSpaceDE w:val="0"/>
+              <w:autoSpaceDN w:val="0"/>
+              <w:adjustRightInd w:val="0"/>
+              <w:rPr>
+                <w:rFonts w:ascii="Consolas" w:hAnsi="Consolas" w:cs="Consolas"/>
+                <w:sz w:val="20"/>
+                <w:szCs w:val="20"/>
+              </w:rPr>
+            </w:pPr>
+          </w:p>
+          <w:p>
+            <w:pPr>
+              <w:autoSpaceDE w:val="0"/>
+              <w:autoSpaceDN w:val="0"/>
+              <w:adjustRightInd w:val="0"/>
+              <w:rPr>
+                <w:rFonts w:ascii="Consolas" w:hAnsi="Consolas" w:cs="Consolas"/>
+                <w:sz w:val="20"/>
+                <w:szCs w:val="20"/>
+              </w:rPr>
+            </w:pPr>
+            <w:r>
+              <w:rPr>
+                <w:rFonts w:ascii="Consolas" w:hAnsi="Consolas" w:cs="Consolas"/>
+                <w:color w:val="000000"/>
+                <w:sz w:val="20"/>
+                <w:szCs w:val="20"/>
+              </w:rPr>
+              <w:t xml:space="preserve">    </w:t>
+            </w:r>
+            <w:r>
+              <w:rPr>
+                <w:rFonts w:ascii="Consolas" w:hAnsi="Consolas" w:cs="Consolas"/>
+                <w:b/>
+                <w:bCs/>
+                <w:color w:val="7F0055"/>
+                <w:sz w:val="20"/>
+                <w:szCs w:val="20"/>
+              </w:rPr>
+              <w:t>return</w:t>
+            </w:r>
+            <w:r>
+              <w:rPr>
+                <w:rFonts w:ascii="Consolas" w:hAnsi="Consolas" w:cs="Consolas"/>
+                <w:color w:val="000000"/>
+                <w:sz w:val="20"/>
+                <w:szCs w:val="20"/>
+              </w:rPr>
+              <w:t xml:space="preserve"> checksum;</w:t>
+            </w:r>
+          </w:p>
+          <w:p>
+            <w:r>
+              <w:rPr>
+                <w:rFonts w:ascii="Consolas" w:hAnsi="Consolas" w:cs="Consolas"/>
+                <w:color w:val="000000"/>
+                <w:sz w:val="20"/>
+                <w:szCs w:val="20"/>
+              </w:rPr>
+              <w:t>}</w:t>
+            </w:r>
+          </w:p>
+        </w:tc>
+      </w:tr>
+    </w:tbl>
+    <w:p/>
     <w:p>
       <w:r>
         <w:br w:type="page"/>
@@ -7658,7 +8585,7 @@
       <w:pPr>
         <w:pStyle w:val="berschrift1"/>
       </w:pPr>
-      <w:bookmarkStart w:id="36" w:name="_Toc478223904"/>
+      <w:bookmarkStart w:id="36" w:name="_Toc478316255"/>
       <w:r>
         <w:lastRenderedPageBreak/>
         <w:t>Device Files</w:t>
@@ -7682,7 +8609,7 @@
       <w:pPr>
         <w:pStyle w:val="berschrift2"/>
       </w:pPr>
-      <w:bookmarkStart w:id="37" w:name="_Toc478223905"/>
+      <w:bookmarkStart w:id="37" w:name="_Toc478316256"/>
       <w:r>
         <w:t>XML-Syntax vom Device Files</w:t>
       </w:r>
@@ -9843,7 +10770,7 @@
       <w:pPr>
         <w:pStyle w:val="berschrift2"/>
       </w:pPr>
-      <w:bookmarkStart w:id="38" w:name="_Toc478223906"/>
+      <w:bookmarkStart w:id="38" w:name="_Toc478316257"/>
       <w:r>
         <w:t>Beispiel für eine Device File</w:t>
       </w:r>
@@ -13706,7 +14633,7 @@
       <w:pPr>
         <w:pStyle w:val="berschrift2"/>
       </w:pPr>
-      <w:bookmarkStart w:id="39" w:name="_Toc478223907"/>
+      <w:bookmarkStart w:id="39" w:name="_Toc478316258"/>
       <w:r>
         <w:t>Software</w:t>
       </w:r>
@@ -13726,7 +14653,7 @@
       <w:pPr>
         <w:pStyle w:val="berschrift3"/>
       </w:pPr>
-      <w:bookmarkStart w:id="40" w:name="_Toc478223908"/>
+      <w:bookmarkStart w:id="40" w:name="_Toc478316259"/>
       <w:r>
         <w:t>Erstellen und Bearbeiten von Device-Files</w:t>
       </w:r>
@@ -13734,7 +14661,13 @@
     </w:p>
     <w:p>
       <w:r>
-        <w:t>Eine kHome-Device-File kann über das Menü „File“ geöffnet und gespeichert werden. Nachdem eine Device-File geöffnet wurde, steht dessen Dateiname in der Titelzeite.</w:t>
+        <w:t>Eine kHome-Device-File kann über das Menü „File“ geöffnet und gespeichert werden. Nachdem eine Device-File geöffnet wurde, steht d</w:t>
+      </w:r>
+      <w:r>
+        <w:t>essen Dateiname in der Titelzeil</w:t>
+      </w:r>
+      <w:r>
+        <w:t>e.</w:t>
       </w:r>
     </w:p>
     <w:p>
@@ -13935,7 +14868,7 @@
       <w:pPr>
         <w:pStyle w:val="berschrift3"/>
       </w:pPr>
-      <w:bookmarkStart w:id="41" w:name="_Toc478223909"/>
+      <w:bookmarkStart w:id="41" w:name="_Toc478316260"/>
       <w:r>
         <w:t>Report-/ Code-Generatoren</w:t>
       </w:r>
@@ -13983,8 +14916,6 @@
         <w:lastRenderedPageBreak/>
         <w:t>Ein C-API, das als Registerverwaltung, besonders für kHome-Software auf Embedded-Geräten dient. Verschiedene Funktionen zum Lesen/ Schreiben der Register sind bereitgestellt und in der Datei selbst kommentiert. Die Kommentare sind Doxygen-kompatibel, womit direkt aus dem generierten Quelltextdateien eine HTML-Dokumentation der Funktionen erstellt werden kann.</w:t>
       </w:r>
-      <w:bookmarkStart w:id="42" w:name="_GoBack"/>
-      <w:bookmarkEnd w:id="42"/>
     </w:p>
     <w:p>
       <w:r>
@@ -14759,12 +15690,12 @@
       <w:pPr>
         <w:pStyle w:val="berschrift1"/>
       </w:pPr>
-      <w:bookmarkStart w:id="43" w:name="_Toc478223910"/>
+      <w:bookmarkStart w:id="42" w:name="_Toc478316261"/>
       <w:r>
         <w:lastRenderedPageBreak/>
         <w:t>Versionsgeschichte</w:t>
       </w:r>
-      <w:bookmarkEnd w:id="43"/>
+      <w:bookmarkEnd w:id="42"/>
     </w:p>
     <w:p/>
     <w:tbl>
@@ -15008,6 +15939,113 @@
             </w:pPr>
             <w:r>
               <w:t>Devedit: Generierung von C-Register-APIs</w:t>
+            </w:r>
+          </w:p>
+        </w:tc>
+      </w:tr>
+      <w:tr>
+        <w:tc>
+          <w:tcPr>
+            <w:cnfStyle w:val="001000000000" w:firstRow="0" w:lastRow="0" w:firstColumn="1" w:lastColumn="0" w:oddVBand="0" w:evenVBand="0" w:oddHBand="0" w:evenHBand="0" w:firstRowFirstColumn="0" w:firstRowLastColumn="0" w:lastRowFirstColumn="0" w:lastRowLastColumn="0"/>
+            <w:tcW w:w="2079" w:type="dxa"/>
+          </w:tcPr>
+          <w:p>
+            <w:pPr>
+              <w:rPr>
+                <w:b w:val="0"/>
+              </w:rPr>
+            </w:pPr>
+            <w:r>
+              <w:rPr>
+                <w:b w:val="0"/>
+              </w:rPr>
+              <w:t>2</w:t>
+            </w:r>
+            <w:bookmarkStart w:id="43" w:name="_GoBack"/>
+            <w:bookmarkEnd w:id="43"/>
+            <w:r>
+              <w:rPr>
+                <w:b w:val="0"/>
+              </w:rPr>
+              <w:t xml:space="preserve">. </w:t>
+            </w:r>
+            <w:r>
+              <w:rPr>
+                <w:b w:val="0"/>
+              </w:rPr>
+              <w:t>April</w:t>
+            </w:r>
+            <w:r>
+              <w:rPr>
+                <w:b w:val="0"/>
+              </w:rPr>
+              <w:t xml:space="preserve"> 2017</w:t>
+            </w:r>
+          </w:p>
+        </w:tc>
+        <w:tc>
+          <w:tcPr>
+            <w:tcW w:w="1182" w:type="dxa"/>
+          </w:tcPr>
+          <w:p>
+            <w:pPr>
+              <w:cnfStyle w:val="000000000000" w:firstRow="0" w:lastRow="0" w:firstColumn="0" w:lastColumn="0" w:oddVBand="0" w:evenVBand="0" w:oddHBand="0" w:evenHBand="0" w:firstRowFirstColumn="0" w:firstRowLastColumn="0" w:lastRowFirstColumn="0" w:lastRowLastColumn="0"/>
+            </w:pPr>
+            <w:r>
+              <w:t>V0.31</w:t>
+            </w:r>
+          </w:p>
+        </w:tc>
+        <w:tc>
+          <w:tcPr>
+            <w:tcW w:w="5919" w:type="dxa"/>
+          </w:tcPr>
+          <w:p>
+            <w:pPr>
+              <w:pStyle w:val="Listenabsatz"/>
+              <w:numPr>
+                <w:ilvl w:val="0"/>
+                <w:numId w:val="5"/>
+              </w:numPr>
+              <w:cnfStyle w:val="000000000000" w:firstRow="0" w:lastRow="0" w:firstColumn="0" w:lastColumn="0" w:oddVBand="0" w:evenVBand="0" w:oddHBand="0" w:evenHBand="0" w:firstRowFirstColumn="0" w:firstRowLastColumn="0" w:lastRowFirstColumn="0" w:lastRowLastColumn="0"/>
+            </w:pPr>
+            <w:r>
+              <w:t>Funktion zur CRC-Berechnung</w:t>
+            </w:r>
+          </w:p>
+          <w:p>
+            <w:pPr>
+              <w:pStyle w:val="Listenabsatz"/>
+              <w:numPr>
+                <w:ilvl w:val="0"/>
+                <w:numId w:val="5"/>
+              </w:numPr>
+              <w:cnfStyle w:val="000000000000" w:firstRow="0" w:lastRow="0" w:firstColumn="0" w:lastColumn="0" w:oddVBand="0" w:evenVBand="0" w:oddHBand="0" w:evenHBand="0" w:firstRowFirstColumn="0" w:firstRowLastColumn="0" w:lastRowFirstColumn="0" w:lastRowLastColumn="0"/>
+            </w:pPr>
+            <w:r>
+              <w:t>m</w:t>
+            </w:r>
+            <w:r>
+              <w:t>aximale Länge der Nutzdaten auf 200 Byte beschränkt (</w:t>
+            </w:r>
+            <w:r>
+              <w:t xml:space="preserve">ursprünglich </w:t>
+            </w:r>
+            <w:r>
+              <w:t>255)</w:t>
+            </w:r>
+          </w:p>
+          <w:p>
+            <w:pPr>
+              <w:pStyle w:val="Listenabsatz"/>
+              <w:numPr>
+                <w:ilvl w:val="0"/>
+                <w:numId w:val="5"/>
+              </w:numPr>
+              <w:cnfStyle w:val="000000000000" w:firstRow="0" w:lastRow="0" w:firstColumn="0" w:lastColumn="0" w:oddVBand="0" w:evenVBand="0" w:oddHBand="0" w:evenHBand="0" w:firstRowFirstColumn="0" w:firstRowLastColumn="0" w:lastRowFirstColumn="0" w:lastRowLastColumn="0"/>
+            </w:pPr>
+            <w:r>
+              <w:t>kHome RF: kurze Beschreibung</w:t>
             </w:r>
           </w:p>
         </w:tc>
@@ -15073,7 +16111,7 @@
       <w:rPr>
         <w:noProof/>
       </w:rPr>
-      <w:t>18</w:t>
+      <w:t>20</w:t>
     </w:r>
     <w:r>
       <w:fldChar w:fldCharType="end"/>
@@ -15239,6 +16277,9 @@
     <w:r>
       <w:t>Version V0.3</w:t>
     </w:r>
+    <w:r>
+      <w:t>1</w:t>
+    </w:r>
   </w:p>
   <w:p>
     <w:pPr>
@@ -15343,16 +16384,16 @@
     </w:lvl>
   </w:abstractNum>
   <w:abstractNum w:abstractNumId="1" w15:restartNumberingAfterBreak="0">
-    <w:nsid w:val="2F0343AC"/>
+    <w:nsid w:val="2C154D04"/>
     <w:multiLevelType w:val="hybridMultilevel"/>
-    <w:tmpl w:val="DA6CE6AA"/>
+    <w:tmpl w:val="9028CBF6"/>
     <w:lvl w:ilvl="0" w:tplc="04070001">
       <w:start w:val="1"/>
       <w:numFmt w:val="bullet"/>
       <w:lvlText w:val=""/>
       <w:lvlJc w:val="left"/>
       <w:pPr>
-        <w:ind w:left="360" w:hanging="360"/>
+        <w:ind w:left="720" w:hanging="360"/>
       </w:pPr>
       <w:rPr>
         <w:rFonts w:ascii="Symbol" w:hAnsi="Symbol" w:hint="default"/>
@@ -15364,7 +16405,7 @@
       <w:lvlText w:val="o"/>
       <w:lvlJc w:val="left"/>
       <w:pPr>
-        <w:ind w:left="1080" w:hanging="360"/>
+        <w:ind w:left="1440" w:hanging="360"/>
       </w:pPr>
       <w:rPr>
         <w:rFonts w:ascii="Courier New" w:hAnsi="Courier New" w:cs="Courier New" w:hint="default"/>
@@ -15376,7 +16417,7 @@
       <w:lvlText w:val=""/>
       <w:lvlJc w:val="left"/>
       <w:pPr>
-        <w:ind w:left="1800" w:hanging="360"/>
+        <w:ind w:left="2160" w:hanging="360"/>
       </w:pPr>
       <w:rPr>
         <w:rFonts w:ascii="Wingdings" w:hAnsi="Wingdings" w:hint="default"/>
@@ -15388,7 +16429,7 @@
       <w:lvlText w:val=""/>
       <w:lvlJc w:val="left"/>
       <w:pPr>
-        <w:ind w:left="2520" w:hanging="360"/>
+        <w:ind w:left="2880" w:hanging="360"/>
       </w:pPr>
       <w:rPr>
         <w:rFonts w:ascii="Symbol" w:hAnsi="Symbol" w:hint="default"/>
@@ -15400,7 +16441,7 @@
       <w:lvlText w:val="o"/>
       <w:lvlJc w:val="left"/>
       <w:pPr>
-        <w:ind w:left="3240" w:hanging="360"/>
+        <w:ind w:left="3600" w:hanging="360"/>
       </w:pPr>
       <w:rPr>
         <w:rFonts w:ascii="Courier New" w:hAnsi="Courier New" w:cs="Courier New" w:hint="default"/>
@@ -15412,7 +16453,7 @@
       <w:lvlText w:val=""/>
       <w:lvlJc w:val="left"/>
       <w:pPr>
-        <w:ind w:left="3960" w:hanging="360"/>
+        <w:ind w:left="4320" w:hanging="360"/>
       </w:pPr>
       <w:rPr>
         <w:rFonts w:ascii="Wingdings" w:hAnsi="Wingdings" w:hint="default"/>
@@ -15424,7 +16465,7 @@
       <w:lvlText w:val=""/>
       <w:lvlJc w:val="left"/>
       <w:pPr>
-        <w:ind w:left="4680" w:hanging="360"/>
+        <w:ind w:left="5040" w:hanging="360"/>
       </w:pPr>
       <w:rPr>
         <w:rFonts w:ascii="Symbol" w:hAnsi="Symbol" w:hint="default"/>
@@ -15436,7 +16477,7 @@
       <w:lvlText w:val="o"/>
       <w:lvlJc w:val="left"/>
       <w:pPr>
-        <w:ind w:left="5400" w:hanging="360"/>
+        <w:ind w:left="5760" w:hanging="360"/>
       </w:pPr>
       <w:rPr>
         <w:rFonts w:ascii="Courier New" w:hAnsi="Courier New" w:cs="Courier New" w:hint="default"/>
@@ -15448,7 +16489,7 @@
       <w:lvlText w:val=""/>
       <w:lvlJc w:val="left"/>
       <w:pPr>
-        <w:ind w:left="6120" w:hanging="360"/>
+        <w:ind w:left="6480" w:hanging="360"/>
       </w:pPr>
       <w:rPr>
         <w:rFonts w:ascii="Wingdings" w:hAnsi="Wingdings" w:hint="default"/>
@@ -15456,16 +16497,16 @@
     </w:lvl>
   </w:abstractNum>
   <w:abstractNum w:abstractNumId="2" w15:restartNumberingAfterBreak="0">
-    <w:nsid w:val="3E1616C6"/>
+    <w:nsid w:val="2F0343AC"/>
     <w:multiLevelType w:val="hybridMultilevel"/>
-    <w:tmpl w:val="A84CE4A2"/>
+    <w:tmpl w:val="DA6CE6AA"/>
     <w:lvl w:ilvl="0" w:tplc="04070001">
       <w:start w:val="1"/>
       <w:numFmt w:val="bullet"/>
       <w:lvlText w:val=""/>
       <w:lvlJc w:val="left"/>
       <w:pPr>
-        <w:ind w:left="720" w:hanging="360"/>
+        <w:ind w:left="360" w:hanging="360"/>
       </w:pPr>
       <w:rPr>
         <w:rFonts w:ascii="Symbol" w:hAnsi="Symbol" w:hint="default"/>
@@ -15477,7 +16518,7 @@
       <w:lvlText w:val="o"/>
       <w:lvlJc w:val="left"/>
       <w:pPr>
-        <w:ind w:left="1440" w:hanging="360"/>
+        <w:ind w:left="1080" w:hanging="360"/>
       </w:pPr>
       <w:rPr>
         <w:rFonts w:ascii="Courier New" w:hAnsi="Courier New" w:cs="Courier New" w:hint="default"/>
@@ -15489,7 +16530,7 @@
       <w:lvlText w:val=""/>
       <w:lvlJc w:val="left"/>
       <w:pPr>
-        <w:ind w:left="2160" w:hanging="360"/>
+        <w:ind w:left="1800" w:hanging="360"/>
       </w:pPr>
       <w:rPr>
         <w:rFonts w:ascii="Wingdings" w:hAnsi="Wingdings" w:hint="default"/>
@@ -15501,7 +16542,7 @@
       <w:lvlText w:val=""/>
       <w:lvlJc w:val="left"/>
       <w:pPr>
-        <w:ind w:left="2880" w:hanging="360"/>
+        <w:ind w:left="2520" w:hanging="360"/>
       </w:pPr>
       <w:rPr>
         <w:rFonts w:ascii="Symbol" w:hAnsi="Symbol" w:hint="default"/>
@@ -15513,7 +16554,7 @@
       <w:lvlText w:val="o"/>
       <w:lvlJc w:val="left"/>
       <w:pPr>
-        <w:ind w:left="3600" w:hanging="360"/>
+        <w:ind w:left="3240" w:hanging="360"/>
       </w:pPr>
       <w:rPr>
         <w:rFonts w:ascii="Courier New" w:hAnsi="Courier New" w:cs="Courier New" w:hint="default"/>
@@ -15525,7 +16566,7 @@
       <w:lvlText w:val=""/>
       <w:lvlJc w:val="left"/>
       <w:pPr>
-        <w:ind w:left="4320" w:hanging="360"/>
+        <w:ind w:left="3960" w:hanging="360"/>
       </w:pPr>
       <w:rPr>
         <w:rFonts w:ascii="Wingdings" w:hAnsi="Wingdings" w:hint="default"/>
@@ -15537,7 +16578,7 @@
       <w:lvlText w:val=""/>
       <w:lvlJc w:val="left"/>
       <w:pPr>
-        <w:ind w:left="5040" w:hanging="360"/>
+        <w:ind w:left="4680" w:hanging="360"/>
       </w:pPr>
       <w:rPr>
         <w:rFonts w:ascii="Symbol" w:hAnsi="Symbol" w:hint="default"/>
@@ -15549,7 +16590,7 @@
       <w:lvlText w:val="o"/>
       <w:lvlJc w:val="left"/>
       <w:pPr>
-        <w:ind w:left="5760" w:hanging="360"/>
+        <w:ind w:left="5400" w:hanging="360"/>
       </w:pPr>
       <w:rPr>
         <w:rFonts w:ascii="Courier New" w:hAnsi="Courier New" w:cs="Courier New" w:hint="default"/>
@@ -15561,7 +16602,7 @@
       <w:lvlText w:val=""/>
       <w:lvlJc w:val="left"/>
       <w:pPr>
-        <w:ind w:left="6480" w:hanging="360"/>
+        <w:ind w:left="6120" w:hanging="360"/>
       </w:pPr>
       <w:rPr>
         <w:rFonts w:ascii="Wingdings" w:hAnsi="Wingdings" w:hint="default"/>
@@ -15569,6 +16610,119 @@
     </w:lvl>
   </w:abstractNum>
   <w:abstractNum w:abstractNumId="3" w15:restartNumberingAfterBreak="0">
+    <w:nsid w:val="3E1616C6"/>
+    <w:multiLevelType w:val="hybridMultilevel"/>
+    <w:tmpl w:val="A84CE4A2"/>
+    <w:lvl w:ilvl="0" w:tplc="04070001">
+      <w:start w:val="1"/>
+      <w:numFmt w:val="bullet"/>
+      <w:lvlText w:val=""/>
+      <w:lvlJc w:val="left"/>
+      <w:pPr>
+        <w:ind w:left="720" w:hanging="360"/>
+      </w:pPr>
+      <w:rPr>
+        <w:rFonts w:ascii="Symbol" w:hAnsi="Symbol" w:hint="default"/>
+      </w:rPr>
+    </w:lvl>
+    <w:lvl w:ilvl="1" w:tplc="04070003" w:tentative="1">
+      <w:start w:val="1"/>
+      <w:numFmt w:val="bullet"/>
+      <w:lvlText w:val="o"/>
+      <w:lvlJc w:val="left"/>
+      <w:pPr>
+        <w:ind w:left="1440" w:hanging="360"/>
+      </w:pPr>
+      <w:rPr>
+        <w:rFonts w:ascii="Courier New" w:hAnsi="Courier New" w:cs="Courier New" w:hint="default"/>
+      </w:rPr>
+    </w:lvl>
+    <w:lvl w:ilvl="2" w:tplc="04070005" w:tentative="1">
+      <w:start w:val="1"/>
+      <w:numFmt w:val="bullet"/>
+      <w:lvlText w:val=""/>
+      <w:lvlJc w:val="left"/>
+      <w:pPr>
+        <w:ind w:left="2160" w:hanging="360"/>
+      </w:pPr>
+      <w:rPr>
+        <w:rFonts w:ascii="Wingdings" w:hAnsi="Wingdings" w:hint="default"/>
+      </w:rPr>
+    </w:lvl>
+    <w:lvl w:ilvl="3" w:tplc="04070001" w:tentative="1">
+      <w:start w:val="1"/>
+      <w:numFmt w:val="bullet"/>
+      <w:lvlText w:val=""/>
+      <w:lvlJc w:val="left"/>
+      <w:pPr>
+        <w:ind w:left="2880" w:hanging="360"/>
+      </w:pPr>
+      <w:rPr>
+        <w:rFonts w:ascii="Symbol" w:hAnsi="Symbol" w:hint="default"/>
+      </w:rPr>
+    </w:lvl>
+    <w:lvl w:ilvl="4" w:tplc="04070003" w:tentative="1">
+      <w:start w:val="1"/>
+      <w:numFmt w:val="bullet"/>
+      <w:lvlText w:val="o"/>
+      <w:lvlJc w:val="left"/>
+      <w:pPr>
+        <w:ind w:left="3600" w:hanging="360"/>
+      </w:pPr>
+      <w:rPr>
+        <w:rFonts w:ascii="Courier New" w:hAnsi="Courier New" w:cs="Courier New" w:hint="default"/>
+      </w:rPr>
+    </w:lvl>
+    <w:lvl w:ilvl="5" w:tplc="04070005" w:tentative="1">
+      <w:start w:val="1"/>
+      <w:numFmt w:val="bullet"/>
+      <w:lvlText w:val=""/>
+      <w:lvlJc w:val="left"/>
+      <w:pPr>
+        <w:ind w:left="4320" w:hanging="360"/>
+      </w:pPr>
+      <w:rPr>
+        <w:rFonts w:ascii="Wingdings" w:hAnsi="Wingdings" w:hint="default"/>
+      </w:rPr>
+    </w:lvl>
+    <w:lvl w:ilvl="6" w:tplc="04070001" w:tentative="1">
+      <w:start w:val="1"/>
+      <w:numFmt w:val="bullet"/>
+      <w:lvlText w:val=""/>
+      <w:lvlJc w:val="left"/>
+      <w:pPr>
+        <w:ind w:left="5040" w:hanging="360"/>
+      </w:pPr>
+      <w:rPr>
+        <w:rFonts w:ascii="Symbol" w:hAnsi="Symbol" w:hint="default"/>
+      </w:rPr>
+    </w:lvl>
+    <w:lvl w:ilvl="7" w:tplc="04070003" w:tentative="1">
+      <w:start w:val="1"/>
+      <w:numFmt w:val="bullet"/>
+      <w:lvlText w:val="o"/>
+      <w:lvlJc w:val="left"/>
+      <w:pPr>
+        <w:ind w:left="5760" w:hanging="360"/>
+      </w:pPr>
+      <w:rPr>
+        <w:rFonts w:ascii="Courier New" w:hAnsi="Courier New" w:cs="Courier New" w:hint="default"/>
+      </w:rPr>
+    </w:lvl>
+    <w:lvl w:ilvl="8" w:tplc="04070005" w:tentative="1">
+      <w:start w:val="1"/>
+      <w:numFmt w:val="bullet"/>
+      <w:lvlText w:val=""/>
+      <w:lvlJc w:val="left"/>
+      <w:pPr>
+        <w:ind w:left="6480" w:hanging="360"/>
+      </w:pPr>
+      <w:rPr>
+        <w:rFonts w:ascii="Wingdings" w:hAnsi="Wingdings" w:hint="default"/>
+      </w:rPr>
+    </w:lvl>
+  </w:abstractNum>
+  <w:abstractNum w:abstractNumId="4" w15:restartNumberingAfterBreak="0">
     <w:nsid w:val="41006ECB"/>
     <w:multiLevelType w:val="hybridMultilevel"/>
     <w:tmpl w:val="54F6F70A"/>
@@ -15681,7 +16835,7 @@
       </w:rPr>
     </w:lvl>
   </w:abstractNum>
-  <w:abstractNum w:abstractNumId="4" w15:restartNumberingAfterBreak="0">
+  <w:abstractNum w:abstractNumId="5" w15:restartNumberingAfterBreak="0">
     <w:nsid w:val="42A90484"/>
     <w:multiLevelType w:val="multilevel"/>
     <w:tmpl w:val="04070025"/>
@@ -15776,7 +16930,7 @@
       </w:pPr>
     </w:lvl>
   </w:abstractNum>
-  <w:abstractNum w:abstractNumId="5" w15:restartNumberingAfterBreak="0">
+  <w:abstractNum w:abstractNumId="6" w15:restartNumberingAfterBreak="0">
     <w:nsid w:val="5DFF487D"/>
     <w:multiLevelType w:val="hybridMultilevel"/>
     <w:tmpl w:val="9AFA1082"/>
@@ -15889,7 +17043,7 @@
       </w:rPr>
     </w:lvl>
   </w:abstractNum>
-  <w:abstractNum w:abstractNumId="6" w15:restartNumberingAfterBreak="0">
+  <w:abstractNum w:abstractNumId="7" w15:restartNumberingAfterBreak="0">
     <w:nsid w:val="69B512FD"/>
     <w:multiLevelType w:val="hybridMultilevel"/>
     <w:tmpl w:val="5C884F48"/>
@@ -16002,7 +17156,7 @@
       </w:rPr>
     </w:lvl>
   </w:abstractNum>
-  <w:abstractNum w:abstractNumId="7" w15:restartNumberingAfterBreak="0">
+  <w:abstractNum w:abstractNumId="8" w15:restartNumberingAfterBreak="0">
     <w:nsid w:val="6A784EBB"/>
     <w:multiLevelType w:val="hybridMultilevel"/>
     <w:tmpl w:val="04186B86"/>
@@ -16119,25 +17273,28 @@
     <w:abstractNumId w:val="0"/>
   </w:num>
   <w:num w:numId="2">
+    <w:abstractNumId w:val="5"/>
+  </w:num>
+  <w:num w:numId="3">
     <w:abstractNumId w:val="4"/>
   </w:num>
-  <w:num w:numId="3">
+  <w:num w:numId="4">
+    <w:abstractNumId w:val="6"/>
+  </w:num>
+  <w:num w:numId="5">
+    <w:abstractNumId w:val="2"/>
+  </w:num>
+  <w:num w:numId="6">
     <w:abstractNumId w:val="3"/>
   </w:num>
-  <w:num w:numId="4">
-    <w:abstractNumId w:val="5"/>
+  <w:num w:numId="7">
+    <w:abstractNumId w:val="8"/>
   </w:num>
-  <w:num w:numId="5">
-    <w:abstractNumId w:val="1"/>
-  </w:num>
-  <w:num w:numId="6">
-    <w:abstractNumId w:val="2"/>
-  </w:num>
-  <w:num w:numId="7">
+  <w:num w:numId="8">
     <w:abstractNumId w:val="7"/>
   </w:num>
-  <w:num w:numId="8">
-    <w:abstractNumId w:val="6"/>
+  <w:num w:numId="9">
+    <w:abstractNumId w:val="1"/>
   </w:num>
 </w:numbering>
 </file>
@@ -17225,8 +18382,10 @@
     <w:name w:val="kHome-telegramm"/>
     <w:basedOn w:val="NormaleTabelle"/>
     <w:uiPriority w:val="99"/>
-    <w:rsid w:val="001A64CC"/>
+    <w:rsid w:val="00D77775"/>
     <w:pPr>
+      <w:keepNext/>
+      <w:keepLines/>
       <w:spacing w:after="240" w:line="240" w:lineRule="auto"/>
       <w:jc w:val="center"/>
     </w:pPr>
@@ -17693,7 +18852,7 @@
 </file>
 
 <file path=customXml/itemProps1.xml><?xml version="1.0" encoding="utf-8"?>
-<ds:datastoreItem xmlns:ds="http://schemas.openxmlformats.org/officeDocument/2006/customXml" ds:itemID="{F5E8A870-1D85-4B8C-AD92-35742153B096}">
+<ds:datastoreItem xmlns:ds="http://schemas.openxmlformats.org/officeDocument/2006/customXml" ds:itemID="{404805EE-BB76-4C89-98B1-5E0BFCF35FF4}">
   <ds:schemaRefs>
     <ds:schemaRef ds:uri="http://schemas.openxmlformats.org/officeDocument/2006/bibliography"/>
   </ds:schemaRefs>

</xml_diff>

<commit_message>
kHome specification: added example packets to the telegram type descriptions
</commit_message>
<xml_diff>
--- a/doc/spec/kHome-Spezifikation.docx
+++ b/doc/spec/kHome-Spezifikation.docx
@@ -32,7 +32,7 @@
             <v:path o:extrusionok="f" gradientshapeok="t" o:connecttype="rect"/>
             <o:lock v:ext="edit" aspectratio="t"/>
           </v:shapetype>
-          <v:shape id="_x0000_i1025" type="#_x0000_t75" style="width:186.6pt;height:59.9pt">
+          <v:shape id="_x0000_i1025" type="#_x0000_t75" style="width:186.75pt;height:60pt">
             <v:imagedata r:id="rId8" o:title="kappelt"/>
           </v:shape>
         </w:pict>
@@ -49,7 +49,7 @@
       </w:pPr>
       <w:r>
         <w:pict>
-          <v:shape id="_x0000_i1026" type="#_x0000_t75" style="width:453.3pt;height:136.5pt">
+          <v:shape id="_x0000_i1026" type="#_x0000_t75" style="width:453pt;height:136.5pt">
             <v:imagedata r:id="rId9" o:title="khome-std-1500x450-transparent"/>
           </v:shape>
         </w:pict>
@@ -100,14 +100,14 @@
           <w:rFonts w:ascii="Open Sans Semibold" w:hAnsi="Open Sans Semibold" w:cs="Open Sans Semibold"/>
           <w:sz w:val="44"/>
         </w:rPr>
-        <w:t>0.3</w:t>
+        <w:t>0.</w:t>
       </w:r>
       <w:r>
         <w:rPr>
           <w:rFonts w:ascii="Open Sans Semibold" w:hAnsi="Open Sans Semibold" w:cs="Open Sans Semibold"/>
           <w:sz w:val="44"/>
         </w:rPr>
-        <w:t>2</w:t>
+        <w:t>4</w:t>
       </w:r>
     </w:p>
     <w:p>
@@ -153,15 +153,13 @@
         <w:rPr>
           <w:noProof/>
         </w:rPr>
-        <w:t>02.04.2017 12:19</w:t>
+        <w:t>02.04.2017 14:22</w:t>
       </w:r>
       <w:r>
         <w:fldChar w:fldCharType="end"/>
       </w:r>
     </w:p>
     <w:p>
-      <w:bookmarkStart w:id="1" w:name="_GoBack"/>
-      <w:bookmarkEnd w:id="1"/>
       <w:r>
         <w:br w:type="page"/>
       </w:r>
@@ -174,12 +172,12 @@
       <w:pPr>
         <w:pStyle w:val="berschrift1"/>
       </w:pPr>
-      <w:bookmarkStart w:id="2" w:name="_Toc478316236"/>
+      <w:bookmarkStart w:id="1" w:name="_Toc479447660"/>
       <w:r>
         <w:lastRenderedPageBreak/>
         <w:t>Inhalt</w:t>
       </w:r>
-      <w:bookmarkEnd w:id="2"/>
+      <w:bookmarkEnd w:id="1"/>
     </w:p>
     <w:p/>
     <w:p>
@@ -200,7 +198,7 @@
       <w:r>
         <w:fldChar w:fldCharType="separate"/>
       </w:r>
-      <w:hyperlink w:anchor="_Toc478316236" w:history="1">
+      <w:hyperlink w:anchor="_Toc479447660" w:history="1">
         <w:r>
           <w:rPr>
             <w:rStyle w:val="Hyperlink"/>
@@ -242,7 +240,7 @@
             <w:noProof/>
             <w:webHidden/>
           </w:rPr>
-          <w:instrText xml:space="preserve"> PAGEREF _Toc478316236 \h </w:instrText>
+          <w:instrText xml:space="preserve"> PAGEREF _Toc479447660 \h </w:instrText>
         </w:r>
         <w:r>
           <w:rPr>
@@ -282,7 +280,7 @@
           <w:lang w:eastAsia="de-DE"/>
         </w:rPr>
       </w:pPr>
-      <w:hyperlink w:anchor="_Toc478316237" w:history="1">
+      <w:hyperlink w:anchor="_Toc479447661" w:history="1">
         <w:r>
           <w:rPr>
             <w:rStyle w:val="Hyperlink"/>
@@ -324,7 +322,7 @@
             <w:noProof/>
             <w:webHidden/>
           </w:rPr>
-          <w:instrText xml:space="preserve"> PAGEREF _Toc478316237 \h </w:instrText>
+          <w:instrText xml:space="preserve"> PAGEREF _Toc479447661 \h </w:instrText>
         </w:r>
         <w:r>
           <w:rPr>
@@ -364,7 +362,7 @@
           <w:lang w:eastAsia="de-DE"/>
         </w:rPr>
       </w:pPr>
-      <w:hyperlink w:anchor="_Toc478316238" w:history="1">
+      <w:hyperlink w:anchor="_Toc479447662" w:history="1">
         <w:r>
           <w:rPr>
             <w:rStyle w:val="Hyperlink"/>
@@ -406,7 +404,7 @@
             <w:noProof/>
             <w:webHidden/>
           </w:rPr>
-          <w:instrText xml:space="preserve"> PAGEREF _Toc478316238 \h </w:instrText>
+          <w:instrText xml:space="preserve"> PAGEREF _Toc479447662 \h </w:instrText>
         </w:r>
         <w:r>
           <w:rPr>
@@ -446,7 +444,7 @@
           <w:lang w:eastAsia="de-DE"/>
         </w:rPr>
       </w:pPr>
-      <w:hyperlink w:anchor="_Toc478316239" w:history="1">
+      <w:hyperlink w:anchor="_Toc479447663" w:history="1">
         <w:r>
           <w:rPr>
             <w:rStyle w:val="Hyperlink"/>
@@ -488,7 +486,7 @@
             <w:noProof/>
             <w:webHidden/>
           </w:rPr>
-          <w:instrText xml:space="preserve"> PAGEREF _Toc478316239 \h </w:instrText>
+          <w:instrText xml:space="preserve"> PAGEREF _Toc479447663 \h </w:instrText>
         </w:r>
         <w:r>
           <w:rPr>
@@ -528,7 +526,7 @@
           <w:lang w:eastAsia="de-DE"/>
         </w:rPr>
       </w:pPr>
-      <w:hyperlink w:anchor="_Toc478316240" w:history="1">
+      <w:hyperlink w:anchor="_Toc479447664" w:history="1">
         <w:r>
           <w:rPr>
             <w:rStyle w:val="Hyperlink"/>
@@ -570,7 +568,7 @@
             <w:noProof/>
             <w:webHidden/>
           </w:rPr>
-          <w:instrText xml:space="preserve"> PAGEREF _Toc478316240 \h </w:instrText>
+          <w:instrText xml:space="preserve"> PAGEREF _Toc479447664 \h </w:instrText>
         </w:r>
         <w:r>
           <w:rPr>
@@ -610,7 +608,7 @@
           <w:lang w:eastAsia="de-DE"/>
         </w:rPr>
       </w:pPr>
-      <w:hyperlink w:anchor="_Toc478316241" w:history="1">
+      <w:hyperlink w:anchor="_Toc479447665" w:history="1">
         <w:r>
           <w:rPr>
             <w:rStyle w:val="Hyperlink"/>
@@ -652,7 +650,7 @@
             <w:noProof/>
             <w:webHidden/>
           </w:rPr>
-          <w:instrText xml:space="preserve"> PAGEREF _Toc478316241 \h </w:instrText>
+          <w:instrText xml:space="preserve"> PAGEREF _Toc479447665 \h </w:instrText>
         </w:r>
         <w:r>
           <w:rPr>
@@ -672,7 +670,7 @@
             <w:noProof/>
             <w:webHidden/>
           </w:rPr>
-          <w:t>5</w:t>
+          <w:t>6</w:t>
         </w:r>
         <w:r>
           <w:rPr>
@@ -692,7 +690,7 @@
           <w:lang w:eastAsia="de-DE"/>
         </w:rPr>
       </w:pPr>
-      <w:hyperlink w:anchor="_Toc478316242" w:history="1">
+      <w:hyperlink w:anchor="_Toc479447666" w:history="1">
         <w:r>
           <w:rPr>
             <w:rStyle w:val="Hyperlink"/>
@@ -734,7 +732,7 @@
             <w:noProof/>
             <w:webHidden/>
           </w:rPr>
-          <w:instrText xml:space="preserve"> PAGEREF _Toc478316242 \h </w:instrText>
+          <w:instrText xml:space="preserve"> PAGEREF _Toc479447666 \h </w:instrText>
         </w:r>
         <w:r>
           <w:rPr>
@@ -754,7 +752,7 @@
             <w:noProof/>
             <w:webHidden/>
           </w:rPr>
-          <w:t>5</w:t>
+          <w:t>6</w:t>
         </w:r>
         <w:r>
           <w:rPr>
@@ -774,7 +772,7 @@
           <w:lang w:eastAsia="de-DE"/>
         </w:rPr>
       </w:pPr>
-      <w:hyperlink w:anchor="_Toc478316243" w:history="1">
+      <w:hyperlink w:anchor="_Toc479447667" w:history="1">
         <w:r>
           <w:rPr>
             <w:rStyle w:val="Hyperlink"/>
@@ -816,7 +814,7 @@
             <w:noProof/>
             <w:webHidden/>
           </w:rPr>
-          <w:instrText xml:space="preserve"> PAGEREF _Toc478316243 \h </w:instrText>
+          <w:instrText xml:space="preserve"> PAGEREF _Toc479447667 \h </w:instrText>
         </w:r>
         <w:r>
           <w:rPr>
@@ -856,7 +854,7 @@
           <w:lang w:eastAsia="de-DE"/>
         </w:rPr>
       </w:pPr>
-      <w:hyperlink w:anchor="_Toc478316244" w:history="1">
+      <w:hyperlink w:anchor="_Toc479447668" w:history="1">
         <w:r>
           <w:rPr>
             <w:rStyle w:val="Hyperlink"/>
@@ -898,7 +896,7 @@
             <w:noProof/>
             <w:webHidden/>
           </w:rPr>
-          <w:instrText xml:space="preserve"> PAGEREF _Toc478316244 \h </w:instrText>
+          <w:instrText xml:space="preserve"> PAGEREF _Toc479447668 \h </w:instrText>
         </w:r>
         <w:r>
           <w:rPr>
@@ -938,7 +936,7 @@
           <w:lang w:eastAsia="de-DE"/>
         </w:rPr>
       </w:pPr>
-      <w:hyperlink w:anchor="_Toc478316245" w:history="1">
+      <w:hyperlink w:anchor="_Toc479447669" w:history="1">
         <w:r>
           <w:rPr>
             <w:rStyle w:val="Hyperlink"/>
@@ -980,7 +978,7 @@
             <w:noProof/>
             <w:webHidden/>
           </w:rPr>
-          <w:instrText xml:space="preserve"> PAGEREF _Toc478316245 \h </w:instrText>
+          <w:instrText xml:space="preserve"> PAGEREF _Toc479447669 \h </w:instrText>
         </w:r>
         <w:r>
           <w:rPr>
@@ -1000,7 +998,7 @@
             <w:noProof/>
             <w:webHidden/>
           </w:rPr>
-          <w:t>7</w:t>
+          <w:t>8</w:t>
         </w:r>
         <w:r>
           <w:rPr>
@@ -1020,7 +1018,7 @@
           <w:lang w:eastAsia="de-DE"/>
         </w:rPr>
       </w:pPr>
-      <w:hyperlink w:anchor="_Toc478316246" w:history="1">
+      <w:hyperlink w:anchor="_Toc479447670" w:history="1">
         <w:r>
           <w:rPr>
             <w:rStyle w:val="Hyperlink"/>
@@ -1062,7 +1060,7 @@
             <w:noProof/>
             <w:webHidden/>
           </w:rPr>
-          <w:instrText xml:space="preserve"> PAGEREF _Toc478316246 \h </w:instrText>
+          <w:instrText xml:space="preserve"> PAGEREF _Toc479447670 \h </w:instrText>
         </w:r>
         <w:r>
           <w:rPr>
@@ -1082,7 +1080,7 @@
             <w:noProof/>
             <w:webHidden/>
           </w:rPr>
-          <w:t>8</w:t>
+          <w:t>9</w:t>
         </w:r>
         <w:r>
           <w:rPr>
@@ -1102,7 +1100,7 @@
           <w:lang w:eastAsia="de-DE"/>
         </w:rPr>
       </w:pPr>
-      <w:hyperlink w:anchor="_Toc478316247" w:history="1">
+      <w:hyperlink w:anchor="_Toc479447671" w:history="1">
         <w:r>
           <w:rPr>
             <w:rStyle w:val="Hyperlink"/>
@@ -1144,7 +1142,7 @@
             <w:noProof/>
             <w:webHidden/>
           </w:rPr>
-          <w:instrText xml:space="preserve"> PAGEREF _Toc478316247 \h </w:instrText>
+          <w:instrText xml:space="preserve"> PAGEREF _Toc479447671 \h </w:instrText>
         </w:r>
         <w:r>
           <w:rPr>
@@ -1164,7 +1162,7 @@
             <w:noProof/>
             <w:webHidden/>
           </w:rPr>
-          <w:t>8</w:t>
+          <w:t>9</w:t>
         </w:r>
         <w:r>
           <w:rPr>
@@ -1184,7 +1182,7 @@
           <w:lang w:eastAsia="de-DE"/>
         </w:rPr>
       </w:pPr>
-      <w:hyperlink w:anchor="_Toc478316248" w:history="1">
+      <w:hyperlink w:anchor="_Toc479447672" w:history="1">
         <w:r>
           <w:rPr>
             <w:rStyle w:val="Hyperlink"/>
@@ -1226,7 +1224,7 @@
             <w:noProof/>
             <w:webHidden/>
           </w:rPr>
-          <w:instrText xml:space="preserve"> PAGEREF _Toc478316248 \h </w:instrText>
+          <w:instrText xml:space="preserve"> PAGEREF _Toc479447672 \h </w:instrText>
         </w:r>
         <w:r>
           <w:rPr>
@@ -1246,7 +1244,7 @@
             <w:noProof/>
             <w:webHidden/>
           </w:rPr>
-          <w:t>9</w:t>
+          <w:t>10</w:t>
         </w:r>
         <w:r>
           <w:rPr>
@@ -1266,7 +1264,7 @@
           <w:lang w:eastAsia="de-DE"/>
         </w:rPr>
       </w:pPr>
-      <w:hyperlink w:anchor="_Toc478316249" w:history="1">
+      <w:hyperlink w:anchor="_Toc479447673" w:history="1">
         <w:r>
           <w:rPr>
             <w:rStyle w:val="Hyperlink"/>
@@ -1308,7 +1306,7 @@
             <w:noProof/>
             <w:webHidden/>
           </w:rPr>
-          <w:instrText xml:space="preserve"> PAGEREF _Toc478316249 \h </w:instrText>
+          <w:instrText xml:space="preserve"> PAGEREF _Toc479447673 \h </w:instrText>
         </w:r>
         <w:r>
           <w:rPr>
@@ -1328,7 +1326,7 @@
             <w:noProof/>
             <w:webHidden/>
           </w:rPr>
-          <w:t>10</w:t>
+          <w:t>11</w:t>
         </w:r>
         <w:r>
           <w:rPr>
@@ -1348,7 +1346,7 @@
           <w:lang w:eastAsia="de-DE"/>
         </w:rPr>
       </w:pPr>
-      <w:hyperlink w:anchor="_Toc478316250" w:history="1">
+      <w:hyperlink w:anchor="_Toc479447674" w:history="1">
         <w:r>
           <w:rPr>
             <w:rStyle w:val="Hyperlink"/>
@@ -1390,7 +1388,7 @@
             <w:noProof/>
             <w:webHidden/>
           </w:rPr>
-          <w:instrText xml:space="preserve"> PAGEREF _Toc478316250 \h </w:instrText>
+          <w:instrText xml:space="preserve"> PAGEREF _Toc479447674 \h </w:instrText>
         </w:r>
         <w:r>
           <w:rPr>
@@ -1410,7 +1408,7 @@
             <w:noProof/>
             <w:webHidden/>
           </w:rPr>
-          <w:t>11</w:t>
+          <w:t>12</w:t>
         </w:r>
         <w:r>
           <w:rPr>
@@ -1430,7 +1428,7 @@
           <w:lang w:eastAsia="de-DE"/>
         </w:rPr>
       </w:pPr>
-      <w:hyperlink w:anchor="_Toc478316251" w:history="1">
+      <w:hyperlink w:anchor="_Toc479447675" w:history="1">
         <w:r>
           <w:rPr>
             <w:rStyle w:val="Hyperlink"/>
@@ -1472,7 +1470,7 @@
             <w:noProof/>
             <w:webHidden/>
           </w:rPr>
-          <w:instrText xml:space="preserve"> PAGEREF _Toc478316251 \h </w:instrText>
+          <w:instrText xml:space="preserve"> PAGEREF _Toc479447675 \h </w:instrText>
         </w:r>
         <w:r>
           <w:rPr>
@@ -1492,7 +1490,7 @@
             <w:noProof/>
             <w:webHidden/>
           </w:rPr>
-          <w:t>12</w:t>
+          <w:t>13</w:t>
         </w:r>
         <w:r>
           <w:rPr>
@@ -1512,7 +1510,7 @@
           <w:lang w:eastAsia="de-DE"/>
         </w:rPr>
       </w:pPr>
-      <w:hyperlink w:anchor="_Toc478316252" w:history="1">
+      <w:hyperlink w:anchor="_Toc479447676" w:history="1">
         <w:r>
           <w:rPr>
             <w:rStyle w:val="Hyperlink"/>
@@ -1554,7 +1552,7 @@
             <w:noProof/>
             <w:webHidden/>
           </w:rPr>
-          <w:instrText xml:space="preserve"> PAGEREF _Toc478316252 \h </w:instrText>
+          <w:instrText xml:space="preserve"> PAGEREF _Toc479447676 \h </w:instrText>
         </w:r>
         <w:r>
           <w:rPr>
@@ -1574,7 +1572,7 @@
             <w:noProof/>
             <w:webHidden/>
           </w:rPr>
-          <w:t>12</w:t>
+          <w:t>13</w:t>
         </w:r>
         <w:r>
           <w:rPr>
@@ -1594,7 +1592,7 @@
           <w:lang w:eastAsia="de-DE"/>
         </w:rPr>
       </w:pPr>
-      <w:hyperlink w:anchor="_Toc478316253" w:history="1">
+      <w:hyperlink w:anchor="_Toc479447677" w:history="1">
         <w:r>
           <w:rPr>
             <w:rStyle w:val="Hyperlink"/>
@@ -1636,7 +1634,7 @@
             <w:noProof/>
             <w:webHidden/>
           </w:rPr>
-          <w:instrText xml:space="preserve"> PAGEREF _Toc478316253 \h </w:instrText>
+          <w:instrText xml:space="preserve"> PAGEREF _Toc479447677 \h </w:instrText>
         </w:r>
         <w:r>
           <w:rPr>
@@ -1656,7 +1654,7 @@
             <w:noProof/>
             <w:webHidden/>
           </w:rPr>
-          <w:t>12</w:t>
+          <w:t>14</w:t>
         </w:r>
         <w:r>
           <w:rPr>
@@ -1676,7 +1674,7 @@
           <w:lang w:eastAsia="de-DE"/>
         </w:rPr>
       </w:pPr>
-      <w:hyperlink w:anchor="_Toc478316254" w:history="1">
+      <w:hyperlink w:anchor="_Toc479447678" w:history="1">
         <w:r>
           <w:rPr>
             <w:rStyle w:val="Hyperlink"/>
@@ -1718,7 +1716,7 @@
             <w:noProof/>
             <w:webHidden/>
           </w:rPr>
-          <w:instrText xml:space="preserve"> PAGEREF _Toc478316254 \h </w:instrText>
+          <w:instrText xml:space="preserve"> PAGEREF _Toc479447678 \h </w:instrText>
         </w:r>
         <w:r>
           <w:rPr>
@@ -1738,7 +1736,7 @@
             <w:noProof/>
             <w:webHidden/>
           </w:rPr>
-          <w:t>12</w:t>
+          <w:t>14</w:t>
         </w:r>
         <w:r>
           <w:rPr>
@@ -1758,7 +1756,7 @@
           <w:lang w:eastAsia="de-DE"/>
         </w:rPr>
       </w:pPr>
-      <w:hyperlink w:anchor="_Toc478316255" w:history="1">
+      <w:hyperlink w:anchor="_Toc479447679" w:history="1">
         <w:r>
           <w:rPr>
             <w:rStyle w:val="Hyperlink"/>
@@ -1800,7 +1798,7 @@
             <w:noProof/>
             <w:webHidden/>
           </w:rPr>
-          <w:instrText xml:space="preserve"> PAGEREF _Toc478316255 \h </w:instrText>
+          <w:instrText xml:space="preserve"> PAGEREF _Toc479447679 \h </w:instrText>
         </w:r>
         <w:r>
           <w:rPr>
@@ -1820,7 +1818,7 @@
             <w:noProof/>
             <w:webHidden/>
           </w:rPr>
-          <w:t>14</w:t>
+          <w:t>15</w:t>
         </w:r>
         <w:r>
           <w:rPr>
@@ -1840,7 +1838,7 @@
           <w:lang w:eastAsia="de-DE"/>
         </w:rPr>
       </w:pPr>
-      <w:hyperlink w:anchor="_Toc478316256" w:history="1">
+      <w:hyperlink w:anchor="_Toc479447680" w:history="1">
         <w:r>
           <w:rPr>
             <w:rStyle w:val="Hyperlink"/>
@@ -1882,7 +1880,7 @@
             <w:noProof/>
             <w:webHidden/>
           </w:rPr>
-          <w:instrText xml:space="preserve"> PAGEREF _Toc478316256 \h </w:instrText>
+          <w:instrText xml:space="preserve"> PAGEREF _Toc479447680 \h </w:instrText>
         </w:r>
         <w:r>
           <w:rPr>
@@ -1902,7 +1900,7 @@
             <w:noProof/>
             <w:webHidden/>
           </w:rPr>
-          <w:t>14</w:t>
+          <w:t>15</w:t>
         </w:r>
         <w:r>
           <w:rPr>
@@ -1922,7 +1920,7 @@
           <w:lang w:eastAsia="de-DE"/>
         </w:rPr>
       </w:pPr>
-      <w:hyperlink w:anchor="_Toc478316257" w:history="1">
+      <w:hyperlink w:anchor="_Toc479447681" w:history="1">
         <w:r>
           <w:rPr>
             <w:rStyle w:val="Hyperlink"/>
@@ -1964,7 +1962,7 @@
             <w:noProof/>
             <w:webHidden/>
           </w:rPr>
-          <w:instrText xml:space="preserve"> PAGEREF _Toc478316257 \h </w:instrText>
+          <w:instrText xml:space="preserve"> PAGEREF _Toc479447681 \h </w:instrText>
         </w:r>
         <w:r>
           <w:rPr>
@@ -1984,7 +1982,7 @@
             <w:noProof/>
             <w:webHidden/>
           </w:rPr>
-          <w:t>15</w:t>
+          <w:t>16</w:t>
         </w:r>
         <w:r>
           <w:rPr>
@@ -2004,7 +2002,7 @@
           <w:lang w:eastAsia="de-DE"/>
         </w:rPr>
       </w:pPr>
-      <w:hyperlink w:anchor="_Toc478316258" w:history="1">
+      <w:hyperlink w:anchor="_Toc479447682" w:history="1">
         <w:r>
           <w:rPr>
             <w:rStyle w:val="Hyperlink"/>
@@ -2046,7 +2044,7 @@
             <w:noProof/>
             <w:webHidden/>
           </w:rPr>
-          <w:instrText xml:space="preserve"> PAGEREF _Toc478316258 \h </w:instrText>
+          <w:instrText xml:space="preserve"> PAGEREF _Toc479447682 \h </w:instrText>
         </w:r>
         <w:r>
           <w:rPr>
@@ -2066,7 +2064,7 @@
             <w:noProof/>
             <w:webHidden/>
           </w:rPr>
-          <w:t>16</w:t>
+          <w:t>17</w:t>
         </w:r>
         <w:r>
           <w:rPr>
@@ -2086,7 +2084,7 @@
           <w:lang w:eastAsia="de-DE"/>
         </w:rPr>
       </w:pPr>
-      <w:hyperlink w:anchor="_Toc478316259" w:history="1">
+      <w:hyperlink w:anchor="_Toc479447683" w:history="1">
         <w:r>
           <w:rPr>
             <w:rStyle w:val="Hyperlink"/>
@@ -2128,7 +2126,7 @@
             <w:noProof/>
             <w:webHidden/>
           </w:rPr>
-          <w:instrText xml:space="preserve"> PAGEREF _Toc478316259 \h </w:instrText>
+          <w:instrText xml:space="preserve"> PAGEREF _Toc479447683 \h </w:instrText>
         </w:r>
         <w:r>
           <w:rPr>
@@ -2148,7 +2146,7 @@
             <w:noProof/>
             <w:webHidden/>
           </w:rPr>
-          <w:t>16</w:t>
+          <w:t>17</w:t>
         </w:r>
         <w:r>
           <w:rPr>
@@ -2168,7 +2166,7 @@
           <w:lang w:eastAsia="de-DE"/>
         </w:rPr>
       </w:pPr>
-      <w:hyperlink w:anchor="_Toc478316260" w:history="1">
+      <w:hyperlink w:anchor="_Toc479447684" w:history="1">
         <w:r>
           <w:rPr>
             <w:rStyle w:val="Hyperlink"/>
@@ -2210,7 +2208,7 @@
             <w:noProof/>
             <w:webHidden/>
           </w:rPr>
-          <w:instrText xml:space="preserve"> PAGEREF _Toc478316260 \h </w:instrText>
+          <w:instrText xml:space="preserve"> PAGEREF _Toc479447684 \h </w:instrText>
         </w:r>
         <w:r>
           <w:rPr>
@@ -2230,7 +2228,7 @@
             <w:noProof/>
             <w:webHidden/>
           </w:rPr>
-          <w:t>18</w:t>
+          <w:t>19</w:t>
         </w:r>
         <w:r>
           <w:rPr>
@@ -2250,7 +2248,7 @@
           <w:lang w:eastAsia="de-DE"/>
         </w:rPr>
       </w:pPr>
-      <w:hyperlink w:anchor="_Toc478316261" w:history="1">
+      <w:hyperlink w:anchor="_Toc479447685" w:history="1">
         <w:r>
           <w:rPr>
             <w:rStyle w:val="Hyperlink"/>
@@ -2292,7 +2290,7 @@
             <w:noProof/>
             <w:webHidden/>
           </w:rPr>
-          <w:instrText xml:space="preserve"> PAGEREF _Toc478316261 \h </w:instrText>
+          <w:instrText xml:space="preserve"> PAGEREF _Toc479447685 \h </w:instrText>
         </w:r>
         <w:r>
           <w:rPr>
@@ -2312,7 +2310,7 @@
             <w:noProof/>
             <w:webHidden/>
           </w:rPr>
-          <w:t>20</w:t>
+          <w:t>21</w:t>
         </w:r>
         <w:r>
           <w:rPr>
@@ -2351,7 +2349,7 @@
       <w:pPr>
         <w:pStyle w:val="berschrift1"/>
       </w:pPr>
-      <w:bookmarkStart w:id="3" w:name="_Toc478316237"/>
+      <w:bookmarkStart w:id="2" w:name="_Toc479447661"/>
       <w:r>
         <w:lastRenderedPageBreak/>
         <w:t>Aufbau</w:t>
@@ -2359,7 +2357,7 @@
       <w:r>
         <w:t xml:space="preserve"> eines kHome-Telegramms</w:t>
       </w:r>
-      <w:bookmarkEnd w:id="3"/>
+      <w:bookmarkEnd w:id="2"/>
     </w:p>
     <w:p>
       <w:r>
@@ -2370,11 +2368,11 @@
       <w:pPr>
         <w:pStyle w:val="berschrift2"/>
       </w:pPr>
-      <w:bookmarkStart w:id="4" w:name="_Toc478316238"/>
+      <w:bookmarkStart w:id="3" w:name="_Toc479447662"/>
       <w:r>
         <w:t>Medien</w:t>
       </w:r>
-      <w:bookmarkEnd w:id="4"/>
+      <w:bookmarkEnd w:id="3"/>
     </w:p>
     <w:p>
       <w:r>
@@ -2385,11 +2383,11 @@
       <w:pPr>
         <w:pStyle w:val="berschrift3"/>
       </w:pPr>
-      <w:bookmarkStart w:id="5" w:name="_Toc478316239"/>
+      <w:bookmarkStart w:id="4" w:name="_Toc479447663"/>
       <w:r>
         <w:t>kHome RF</w:t>
       </w:r>
-      <w:bookmarkEnd w:id="5"/>
+      <w:bookmarkEnd w:id="4"/>
     </w:p>
     <w:p>
       <w:r>
@@ -2480,11 +2478,11 @@
       <w:pPr>
         <w:pStyle w:val="berschrift3"/>
       </w:pPr>
-      <w:bookmarkStart w:id="6" w:name="_Toc478316240"/>
+      <w:bookmarkStart w:id="5" w:name="_Toc479447664"/>
       <w:r>
         <w:t>kHome Serial</w:t>
       </w:r>
-      <w:bookmarkEnd w:id="6"/>
+      <w:bookmarkEnd w:id="5"/>
     </w:p>
     <w:p>
       <w:r>
@@ -2503,10 +2501,10 @@
         <w:tblLook w:val="04A0" w:firstRow="1" w:lastRow="0" w:firstColumn="1" w:lastColumn="0" w:noHBand="0" w:noVBand="1"/>
       </w:tblPr>
       <w:tblGrid>
-        <w:gridCol w:w="2261"/>
+        <w:gridCol w:w="2264"/>
         <w:gridCol w:w="2276"/>
-        <w:gridCol w:w="2262"/>
-        <w:gridCol w:w="2263"/>
+        <w:gridCol w:w="2266"/>
+        <w:gridCol w:w="2266"/>
       </w:tblGrid>
       <w:tr>
         <w:trPr>
@@ -2669,14 +2667,14 @@
       <w:pPr>
         <w:pStyle w:val="berschrift2"/>
       </w:pPr>
-      <w:bookmarkStart w:id="7" w:name="_Ref477030774"/>
-      <w:bookmarkStart w:id="8" w:name="_Toc478316241"/>
+      <w:bookmarkStart w:id="6" w:name="_Ref477030774"/>
+      <w:bookmarkStart w:id="7" w:name="_Toc479447665"/>
       <w:r>
         <w:lastRenderedPageBreak/>
         <w:t>Standardtelegramm</w:t>
       </w:r>
+      <w:bookmarkEnd w:id="6"/>
       <w:bookmarkEnd w:id="7"/>
-      <w:bookmarkEnd w:id="8"/>
     </w:p>
     <w:tbl>
       <w:tblPr>
@@ -3045,13 +3043,13 @@
       <w:pPr>
         <w:pStyle w:val="berschrift3"/>
       </w:pPr>
-      <w:bookmarkStart w:id="9" w:name="_Ref476032999"/>
-      <w:bookmarkStart w:id="10" w:name="_Toc478316242"/>
+      <w:bookmarkStart w:id="8" w:name="_Ref476032999"/>
+      <w:bookmarkStart w:id="9" w:name="_Toc479447666"/>
       <w:r>
         <w:t>Protokolltyp</w:t>
       </w:r>
+      <w:bookmarkEnd w:id="8"/>
       <w:bookmarkEnd w:id="9"/>
-      <w:bookmarkEnd w:id="10"/>
     </w:p>
     <w:p>
       <w:r>
@@ -3082,13 +3080,13 @@
       <w:pPr>
         <w:pStyle w:val="berschrift3"/>
       </w:pPr>
-      <w:bookmarkStart w:id="11" w:name="_Ref476033009"/>
-      <w:bookmarkStart w:id="12" w:name="_Toc478316243"/>
+      <w:bookmarkStart w:id="10" w:name="_Ref476033009"/>
+      <w:bookmarkStart w:id="11" w:name="_Toc479447667"/>
       <w:r>
         <w:t>Telegrammtyp</w:t>
       </w:r>
+      <w:bookmarkEnd w:id="10"/>
       <w:bookmarkEnd w:id="11"/>
-      <w:bookmarkEnd w:id="12"/>
     </w:p>
     <w:p>
       <w:r>
@@ -3704,13 +3702,13 @@
       <w:pPr>
         <w:pStyle w:val="berschrift4"/>
       </w:pPr>
-      <w:bookmarkStart w:id="13" w:name="_Ref475994657"/>
-      <w:bookmarkStart w:id="14" w:name="_Toc478316244"/>
+      <w:bookmarkStart w:id="12" w:name="_Ref475994657"/>
+      <w:bookmarkStart w:id="13" w:name="_Toc479447668"/>
       <w:r>
         <w:t>REG_W</w:t>
       </w:r>
+      <w:bookmarkEnd w:id="12"/>
       <w:bookmarkEnd w:id="13"/>
-      <w:bookmarkEnd w:id="14"/>
     </w:p>
     <w:p>
       <w:r>
@@ -4466,16 +4464,158 @@
     </w:tbl>
     <w:p/>
     <w:p>
+      <w:r>
+        <w:t>Beispiel:</w:t>
+      </w:r>
+    </w:p>
+    <w:tbl>
+      <w:tblPr>
+        <w:tblStyle w:val="Tabellenraster"/>
+        <w:tblW w:w="0" w:type="auto"/>
+        <w:tblLook w:val="04A0" w:firstRow="1" w:lastRow="0" w:firstColumn="1" w:lastColumn="0" w:noHBand="0" w:noVBand="1"/>
+      </w:tblPr>
+      <w:tblGrid>
+        <w:gridCol w:w="9062"/>
+      </w:tblGrid>
+      <w:tr>
+        <w:tc>
+          <w:tcPr>
+            <w:tcW w:w="9062" w:type="dxa"/>
+            <w:shd w:val="clear" w:color="auto" w:fill="F2F2F2" w:themeFill="background1" w:themeFillShade="F2"/>
+          </w:tcPr>
+          <w:p>
+            <w:pPr>
+              <w:rPr>
+                <w:rFonts w:ascii="Consolas" w:hAnsi="Consolas" w:cs="Consolas"/>
+                <w:sz w:val="20"/>
+                <w:szCs w:val="20"/>
+              </w:rPr>
+            </w:pPr>
+            <w:r>
+              <w:rPr>
+                <w:rFonts w:ascii="Consolas" w:hAnsi="Consolas" w:cs="Consolas"/>
+                <w:sz w:val="20"/>
+                <w:szCs w:val="20"/>
+              </w:rPr>
+              <w:t>01 01 FF 00 02 02 05 28</w:t>
+            </w:r>
+          </w:p>
+          <w:p>
+            <w:pPr>
+              <w:rPr>
+                <w:rFonts w:ascii="Consolas" w:hAnsi="Consolas" w:cs="Consolas"/>
+                <w:sz w:val="20"/>
+                <w:szCs w:val="20"/>
+              </w:rPr>
+            </w:pPr>
+            <w:r>
+              <w:rPr>
+                <w:rFonts w:ascii="Consolas" w:hAnsi="Consolas" w:cs="Consolas"/>
+                <w:sz w:val="20"/>
+                <w:szCs w:val="20"/>
+              </w:rPr>
+              <w:t>(Schreibe den Wert 5 in das Datenregister 0x02</w:t>
+            </w:r>
+            <w:r>
+              <w:rPr>
+                <w:rFonts w:ascii="Consolas" w:hAnsi="Consolas" w:cs="Consolas"/>
+                <w:sz w:val="20"/>
+                <w:szCs w:val="20"/>
+              </w:rPr>
+              <w:t xml:space="preserve"> </w:t>
+            </w:r>
+            <w:r>
+              <w:rPr>
+                <w:rFonts w:ascii="Consolas" w:hAnsi="Consolas" w:cs="Consolas"/>
+                <w:sz w:val="20"/>
+                <w:szCs w:val="20"/>
+              </w:rPr>
+              <w:t>des Gerätes mit der Adresse 0x00</w:t>
+            </w:r>
+            <w:r>
+              <w:rPr>
+                <w:rFonts w:ascii="Consolas" w:hAnsi="Consolas" w:cs="Consolas"/>
+                <w:sz w:val="20"/>
+                <w:szCs w:val="20"/>
+              </w:rPr>
+              <w:t>. Wir senden von einem Gateway (-&gt; Adresse 0xFF))</w:t>
+            </w:r>
+          </w:p>
+          <w:p>
+            <w:pPr>
+              <w:rPr>
+                <w:rFonts w:ascii="Consolas" w:hAnsi="Consolas" w:cs="Consolas"/>
+                <w:sz w:val="20"/>
+                <w:szCs w:val="20"/>
+              </w:rPr>
+            </w:pPr>
+          </w:p>
+          <w:p>
+            <w:pPr>
+              <w:rPr>
+                <w:rFonts w:ascii="Consolas" w:hAnsi="Consolas" w:cs="Consolas"/>
+                <w:sz w:val="20"/>
+                <w:szCs w:val="20"/>
+              </w:rPr>
+            </w:pPr>
+            <w:r>
+              <w:rPr>
+                <w:rFonts w:ascii="Consolas" w:hAnsi="Consolas" w:cs="Consolas"/>
+                <w:sz w:val="20"/>
+                <w:szCs w:val="20"/>
+              </w:rPr>
+              <w:t>Antwort:</w:t>
+            </w:r>
+          </w:p>
+          <w:p>
+            <w:pPr>
+              <w:rPr>
+                <w:rFonts w:ascii="Consolas" w:hAnsi="Consolas" w:cs="Consolas"/>
+                <w:sz w:val="20"/>
+                <w:szCs w:val="20"/>
+              </w:rPr>
+            </w:pPr>
+            <w:r>
+              <w:rPr>
+                <w:rFonts w:ascii="Consolas" w:hAnsi="Consolas" w:cs="Consolas"/>
+                <w:sz w:val="20"/>
+                <w:szCs w:val="20"/>
+              </w:rPr>
+              <w:t>01 FF 00 FF 06 00 01 00 00 00 05 5C</w:t>
+            </w:r>
+          </w:p>
+          <w:p>
+            <w:pPr>
+              <w:rPr>
+                <w:rFonts w:ascii="Consolas" w:hAnsi="Consolas" w:cs="Consolas"/>
+                <w:sz w:val="20"/>
+                <w:szCs w:val="20"/>
+              </w:rPr>
+            </w:pPr>
+            <w:r>
+              <w:rPr>
+                <w:rFonts w:ascii="Consolas" w:hAnsi="Consolas" w:cs="Consolas"/>
+                <w:sz w:val="20"/>
+                <w:szCs w:val="20"/>
+              </w:rPr>
+              <w:t>(Fehlerfrei, neuer Wert 5 wurde übernommen)</w:t>
+            </w:r>
+          </w:p>
+        </w:tc>
+      </w:tr>
+    </w:tbl>
+    <w:p/>
+    <w:p>
       <w:pPr>
         <w:pStyle w:val="berschrift4"/>
       </w:pPr>
-      <w:bookmarkStart w:id="15" w:name="_Ref476032839"/>
-      <w:bookmarkStart w:id="16" w:name="_Toc478316245"/>
+      <w:bookmarkStart w:id="14" w:name="_Ref476032839"/>
+      <w:bookmarkStart w:id="15" w:name="_Toc479447669"/>
       <w:r>
         <w:t>REG_R</w:t>
       </w:r>
+      <w:bookmarkEnd w:id="14"/>
       <w:bookmarkEnd w:id="15"/>
-      <w:bookmarkEnd w:id="16"/>
     </w:p>
     <w:p>
       <w:r>
@@ -4501,7 +4641,6 @@
     </w:p>
     <w:p>
       <w:r>
-        <w:lastRenderedPageBreak/>
         <w:t>Je nach Geräteimplementierung können Register als Read-</w:t>
       </w:r>
       <w:proofErr w:type="spellStart"/>
@@ -4668,8 +4807,8 @@
       </w:tr>
     </w:tbl>
     <w:p>
-      <w:bookmarkStart w:id="17" w:name="_Ref476032803"/>
-      <w:bookmarkStart w:id="18" w:name="_Ref475992689"/>
+      <w:bookmarkStart w:id="16" w:name="_Ref476032803"/>
+      <w:bookmarkStart w:id="17" w:name="_Ref475992689"/>
     </w:p>
     <w:p>
       <w:pPr>
@@ -4925,16 +5064,160 @@
         </w:tc>
       </w:tr>
     </w:tbl>
+    <w:p/>
+    <w:p>
+      <w:r>
+        <w:t>Beispiel:</w:t>
+      </w:r>
+    </w:p>
+    <w:tbl>
+      <w:tblPr>
+        <w:tblStyle w:val="Tabellenraster"/>
+        <w:tblW w:w="0" w:type="auto"/>
+        <w:tblLook w:val="04A0" w:firstRow="1" w:lastRow="0" w:firstColumn="1" w:lastColumn="0" w:noHBand="0" w:noVBand="1"/>
+      </w:tblPr>
+      <w:tblGrid>
+        <w:gridCol w:w="9062"/>
+      </w:tblGrid>
+      <w:tr>
+        <w:tc>
+          <w:tcPr>
+            <w:tcW w:w="9062" w:type="dxa"/>
+            <w:shd w:val="clear" w:color="auto" w:fill="F2F2F2" w:themeFill="background1" w:themeFillShade="F2"/>
+          </w:tcPr>
+          <w:p>
+            <w:pPr>
+              <w:rPr>
+                <w:rFonts w:ascii="Consolas" w:hAnsi="Consolas" w:cs="Consolas"/>
+                <w:sz w:val="20"/>
+                <w:szCs w:val="20"/>
+              </w:rPr>
+            </w:pPr>
+            <w:r>
+              <w:rPr>
+                <w:rFonts w:ascii="Consolas" w:hAnsi="Consolas" w:cs="Consolas"/>
+                <w:sz w:val="20"/>
+                <w:szCs w:val="20"/>
+              </w:rPr>
+              <w:t>01 02 FF 00 01 02 27</w:t>
+            </w:r>
+          </w:p>
+          <w:p>
+            <w:pPr>
+              <w:rPr>
+                <w:rFonts w:ascii="Consolas" w:hAnsi="Consolas" w:cs="Consolas"/>
+                <w:sz w:val="20"/>
+                <w:szCs w:val="20"/>
+              </w:rPr>
+            </w:pPr>
+            <w:r>
+              <w:rPr>
+                <w:rFonts w:ascii="Consolas" w:hAnsi="Consolas" w:cs="Consolas"/>
+                <w:sz w:val="20"/>
+                <w:szCs w:val="20"/>
+              </w:rPr>
+              <w:t>(</w:t>
+            </w:r>
+            <w:r>
+              <w:rPr>
+                <w:rFonts w:ascii="Consolas" w:hAnsi="Consolas" w:cs="Consolas"/>
+                <w:sz w:val="20"/>
+                <w:szCs w:val="20"/>
+              </w:rPr>
+              <w:t>Lesen des Wertes des Register 0x02 von dem Gerät mit der Adresse 0x00)</w:t>
+            </w:r>
+          </w:p>
+          <w:p>
+            <w:pPr>
+              <w:rPr>
+                <w:rFonts w:ascii="Consolas" w:hAnsi="Consolas" w:cs="Consolas"/>
+                <w:sz w:val="20"/>
+                <w:szCs w:val="20"/>
+              </w:rPr>
+            </w:pPr>
+          </w:p>
+          <w:p>
+            <w:pPr>
+              <w:rPr>
+                <w:rFonts w:ascii="Consolas" w:hAnsi="Consolas" w:cs="Consolas"/>
+                <w:sz w:val="20"/>
+                <w:szCs w:val="20"/>
+              </w:rPr>
+            </w:pPr>
+            <w:r>
+              <w:rPr>
+                <w:rFonts w:ascii="Consolas" w:hAnsi="Consolas" w:cs="Consolas"/>
+                <w:sz w:val="20"/>
+                <w:szCs w:val="20"/>
+              </w:rPr>
+              <w:t>Antwort:</w:t>
+            </w:r>
+          </w:p>
+          <w:p>
+            <w:pPr>
+              <w:rPr>
+                <w:rFonts w:ascii="Consolas" w:hAnsi="Consolas" w:cs="Consolas"/>
+                <w:sz w:val="20"/>
+                <w:szCs w:val="20"/>
+              </w:rPr>
+            </w:pPr>
+            <w:r>
+              <w:rPr>
+                <w:rFonts w:ascii="Consolas" w:hAnsi="Consolas" w:cs="Consolas"/>
+                <w:sz w:val="20"/>
+                <w:szCs w:val="20"/>
+              </w:rPr>
+              <w:t>01 FF 00 FF 06 00 02 00 00 00 05 FA</w:t>
+            </w:r>
+          </w:p>
+          <w:p>
+            <w:pPr>
+              <w:rPr>
+                <w:rFonts w:ascii="Consolas" w:hAnsi="Consolas" w:cs="Consolas"/>
+                <w:sz w:val="20"/>
+                <w:szCs w:val="20"/>
+              </w:rPr>
+            </w:pPr>
+            <w:r>
+              <w:rPr>
+                <w:rFonts w:ascii="Consolas" w:hAnsi="Consolas" w:cs="Consolas"/>
+                <w:sz w:val="20"/>
+                <w:szCs w:val="20"/>
+              </w:rPr>
+              <w:t xml:space="preserve">(Fehlerfrei, </w:t>
+            </w:r>
+            <w:r>
+              <w:rPr>
+                <w:rFonts w:ascii="Consolas" w:hAnsi="Consolas" w:cs="Consolas"/>
+                <w:sz w:val="20"/>
+                <w:szCs w:val="20"/>
+              </w:rPr>
+              <w:t>Wert des Registers ist 05, außerdem ist das Register 4 Bytes groß (da 4 Datenbytes gesendet wurden)</w:t>
+            </w:r>
+            <w:r>
+              <w:rPr>
+                <w:rFonts w:ascii="Consolas" w:hAnsi="Consolas" w:cs="Consolas"/>
+                <w:sz w:val="20"/>
+                <w:szCs w:val="20"/>
+              </w:rPr>
+              <w:t>)</w:t>
+            </w:r>
+          </w:p>
+        </w:tc>
+      </w:tr>
+    </w:tbl>
+    <w:p/>
     <w:p>
       <w:pPr>
         <w:pStyle w:val="berschrift4"/>
       </w:pPr>
-      <w:bookmarkStart w:id="19" w:name="_Toc478316246"/>
-      <w:r>
+      <w:bookmarkStart w:id="18" w:name="_Toc479447670"/>
+      <w:r>
+        <w:lastRenderedPageBreak/>
         <w:t>REG_B</w:t>
       </w:r>
-      <w:bookmarkEnd w:id="17"/>
-      <w:bookmarkEnd w:id="19"/>
+      <w:bookmarkEnd w:id="16"/>
+      <w:bookmarkEnd w:id="18"/>
     </w:p>
     <w:p>
       <w:r>
@@ -5184,18 +5467,117 @@
         <w:t>Eine Antwort auf dieses Telegramm ist nicht nötig.</w:t>
       </w:r>
     </w:p>
+    <w:p/>
+    <w:p>
+      <w:r>
+        <w:t>Beispiel:</w:t>
+      </w:r>
+    </w:p>
+    <w:tbl>
+      <w:tblPr>
+        <w:tblStyle w:val="Tabellenraster"/>
+        <w:tblW w:w="0" w:type="auto"/>
+        <w:tblLook w:val="04A0" w:firstRow="1" w:lastRow="0" w:firstColumn="1" w:lastColumn="0" w:noHBand="0" w:noVBand="1"/>
+      </w:tblPr>
+      <w:tblGrid>
+        <w:gridCol w:w="9062"/>
+      </w:tblGrid>
+      <w:tr>
+        <w:tc>
+          <w:tcPr>
+            <w:tcW w:w="9062" w:type="dxa"/>
+            <w:shd w:val="clear" w:color="auto" w:fill="F2F2F2" w:themeFill="background1" w:themeFillShade="F2"/>
+          </w:tcPr>
+          <w:p>
+            <w:pPr>
+              <w:rPr>
+                <w:rFonts w:ascii="Consolas" w:hAnsi="Consolas" w:cs="Consolas"/>
+                <w:sz w:val="20"/>
+                <w:szCs w:val="20"/>
+              </w:rPr>
+            </w:pPr>
+            <w:r>
+              <w:rPr>
+                <w:rFonts w:ascii="Consolas" w:hAnsi="Consolas" w:cs="Consolas"/>
+                <w:sz w:val="20"/>
+                <w:szCs w:val="20"/>
+              </w:rPr>
+              <w:t xml:space="preserve">01 03 06 </w:t>
+            </w:r>
+            <w:r>
+              <w:rPr>
+                <w:rFonts w:ascii="Consolas" w:hAnsi="Consolas" w:cs="Consolas"/>
+                <w:sz w:val="20"/>
+                <w:szCs w:val="20"/>
+              </w:rPr>
+              <w:t>FF</w:t>
+            </w:r>
+            <w:r>
+              <w:rPr>
+                <w:rFonts w:ascii="Consolas" w:hAnsi="Consolas" w:cs="Consolas"/>
+                <w:sz w:val="20"/>
+                <w:szCs w:val="20"/>
+              </w:rPr>
+              <w:t xml:space="preserve"> 02 03 15 </w:t>
+            </w:r>
+            <w:r>
+              <w:rPr>
+                <w:rFonts w:ascii="Consolas" w:hAnsi="Consolas" w:cs="Consolas"/>
+                <w:sz w:val="20"/>
+                <w:szCs w:val="20"/>
+              </w:rPr>
+              <w:t>BC</w:t>
+            </w:r>
+          </w:p>
+          <w:p>
+            <w:pPr>
+              <w:rPr>
+                <w:rFonts w:ascii="Consolas" w:hAnsi="Consolas" w:cs="Consolas"/>
+                <w:sz w:val="20"/>
+                <w:szCs w:val="20"/>
+              </w:rPr>
+            </w:pPr>
+            <w:r>
+              <w:rPr>
+                <w:rFonts w:ascii="Consolas" w:hAnsi="Consolas" w:cs="Consolas"/>
+                <w:sz w:val="20"/>
+                <w:szCs w:val="20"/>
+              </w:rPr>
+              <w:t>(</w:t>
+            </w:r>
+            <w:r>
+              <w:rPr>
+                <w:rFonts w:ascii="Consolas" w:hAnsi="Consolas" w:cs="Consolas"/>
+                <w:sz w:val="20"/>
+                <w:szCs w:val="20"/>
+              </w:rPr>
+              <w:t>Das Gerät 0x06 sendet sein Register mit der Adresse 03. Der Wert ist 21 (0x15)</w:t>
+            </w:r>
+            <w:r>
+              <w:rPr>
+                <w:rFonts w:ascii="Consolas" w:hAnsi="Consolas" w:cs="Consolas"/>
+                <w:sz w:val="20"/>
+                <w:szCs w:val="20"/>
+              </w:rPr>
+              <w:t>)</w:t>
+            </w:r>
+          </w:p>
+        </w:tc>
+      </w:tr>
+    </w:tbl>
+    <w:p/>
     <w:p>
       <w:pPr>
         <w:pStyle w:val="berschrift4"/>
       </w:pPr>
-      <w:bookmarkStart w:id="20" w:name="_Ref476032854"/>
-      <w:bookmarkStart w:id="21" w:name="_Toc478316247"/>
+      <w:bookmarkStart w:id="19" w:name="_Ref476032854"/>
+      <w:bookmarkStart w:id="20" w:name="_Toc479447671"/>
       <w:r>
         <w:t>CNF_W</w:t>
       </w:r>
-      <w:bookmarkEnd w:id="18"/>
+      <w:bookmarkEnd w:id="17"/>
+      <w:bookmarkEnd w:id="19"/>
       <w:bookmarkEnd w:id="20"/>
-      <w:bookmarkEnd w:id="21"/>
     </w:p>
     <w:p>
       <w:r>
@@ -5326,6 +5708,7 @@
     </w:p>
     <w:p>
       <w:r>
+        <w:lastRenderedPageBreak/>
         <w:t>Die Länge der Nutzdaten beträgt für einen CNF_W-Befehl immer zwei Byte:</w:t>
       </w:r>
     </w:p>
@@ -5499,7 +5882,7 @@
       </w:tr>
     </w:tbl>
     <w:p>
-      <w:bookmarkStart w:id="22" w:name="_Ref476032862"/>
+      <w:bookmarkStart w:id="21" w:name="_Ref476032862"/>
     </w:p>
     <w:p>
       <w:r>
@@ -5528,7 +5911,6 @@
           </w:tcPr>
           <w:p>
             <w:r>
-              <w:lastRenderedPageBreak/>
               <w:t>Antwortcode</w:t>
             </w:r>
           </w:p>
@@ -5841,16 +6223,135 @@
         </w:tc>
       </w:tr>
     </w:tbl>
+    <w:p/>
+    <w:p>
+      <w:r>
+        <w:t>Beispiel:</w:t>
+      </w:r>
+    </w:p>
+    <w:tbl>
+      <w:tblPr>
+        <w:tblStyle w:val="Tabellenraster"/>
+        <w:tblW w:w="0" w:type="auto"/>
+        <w:tblLook w:val="04A0" w:firstRow="1" w:lastRow="0" w:firstColumn="1" w:lastColumn="0" w:noHBand="0" w:noVBand="1"/>
+      </w:tblPr>
+      <w:tblGrid>
+        <w:gridCol w:w="9062"/>
+      </w:tblGrid>
+      <w:tr>
+        <w:tc>
+          <w:tcPr>
+            <w:tcW w:w="9062" w:type="dxa"/>
+            <w:shd w:val="clear" w:color="auto" w:fill="F2F2F2" w:themeFill="background1" w:themeFillShade="F2"/>
+          </w:tcPr>
+          <w:p>
+            <w:pPr>
+              <w:rPr>
+                <w:rFonts w:ascii="Consolas" w:hAnsi="Consolas" w:cs="Consolas"/>
+                <w:sz w:val="20"/>
+                <w:szCs w:val="20"/>
+              </w:rPr>
+            </w:pPr>
+            <w:r>
+              <w:rPr>
+                <w:rFonts w:ascii="Consolas" w:hAnsi="Consolas" w:cs="Consolas"/>
+                <w:sz w:val="20"/>
+                <w:szCs w:val="20"/>
+              </w:rPr>
+              <w:t>01 04 FF 00 02 05 35 5E</w:t>
+            </w:r>
+          </w:p>
+          <w:p>
+            <w:pPr>
+              <w:rPr>
+                <w:rFonts w:ascii="Consolas" w:hAnsi="Consolas" w:cs="Consolas"/>
+                <w:sz w:val="20"/>
+                <w:szCs w:val="20"/>
+              </w:rPr>
+            </w:pPr>
+            <w:r>
+              <w:rPr>
+                <w:rFonts w:ascii="Consolas" w:hAnsi="Consolas" w:cs="Consolas"/>
+                <w:sz w:val="20"/>
+                <w:szCs w:val="20"/>
+              </w:rPr>
+              <w:t>(Schreibe von einem Gateway (Senderadresse 0xFF) den Wert 53 (0x35) in das Konfigurationsregister 0x05 des Gerätes 0x00)</w:t>
+            </w:r>
+          </w:p>
+          <w:p>
+            <w:pPr>
+              <w:rPr>
+                <w:rFonts w:ascii="Consolas" w:hAnsi="Consolas" w:cs="Consolas"/>
+                <w:sz w:val="20"/>
+                <w:szCs w:val="20"/>
+              </w:rPr>
+            </w:pPr>
+          </w:p>
+          <w:p>
+            <w:pPr>
+              <w:rPr>
+                <w:rFonts w:ascii="Consolas" w:hAnsi="Consolas" w:cs="Consolas"/>
+                <w:sz w:val="20"/>
+                <w:szCs w:val="20"/>
+              </w:rPr>
+            </w:pPr>
+            <w:r>
+              <w:rPr>
+                <w:rFonts w:ascii="Consolas" w:hAnsi="Consolas" w:cs="Consolas"/>
+                <w:sz w:val="20"/>
+                <w:szCs w:val="20"/>
+              </w:rPr>
+              <w:t>Antwort:</w:t>
+            </w:r>
+          </w:p>
+          <w:p>
+            <w:pPr>
+              <w:rPr>
+                <w:rFonts w:ascii="Consolas" w:hAnsi="Consolas" w:cs="Consolas"/>
+                <w:sz w:val="20"/>
+                <w:szCs w:val="20"/>
+              </w:rPr>
+            </w:pPr>
+            <w:r>
+              <w:rPr>
+                <w:rFonts w:ascii="Consolas" w:hAnsi="Consolas" w:cs="Consolas"/>
+                <w:sz w:val="20"/>
+                <w:szCs w:val="20"/>
+              </w:rPr>
+              <w:t>01 FF 00 FF 03 00 04 35 8B</w:t>
+            </w:r>
+          </w:p>
+          <w:p>
+            <w:pPr>
+              <w:rPr>
+                <w:rFonts w:ascii="Consolas" w:hAnsi="Consolas" w:cs="Consolas"/>
+                <w:sz w:val="20"/>
+                <w:szCs w:val="20"/>
+              </w:rPr>
+            </w:pPr>
+            <w:r>
+              <w:rPr>
+                <w:rFonts w:ascii="Consolas" w:hAnsi="Consolas" w:cs="Consolas"/>
+                <w:sz w:val="20"/>
+                <w:szCs w:val="20"/>
+              </w:rPr>
+              <w:t>(fehlerfrei, der neue Wert „53“ des Registers wurde übernommen)</w:t>
+            </w:r>
+          </w:p>
+        </w:tc>
+      </w:tr>
+    </w:tbl>
+    <w:p/>
     <w:p>
       <w:pPr>
         <w:pStyle w:val="berschrift4"/>
       </w:pPr>
-      <w:bookmarkStart w:id="23" w:name="_Toc478316248"/>
+      <w:bookmarkStart w:id="22" w:name="_Toc479447672"/>
       <w:r>
         <w:t>CNF_R</w:t>
       </w:r>
+      <w:bookmarkEnd w:id="21"/>
       <w:bookmarkEnd w:id="22"/>
-      <w:bookmarkEnd w:id="23"/>
     </w:p>
     <w:p>
       <w:r>
@@ -5898,6 +6399,7 @@
         <w:keepLines/>
       </w:pPr>
       <w:r>
+        <w:lastRenderedPageBreak/>
         <w:t>Die Länge der Nutzdaten beträgt für einen CNF_W-Befehl beträgt immer ein Byte:</w:t>
       </w:r>
     </w:p>
@@ -6040,7 +6542,7 @@
       </w:tr>
     </w:tbl>
     <w:p>
-      <w:bookmarkStart w:id="24" w:name="_Ref476032878"/>
+      <w:bookmarkStart w:id="23" w:name="_Ref476032878"/>
     </w:p>
     <w:p>
       <w:r>
@@ -6264,17 +6766,209 @@
       </w:tr>
     </w:tbl>
     <w:p>
+      <w:bookmarkStart w:id="24" w:name="_Ref477003395"/>
+    </w:p>
+    <w:p>
+      <w:r>
+        <w:t>Beispiel:</w:t>
+      </w:r>
+    </w:p>
+    <w:tbl>
+      <w:tblPr>
+        <w:tblStyle w:val="Tabellenraster"/>
+        <w:tblW w:w="0" w:type="auto"/>
+        <w:tblLook w:val="04A0" w:firstRow="1" w:lastRow="0" w:firstColumn="1" w:lastColumn="0" w:noHBand="0" w:noVBand="1"/>
+      </w:tblPr>
+      <w:tblGrid>
+        <w:gridCol w:w="9062"/>
+      </w:tblGrid>
+      <w:tr>
+        <w:tc>
+          <w:tcPr>
+            <w:tcW w:w="9062" w:type="dxa"/>
+            <w:shd w:val="clear" w:color="auto" w:fill="F2F2F2" w:themeFill="background1" w:themeFillShade="F2"/>
+          </w:tcPr>
+          <w:p>
+            <w:pPr>
+              <w:rPr>
+                <w:rFonts w:ascii="Consolas" w:hAnsi="Consolas" w:cs="Consolas"/>
+                <w:sz w:val="20"/>
+                <w:szCs w:val="20"/>
+              </w:rPr>
+            </w:pPr>
+            <w:r>
+              <w:rPr>
+                <w:rFonts w:ascii="Consolas" w:hAnsi="Consolas" w:cs="Consolas"/>
+                <w:sz w:val="20"/>
+                <w:szCs w:val="20"/>
+              </w:rPr>
+              <w:t>01 05 FF 00 01</w:t>
+            </w:r>
+            <w:r>
+              <w:rPr>
+                <w:rFonts w:ascii="Consolas" w:hAnsi="Consolas" w:cs="Consolas"/>
+                <w:sz w:val="20"/>
+                <w:szCs w:val="20"/>
+              </w:rPr>
+              <w:t xml:space="preserve"> 05</w:t>
+            </w:r>
+            <w:r>
+              <w:rPr>
+                <w:rFonts w:ascii="Consolas" w:hAnsi="Consolas" w:cs="Consolas"/>
+                <w:sz w:val="20"/>
+                <w:szCs w:val="20"/>
+              </w:rPr>
+              <w:t xml:space="preserve"> 1B</w:t>
+            </w:r>
+          </w:p>
+          <w:p>
+            <w:pPr>
+              <w:rPr>
+                <w:rFonts w:ascii="Consolas" w:hAnsi="Consolas" w:cs="Consolas"/>
+                <w:sz w:val="20"/>
+                <w:szCs w:val="20"/>
+              </w:rPr>
+            </w:pPr>
+            <w:r>
+              <w:rPr>
+                <w:rFonts w:ascii="Consolas" w:hAnsi="Consolas" w:cs="Consolas"/>
+                <w:sz w:val="20"/>
+                <w:szCs w:val="20"/>
+              </w:rPr>
+              <w:t>(</w:t>
+            </w:r>
+            <w:r>
+              <w:rPr>
+                <w:rFonts w:ascii="Consolas" w:hAnsi="Consolas" w:cs="Consolas"/>
+                <w:sz w:val="20"/>
+                <w:szCs w:val="20"/>
+              </w:rPr>
+              <w:t>Lese</w:t>
+            </w:r>
+            <w:r>
+              <w:rPr>
+                <w:rFonts w:ascii="Consolas" w:hAnsi="Consolas" w:cs="Consolas"/>
+                <w:sz w:val="20"/>
+                <w:szCs w:val="20"/>
+              </w:rPr>
+              <w:t xml:space="preserve"> von einem Gateway (Senderadresse 0xFF) </w:t>
+            </w:r>
+            <w:r>
+              <w:rPr>
+                <w:rFonts w:ascii="Consolas" w:hAnsi="Consolas" w:cs="Consolas"/>
+                <w:sz w:val="20"/>
+                <w:szCs w:val="20"/>
+              </w:rPr>
+              <w:t xml:space="preserve">aus </w:t>
+            </w:r>
+            <w:r>
+              <w:rPr>
+                <w:rFonts w:ascii="Consolas" w:hAnsi="Consolas" w:cs="Consolas"/>
+                <w:sz w:val="20"/>
+                <w:szCs w:val="20"/>
+              </w:rPr>
+              <w:t>das Konfigurationsregister 0x05 des Geräts 0x00</w:t>
+            </w:r>
+            <w:r>
+              <w:rPr>
+                <w:rFonts w:ascii="Consolas" w:hAnsi="Consolas" w:cs="Consolas"/>
+                <w:sz w:val="20"/>
+                <w:szCs w:val="20"/>
+              </w:rPr>
+              <w:t>)</w:t>
+            </w:r>
+          </w:p>
+          <w:p>
+            <w:pPr>
+              <w:rPr>
+                <w:rFonts w:ascii="Consolas" w:hAnsi="Consolas" w:cs="Consolas"/>
+                <w:sz w:val="20"/>
+                <w:szCs w:val="20"/>
+              </w:rPr>
+            </w:pPr>
+          </w:p>
+          <w:p>
+            <w:pPr>
+              <w:rPr>
+                <w:rFonts w:ascii="Consolas" w:hAnsi="Consolas" w:cs="Consolas"/>
+                <w:sz w:val="20"/>
+                <w:szCs w:val="20"/>
+              </w:rPr>
+            </w:pPr>
+            <w:r>
+              <w:rPr>
+                <w:rFonts w:ascii="Consolas" w:hAnsi="Consolas" w:cs="Consolas"/>
+                <w:sz w:val="20"/>
+                <w:szCs w:val="20"/>
+              </w:rPr>
+              <w:t>Antwort:</w:t>
+            </w:r>
+          </w:p>
+          <w:p>
+            <w:pPr>
+              <w:rPr>
+                <w:rFonts w:ascii="Consolas" w:hAnsi="Consolas" w:cs="Consolas"/>
+                <w:sz w:val="20"/>
+                <w:szCs w:val="20"/>
+              </w:rPr>
+            </w:pPr>
+            <w:r>
+              <w:rPr>
+                <w:rFonts w:ascii="Consolas" w:hAnsi="Consolas" w:cs="Consolas"/>
+                <w:sz w:val="20"/>
+                <w:szCs w:val="20"/>
+              </w:rPr>
+              <w:t>01 FF 00 FF 03 00 05 35 9E</w:t>
+            </w:r>
+          </w:p>
+          <w:p>
+            <w:pPr>
+              <w:rPr>
+                <w:rFonts w:ascii="Consolas" w:hAnsi="Consolas" w:cs="Consolas"/>
+                <w:sz w:val="20"/>
+                <w:szCs w:val="20"/>
+              </w:rPr>
+            </w:pPr>
+            <w:r>
+              <w:rPr>
+                <w:rFonts w:ascii="Consolas" w:hAnsi="Consolas" w:cs="Consolas"/>
+                <w:sz w:val="20"/>
+                <w:szCs w:val="20"/>
+              </w:rPr>
+              <w:t>(fehlerfrei</w:t>
+            </w:r>
+            <w:r>
+              <w:rPr>
+                <w:rFonts w:ascii="Consolas" w:hAnsi="Consolas" w:cs="Consolas"/>
+                <w:sz w:val="20"/>
+                <w:szCs w:val="20"/>
+              </w:rPr>
+              <w:t>, das Konfigurationsregister hält den Wert 0x35</w:t>
+            </w:r>
+            <w:r>
+              <w:rPr>
+                <w:rFonts w:ascii="Consolas" w:hAnsi="Consolas" w:cs="Consolas"/>
+                <w:sz w:val="20"/>
+                <w:szCs w:val="20"/>
+              </w:rPr>
+              <w:t>)</w:t>
+            </w:r>
+          </w:p>
+        </w:tc>
+      </w:tr>
+    </w:tbl>
+    <w:p/>
+    <w:p>
       <w:pPr>
         <w:pStyle w:val="berschrift4"/>
       </w:pPr>
-      <w:bookmarkStart w:id="25" w:name="_Ref477003395"/>
-      <w:bookmarkStart w:id="26" w:name="_Toc478316249"/>
+      <w:bookmarkStart w:id="25" w:name="_Toc479447673"/>
       <w:r>
         <w:t>STS_R</w:t>
       </w:r>
+      <w:bookmarkEnd w:id="23"/>
       <w:bookmarkEnd w:id="24"/>
       <w:bookmarkEnd w:id="25"/>
-      <w:bookmarkEnd w:id="26"/>
     </w:p>
     <w:p>
       <w:r>
@@ -6315,7 +7009,6 @@
           </w:tcPr>
           <w:p>
             <w:r>
-              <w:lastRenderedPageBreak/>
               <w:t>Statusbyte-adresse</w:t>
             </w:r>
           </w:p>
@@ -6430,6 +7123,7 @@
     </w:tbl>
     <w:p>
       <w:r>
+        <w:lastRenderedPageBreak/>
         <w:t>Der Gerätetyp wird folgendermaßen vergeben:</w:t>
       </w:r>
     </w:p>
@@ -6666,7 +7360,7 @@
       </w:tr>
     </w:tbl>
     <w:p>
-      <w:bookmarkStart w:id="27" w:name="_Ref476436886"/>
+      <w:bookmarkStart w:id="26" w:name="_Ref476436886"/>
     </w:p>
     <w:p>
       <w:r>
@@ -6865,16 +7559,247 @@
         </w:tc>
       </w:tr>
     </w:tbl>
+    <w:p/>
+    <w:p>
+      <w:r>
+        <w:t>Beispiel:</w:t>
+      </w:r>
+    </w:p>
+    <w:tbl>
+      <w:tblPr>
+        <w:tblStyle w:val="Tabellenraster"/>
+        <w:tblW w:w="0" w:type="auto"/>
+        <w:tblLook w:val="04A0" w:firstRow="1" w:lastRow="0" w:firstColumn="1" w:lastColumn="0" w:noHBand="0" w:noVBand="1"/>
+      </w:tblPr>
+      <w:tblGrid>
+        <w:gridCol w:w="9062"/>
+      </w:tblGrid>
+      <w:tr>
+        <w:tc>
+          <w:tcPr>
+            <w:tcW w:w="9062" w:type="dxa"/>
+            <w:shd w:val="clear" w:color="auto" w:fill="F2F2F2" w:themeFill="background1" w:themeFillShade="F2"/>
+          </w:tcPr>
+          <w:p>
+            <w:pPr>
+              <w:rPr>
+                <w:rFonts w:ascii="Consolas" w:hAnsi="Consolas" w:cs="Consolas"/>
+                <w:sz w:val="20"/>
+                <w:szCs w:val="20"/>
+              </w:rPr>
+            </w:pPr>
+            <w:r>
+              <w:rPr>
+                <w:rFonts w:ascii="Consolas" w:hAnsi="Consolas" w:cs="Consolas"/>
+                <w:sz w:val="20"/>
+                <w:szCs w:val="20"/>
+              </w:rPr>
+              <w:t>01 06</w:t>
+            </w:r>
+            <w:r>
+              <w:rPr>
+                <w:rFonts w:ascii="Consolas" w:hAnsi="Consolas" w:cs="Consolas"/>
+                <w:sz w:val="20"/>
+                <w:szCs w:val="20"/>
+              </w:rPr>
+              <w:t xml:space="preserve"> FF 00 01</w:t>
+            </w:r>
+            <w:r>
+              <w:rPr>
+                <w:rFonts w:ascii="Consolas" w:hAnsi="Consolas" w:cs="Consolas"/>
+                <w:sz w:val="20"/>
+                <w:szCs w:val="20"/>
+              </w:rPr>
+              <w:t xml:space="preserve"> 08</w:t>
+            </w:r>
+            <w:r>
+              <w:rPr>
+                <w:rFonts w:ascii="Consolas" w:hAnsi="Consolas" w:cs="Consolas"/>
+                <w:sz w:val="20"/>
+                <w:szCs w:val="20"/>
+              </w:rPr>
+              <w:t xml:space="preserve"> </w:t>
+            </w:r>
+            <w:r>
+              <w:rPr>
+                <w:rFonts w:ascii="Consolas" w:hAnsi="Consolas" w:cs="Consolas"/>
+                <w:sz w:val="20"/>
+                <w:szCs w:val="20"/>
+              </w:rPr>
+              <w:t>9E</w:t>
+            </w:r>
+          </w:p>
+          <w:p>
+            <w:pPr>
+              <w:rPr>
+                <w:rFonts w:ascii="Consolas" w:hAnsi="Consolas" w:cs="Consolas"/>
+                <w:sz w:val="20"/>
+                <w:szCs w:val="20"/>
+              </w:rPr>
+            </w:pPr>
+            <w:r>
+              <w:rPr>
+                <w:rFonts w:ascii="Consolas" w:hAnsi="Consolas" w:cs="Consolas"/>
+                <w:sz w:val="20"/>
+                <w:szCs w:val="20"/>
+              </w:rPr>
+              <w:t>(</w:t>
+            </w:r>
+            <w:r>
+              <w:rPr>
+                <w:rFonts w:ascii="Consolas" w:hAnsi="Consolas" w:cs="Consolas"/>
+                <w:sz w:val="20"/>
+                <w:szCs w:val="20"/>
+              </w:rPr>
+              <w:t>Lese</w:t>
+            </w:r>
+            <w:r>
+              <w:rPr>
+                <w:rFonts w:ascii="Consolas" w:hAnsi="Consolas" w:cs="Consolas"/>
+                <w:sz w:val="20"/>
+                <w:szCs w:val="20"/>
+              </w:rPr>
+              <w:t xml:space="preserve"> von einem Gateway (Senderadresse 0xFF)</w:t>
+            </w:r>
+            <w:r>
+              <w:rPr>
+                <w:rFonts w:ascii="Consolas" w:hAnsi="Consolas" w:cs="Consolas"/>
+                <w:sz w:val="20"/>
+                <w:szCs w:val="20"/>
+              </w:rPr>
+              <w:t xml:space="preserve"> aus</w:t>
+            </w:r>
+            <w:r>
+              <w:rPr>
+                <w:rFonts w:ascii="Consolas" w:hAnsi="Consolas" w:cs="Consolas"/>
+                <w:sz w:val="20"/>
+                <w:szCs w:val="20"/>
+              </w:rPr>
+              <w:t xml:space="preserve"> das </w:t>
+            </w:r>
+            <w:r>
+              <w:rPr>
+                <w:rFonts w:ascii="Consolas" w:hAnsi="Consolas" w:cs="Consolas"/>
+                <w:sz w:val="20"/>
+                <w:szCs w:val="20"/>
+              </w:rPr>
+              <w:t>Statusregister 0x08</w:t>
+            </w:r>
+            <w:r>
+              <w:rPr>
+                <w:rFonts w:ascii="Consolas" w:hAnsi="Consolas" w:cs="Consolas"/>
+                <w:sz w:val="20"/>
+                <w:szCs w:val="20"/>
+              </w:rPr>
+              <w:t xml:space="preserve"> des Geräts 0x00)</w:t>
+            </w:r>
+          </w:p>
+          <w:p>
+            <w:pPr>
+              <w:rPr>
+                <w:rFonts w:ascii="Consolas" w:hAnsi="Consolas" w:cs="Consolas"/>
+                <w:sz w:val="20"/>
+                <w:szCs w:val="20"/>
+              </w:rPr>
+            </w:pPr>
+          </w:p>
+          <w:p>
+            <w:pPr>
+              <w:rPr>
+                <w:rFonts w:ascii="Consolas" w:hAnsi="Consolas" w:cs="Consolas"/>
+                <w:sz w:val="20"/>
+                <w:szCs w:val="20"/>
+              </w:rPr>
+            </w:pPr>
+            <w:r>
+              <w:rPr>
+                <w:rFonts w:ascii="Consolas" w:hAnsi="Consolas" w:cs="Consolas"/>
+                <w:sz w:val="20"/>
+                <w:szCs w:val="20"/>
+              </w:rPr>
+              <w:t>Antwort:</w:t>
+            </w:r>
+          </w:p>
+          <w:p>
+            <w:pPr>
+              <w:rPr>
+                <w:rFonts w:ascii="Consolas" w:hAnsi="Consolas" w:cs="Consolas"/>
+                <w:sz w:val="20"/>
+                <w:szCs w:val="20"/>
+              </w:rPr>
+            </w:pPr>
+            <w:r>
+              <w:rPr>
+                <w:rFonts w:ascii="Consolas" w:hAnsi="Consolas" w:cs="Consolas"/>
+                <w:sz w:val="20"/>
+                <w:szCs w:val="20"/>
+              </w:rPr>
+              <w:t>01 FF 00 FF 03 00 06 03 23</w:t>
+            </w:r>
+          </w:p>
+          <w:p>
+            <w:pPr>
+              <w:rPr>
+                <w:rFonts w:ascii="Consolas" w:hAnsi="Consolas" w:cs="Consolas"/>
+                <w:sz w:val="20"/>
+                <w:szCs w:val="20"/>
+              </w:rPr>
+            </w:pPr>
+            <w:r>
+              <w:rPr>
+                <w:rFonts w:ascii="Consolas" w:hAnsi="Consolas" w:cs="Consolas"/>
+                <w:sz w:val="20"/>
+                <w:szCs w:val="20"/>
+              </w:rPr>
+              <w:t xml:space="preserve">(fehlerfrei, das </w:t>
+            </w:r>
+            <w:r>
+              <w:rPr>
+                <w:rFonts w:ascii="Consolas" w:hAnsi="Consolas" w:cs="Consolas"/>
+                <w:sz w:val="20"/>
+                <w:szCs w:val="20"/>
+              </w:rPr>
+              <w:t>Statusregister</w:t>
+            </w:r>
+            <w:r>
+              <w:rPr>
+                <w:rFonts w:ascii="Consolas" w:hAnsi="Consolas" w:cs="Consolas"/>
+                <w:sz w:val="20"/>
+                <w:szCs w:val="20"/>
+              </w:rPr>
+              <w:t xml:space="preserve"> hält den</w:t>
+            </w:r>
+            <w:r>
+              <w:rPr>
+                <w:rFonts w:ascii="Consolas" w:hAnsi="Consolas" w:cs="Consolas"/>
+                <w:sz w:val="20"/>
+                <w:szCs w:val="20"/>
+              </w:rPr>
+              <w:t xml:space="preserve"> Wert 0x03</w:t>
+            </w:r>
+            <w:r>
+              <w:rPr>
+                <w:rFonts w:ascii="Consolas" w:hAnsi="Consolas" w:cs="Consolas"/>
+                <w:sz w:val="20"/>
+                <w:szCs w:val="20"/>
+              </w:rPr>
+              <w:t>)</w:t>
+            </w:r>
+          </w:p>
+        </w:tc>
+      </w:tr>
+    </w:tbl>
+    <w:p/>
     <w:p>
       <w:pPr>
         <w:pStyle w:val="berschrift4"/>
       </w:pPr>
-      <w:bookmarkStart w:id="28" w:name="_Toc478316250"/>
+      <w:bookmarkStart w:id="27" w:name="_Toc479447674"/>
       <w:r>
         <w:t>ANS</w:t>
       </w:r>
+      <w:bookmarkEnd w:id="26"/>
       <w:bookmarkEnd w:id="27"/>
-      <w:bookmarkEnd w:id="28"/>
     </w:p>
     <w:p>
       <w:r>
@@ -6904,12 +7829,12 @@
         <w:tblLook w:val="04A0" w:firstRow="1" w:lastRow="0" w:firstColumn="1" w:lastColumn="0" w:noHBand="0" w:noVBand="1"/>
       </w:tblPr>
       <w:tblGrid>
-        <w:gridCol w:w="1352"/>
-        <w:gridCol w:w="1684"/>
-        <w:gridCol w:w="1723"/>
+        <w:gridCol w:w="1356"/>
+        <w:gridCol w:w="1685"/>
+        <w:gridCol w:w="1724"/>
         <w:gridCol w:w="1646"/>
         <w:gridCol w:w="1357"/>
-        <w:gridCol w:w="1300"/>
+        <w:gridCol w:w="1304"/>
       </w:tblGrid>
       <w:tr>
         <w:trPr>
@@ -7682,30 +8607,50 @@
       <w:pPr>
         <w:pStyle w:val="berschrift3"/>
       </w:pPr>
-      <w:bookmarkStart w:id="29" w:name="_Ref475980550"/>
-      <w:bookmarkStart w:id="30" w:name="_Toc478316251"/>
+      <w:bookmarkStart w:id="28" w:name="_Ref475980550"/>
+      <w:bookmarkStart w:id="29" w:name="_Toc479447675"/>
       <w:r>
         <w:t>Adresse des Senders</w:t>
       </w:r>
+      <w:bookmarkEnd w:id="28"/>
       <w:bookmarkEnd w:id="29"/>
-      <w:bookmarkEnd w:id="30"/>
     </w:p>
     <w:p>
       <w:r>
         <w:t>Der Sender kann Adressen von 1 bis 254 besitzen (inklusive 1 und 254) besitzen. Somit sind mit der aktuellen Protokollrevision bis zu 254 kHome-Geräte in einem Netzwerk möglich.</w:t>
+      </w:r>
+      <w:r>
+        <w:t xml:space="preserve"> Prinzipiell sind auch Geräte mit der Adresse 0 möglich, allerdings ist das die Standardadresse </w:t>
+      </w:r>
+      <w:proofErr w:type="spellStart"/>
+      <w:r>
+        <w:t>unkonfigurierter</w:t>
+      </w:r>
+      <w:proofErr w:type="spellEnd"/>
+      <w:r>
+        <w:t xml:space="preserve"> Geräte. </w:t>
+      </w:r>
+      <w:r>
+        <w:t>Sie ist daher nicht für die produktive Benutzung freigegeben.</w:t>
+      </w:r>
+    </w:p>
+    <w:p>
+      <w:r>
+        <w:lastRenderedPageBreak/>
+        <w:t>Die Senderadresse 255 ist für Gateways reserviert, z.B. für das kHome RF-zu-Serial Gateway. Mit dieser Adresse werden Schreib- oder Lesebefehle von diesem ausgeführt.</w:t>
       </w:r>
     </w:p>
     <w:p>
       <w:pPr>
         <w:pStyle w:val="berschrift3"/>
       </w:pPr>
-      <w:bookmarkStart w:id="31" w:name="_Ref476033039"/>
-      <w:bookmarkStart w:id="32" w:name="_Toc478316252"/>
+      <w:bookmarkStart w:id="30" w:name="_Ref476033039"/>
+      <w:bookmarkStart w:id="31" w:name="_Toc479447676"/>
       <w:r>
         <w:t>Adresse des Empfängers</w:t>
       </w:r>
+      <w:bookmarkEnd w:id="30"/>
       <w:bookmarkEnd w:id="31"/>
-      <w:bookmarkEnd w:id="32"/>
     </w:p>
     <w:p>
       <w:r>
@@ -7752,14 +8697,13 @@
       <w:pPr>
         <w:pStyle w:val="berschrift3"/>
       </w:pPr>
-      <w:bookmarkStart w:id="33" w:name="_Nutzdaten"/>
-      <w:bookmarkStart w:id="34" w:name="_Toc478316253"/>
+      <w:bookmarkStart w:id="32" w:name="_Nutzdaten"/>
+      <w:bookmarkStart w:id="33" w:name="_Toc479447677"/>
+      <w:bookmarkEnd w:id="32"/>
+      <w:r>
+        <w:t>Nutzdaten</w:t>
+      </w:r>
       <w:bookmarkEnd w:id="33"/>
-      <w:r>
-        <w:lastRenderedPageBreak/>
-        <w:t>Nutzdaten</w:t>
-      </w:r>
-      <w:bookmarkEnd w:id="34"/>
     </w:p>
     <w:p>
       <w:r>
@@ -7784,14 +8728,22 @@
       <w:r>
         <w:t xml:space="preserve"> Byte (wobei n = Länge der Nutzdaten – 1)</w:t>
       </w:r>
+    </w:p>
+    <w:p>
+      <w:r>
+        <w:br w:type="page"/>
+      </w:r>
+      <w:bookmarkStart w:id="34" w:name="_GoBack"/>
+      <w:bookmarkEnd w:id="34"/>
     </w:p>
     <w:p>
       <w:pPr>
         <w:pStyle w:val="berschrift3"/>
       </w:pPr>
       <w:bookmarkStart w:id="35" w:name="_Ref476033059"/>
-      <w:bookmarkStart w:id="36" w:name="_Toc478316254"/>
-      <w:r>
+      <w:bookmarkStart w:id="36" w:name="_Toc479447678"/>
+      <w:r>
+        <w:lastRenderedPageBreak/>
         <w:t>CRC</w:t>
       </w:r>
       <w:bookmarkEnd w:id="35"/>
@@ -9622,7 +10574,7 @@
       <w:pPr>
         <w:pStyle w:val="berschrift1"/>
       </w:pPr>
-      <w:bookmarkStart w:id="37" w:name="_Toc478316255"/>
+      <w:bookmarkStart w:id="37" w:name="_Toc479447679"/>
       <w:r>
         <w:lastRenderedPageBreak/>
         <w:t>Device Files</w:t>
@@ -9654,7 +10606,7 @@
       <w:pPr>
         <w:pStyle w:val="berschrift2"/>
       </w:pPr>
-      <w:bookmarkStart w:id="38" w:name="_Toc478316256"/>
+      <w:bookmarkStart w:id="38" w:name="_Toc479447680"/>
       <w:r>
         <w:t>XML-Syntax vom Device Files</w:t>
       </w:r>
@@ -12711,7 +13663,7 @@
       <w:pPr>
         <w:pStyle w:val="berschrift2"/>
       </w:pPr>
-      <w:bookmarkStart w:id="39" w:name="_Toc478316257"/>
+      <w:bookmarkStart w:id="39" w:name="_Toc479447681"/>
       <w:r>
         <w:t>Beispiel für eine Device File</w:t>
       </w:r>
@@ -19712,7 +20664,7 @@
       <w:pPr>
         <w:pStyle w:val="berschrift2"/>
       </w:pPr>
-      <w:bookmarkStart w:id="40" w:name="_Toc478316258"/>
+      <w:bookmarkStart w:id="40" w:name="_Toc479447682"/>
       <w:r>
         <w:t>Software</w:t>
       </w:r>
@@ -19748,7 +20700,7 @@
       <w:pPr>
         <w:pStyle w:val="berschrift3"/>
       </w:pPr>
-      <w:bookmarkStart w:id="41" w:name="_Toc478316259"/>
+      <w:bookmarkStart w:id="41" w:name="_Toc479447683"/>
       <w:r>
         <w:t>Erstellen und Bearbeiten von Device-Files</w:t>
       </w:r>
@@ -19987,7 +20939,7 @@
       <w:pPr>
         <w:pStyle w:val="berschrift3"/>
       </w:pPr>
-      <w:bookmarkStart w:id="42" w:name="_Toc478316260"/>
+      <w:bookmarkStart w:id="42" w:name="_Toc479447684"/>
       <w:r>
         <w:t>Report-/ Code-Generatoren</w:t>
       </w:r>
@@ -20869,7 +21821,7 @@
       <w:pPr>
         <w:pStyle w:val="berschrift1"/>
       </w:pPr>
-      <w:bookmarkStart w:id="43" w:name="_Toc478316261"/>
+      <w:bookmarkStart w:id="43" w:name="_Toc479447685"/>
       <w:r>
         <w:lastRenderedPageBreak/>
         <w:t>Versionsgeschichte</w:t>
@@ -21288,6 +22240,58 @@
             </w:pPr>
             <w:r>
               <w:t>Behebung kleiner inhaltlicher Fehler</w:t>
+            </w:r>
+          </w:p>
+        </w:tc>
+      </w:tr>
+      <w:tr>
+        <w:tc>
+          <w:tcPr>
+            <w:cnfStyle w:val="001000000000" w:firstRow="0" w:lastRow="0" w:firstColumn="1" w:lastColumn="0" w:oddVBand="0" w:evenVBand="0" w:oddHBand="0" w:evenHBand="0" w:firstRowFirstColumn="0" w:firstRowLastColumn="0" w:lastRowFirstColumn="0" w:lastRowLastColumn="0"/>
+            <w:tcW w:w="2079" w:type="dxa"/>
+          </w:tcPr>
+          <w:p>
+            <w:pPr>
+              <w:rPr>
+                <w:b w:val="0"/>
+              </w:rPr>
+            </w:pPr>
+            <w:r>
+              <w:rPr>
+                <w:b w:val="0"/>
+              </w:rPr>
+              <w:t>8. April 2017</w:t>
+            </w:r>
+          </w:p>
+        </w:tc>
+        <w:tc>
+          <w:tcPr>
+            <w:tcW w:w="1182" w:type="dxa"/>
+          </w:tcPr>
+          <w:p>
+            <w:pPr>
+              <w:cnfStyle w:val="000000000000" w:firstRow="0" w:lastRow="0" w:firstColumn="0" w:lastColumn="0" w:oddVBand="0" w:evenVBand="0" w:oddHBand="0" w:evenHBand="0" w:firstRowFirstColumn="0" w:firstRowLastColumn="0" w:lastRowFirstColumn="0" w:lastRowLastColumn="0"/>
+            </w:pPr>
+            <w:r>
+              <w:t>V0.4</w:t>
+            </w:r>
+          </w:p>
+        </w:tc>
+        <w:tc>
+          <w:tcPr>
+            <w:tcW w:w="5919" w:type="dxa"/>
+          </w:tcPr>
+          <w:p>
+            <w:pPr>
+              <w:pStyle w:val="Listenabsatz"/>
+              <w:numPr>
+                <w:ilvl w:val="0"/>
+                <w:numId w:val="5"/>
+              </w:numPr>
+              <w:cnfStyle w:val="000000000000" w:firstRow="0" w:lastRow="0" w:firstColumn="0" w:lastColumn="0" w:oddVBand="0" w:evenVBand="0" w:oddHBand="0" w:evenHBand="0" w:firstRowFirstColumn="0" w:firstRowLastColumn="0" w:lastRowFirstColumn="0" w:lastRowLastColumn="0"/>
+            </w:pPr>
+            <w:r>
+              <w:t>Beispiele zu den Telegrammtypen</w:t>
             </w:r>
           </w:p>
         </w:tc>
@@ -21517,10 +22521,7 @@
       </w:pBdr>
     </w:pPr>
     <w:r>
-      <w:t>Version V0.3</w:t>
-    </w:r>
-    <w:r>
-      <w:t>2</w:t>
+      <w:t>Version V0.4</w:t>
     </w:r>
   </w:p>
   <w:p>
@@ -24094,7 +25095,7 @@
 </file>
 
 <file path=customXml/itemProps1.xml><?xml version="1.0" encoding="utf-8"?>
-<ds:datastoreItem xmlns:ds="http://schemas.openxmlformats.org/officeDocument/2006/customXml" ds:itemID="{9837B906-B1F7-4340-B485-7C8E54B07EB7}">
+<ds:datastoreItem xmlns:ds="http://schemas.openxmlformats.org/officeDocument/2006/customXml" ds:itemID="{8D255ED1-DE25-4AAB-A85E-22DC3C9C1C02}">
   <ds:schemaRefs>
     <ds:schemaRef ds:uri="http://schemas.openxmlformats.org/officeDocument/2006/bibliography"/>
   </ds:schemaRefs>

</xml_diff>